<commit_message>
website cname update resume
</commit_message>
<xml_diff>
--- a/assets/documents/Krasowska_David_resume.docx
+++ b/assets/documents/Krasowska_David_resume.docx
@@ -111,8 +111,16 @@
                             </w:r>
                             <w:proofErr w:type="spellEnd"/>
                             <w:r>
-                              <w:t xml:space="preserve"> krasow.github.io</w:t>
+                              <w:t xml:space="preserve"> </w:t>
                             </w:r>
+                            <w:proofErr w:type="spellStart"/>
+                            <w:r>
+                              <w:t>krasow.</w:t>
+                            </w:r>
+                            <w:r>
+                              <w:t>dev</w:t>
+                            </w:r>
+                            <w:proofErr w:type="spellEnd"/>
                           </w:p>
                         </w:txbxContent>
                       </wps:txbx>
@@ -178,8 +186,16 @@
                       </w:r>
                       <w:proofErr w:type="spellEnd"/>
                       <w:r>
-                        <w:t xml:space="preserve"> krasow.github.io</w:t>
+                        <w:t xml:space="preserve"> </w:t>
                       </w:r>
+                      <w:proofErr w:type="spellStart"/>
+                      <w:r>
+                        <w:t>krasow.</w:t>
+                      </w:r>
+                      <w:r>
+                        <w:t>dev</w:t>
+                      </w:r>
+                      <w:proofErr w:type="spellEnd"/>
                     </w:p>
                   </w:txbxContent>
                 </v:textbox>
@@ -526,7 +542,40 @@
           <w:sz w:val="24"/>
           <w:szCs w:val="24"/>
         </w:rPr>
-        <w:t xml:space="preserve">explore lossy compression for optimizations in HPC scientific applications. This research has led to publications and was awarded best ACM student poster for undergraduates at SC '22. At Northwestern, </w:t>
+        <w:t xml:space="preserve">explore lossy compression for optimizations in HPC scientific applications. This research has led to publications and was awarded best ACM student poster for undergraduates at </w:t>
+      </w:r>
+      <w:r>
+        <w:rPr>
+          <w:rStyle w:val="background-details"/>
+        </w:rPr>
+        <w:t xml:space="preserve">Super Computing </w:t>
+      </w:r>
+      <w:r>
+        <w:rPr>
+          <w:rStyle w:val="background-details"/>
+        </w:rPr>
+        <w:t>(</w:t>
+      </w:r>
+      <w:r>
+        <w:rPr>
+          <w:sz w:val="24"/>
+          <w:szCs w:val="24"/>
+        </w:rPr>
+        <w:t>SC</w:t>
+      </w:r>
+      <w:r>
+        <w:rPr>
+          <w:sz w:val="24"/>
+          <w:szCs w:val="24"/>
+        </w:rPr>
+        <w:t>)</w:t>
+      </w:r>
+      <w:r>
+        <w:rPr>
+          <w:sz w:val="24"/>
+          <w:szCs w:val="24"/>
+        </w:rPr>
+        <w:t xml:space="preserve"> '22. At Northwestern, </w:t>
       </w:r>
       <w:r>
         <w:rPr>
@@ -894,13 +943,7 @@
         <w:rPr>
           <w:rStyle w:val="background-details"/>
         </w:rPr>
-        <w:t>Super Computing (</w:t>
-      </w:r>
-      <w:r>
         <w:t>SC</w:t>
-      </w:r>
-      <w:r>
-        <w:t>)</w:t>
       </w:r>
       <w:r>
         <w:t xml:space="preserve"> ’22 for undergraduates</w:t>
@@ -1255,7 +1298,10 @@
         <w:t xml:space="preserve"> during </w:t>
       </w:r>
       <w:r>
-        <w:t xml:space="preserve">Super Computing ’21 </w:t>
+        <w:t>SC</w:t>
+      </w:r>
+      <w:r>
+        <w:t xml:space="preserve"> ’21 </w:t>
       </w:r>
       <w:r>
         <w:t xml:space="preserve">at the 7th International Workshop on Data Analysis and Reduction for Big Scientific Data </w:t>

</xml_diff>

<commit_message>
CSGF DOE fellowship update
</commit_message>
<xml_diff>
--- a/assets/documents/Krasowska_David_resume.docx
+++ b/assets/documents/Krasowska_David_resume.docx
@@ -1,6 +1,6 @@
 
 <file path=word/document.xml><?xml version="1.0" encoding="utf-8"?>
-<w:document xmlns:wpc="http://schemas.microsoft.com/office/word/2010/wordprocessingCanvas" xmlns:cx="http://schemas.microsoft.com/office/drawing/2014/chartex" xmlns:cx1="http://schemas.microsoft.com/office/drawing/2015/9/8/chartex" xmlns:cx2="http://schemas.microsoft.com/office/drawing/2015/10/21/chartex" xmlns:cx3="http://schemas.microsoft.com/office/drawing/2016/5/9/chartex" xmlns:cx4="http://schemas.microsoft.com/office/drawing/2016/5/10/chartex" xmlns:cx5="http://schemas.microsoft.com/office/drawing/2016/5/11/chartex" xmlns:cx6="http://schemas.microsoft.com/office/drawing/2016/5/12/chartex" xmlns:cx7="http://schemas.microsoft.com/office/drawing/2016/5/13/chartex" xmlns:cx8="http://schemas.microsoft.com/office/drawing/2016/5/14/chartex" xmlns:mc="http://schemas.openxmlformats.org/markup-compatibility/2006" xmlns:aink="http://schemas.microsoft.com/office/drawing/2016/ink" xmlns:am3d="http://schemas.microsoft.com/office/drawing/2017/model3d" xmlns:o="urn:schemas-microsoft-com:office:office" xmlns:oel="http://schemas.microsoft.com/office/2019/extlst" xmlns:r="http://schemas.openxmlformats.org/officeDocument/2006/relationships" xmlns:m="http://schemas.openxmlformats.org/officeDocument/2006/math" xmlns:v="urn:schemas-microsoft-com:vml" xmlns:wp14="http://schemas.microsoft.com/office/word/2010/wordprocessingDrawing" xmlns:wp="http://schemas.openxmlformats.org/drawingml/2006/wordprocessingDrawing" xmlns:w10="urn:schemas-microsoft-com:office:word" xmlns:w="http://schemas.openxmlformats.org/wordprocessingml/2006/main" xmlns:w14="http://schemas.microsoft.com/office/word/2010/wordml" xmlns:w15="http://schemas.microsoft.com/office/word/2012/wordml" xmlns:w16cex="http://schemas.microsoft.com/office/word/2018/wordml/cex" xmlns:w16cid="http://schemas.microsoft.com/office/word/2016/wordml/cid" xmlns:w16="http://schemas.microsoft.com/office/word/2018/wordml" xmlns:w16du="http://schemas.microsoft.com/office/word/2023/wordml/word16du" xmlns:w16sdtdh="http://schemas.microsoft.com/office/word/2020/wordml/sdtdatahash" xmlns:w16se="http://schemas.microsoft.com/office/word/2015/wordml/symex" xmlns:wpg="http://schemas.microsoft.com/office/word/2010/wordprocessingGroup" xmlns:wpi="http://schemas.microsoft.com/office/word/2010/wordprocessingInk" xmlns:wne="http://schemas.microsoft.com/office/word/2006/wordml" xmlns:wps="http://schemas.microsoft.com/office/word/2010/wordprocessingShape" mc:Ignorable="w14 w15 w16se w16cid w16 w16cex w16sdtdh wp14">
+<w:document xmlns:wpc="http://schemas.microsoft.com/office/word/2010/wordprocessingCanvas" xmlns:cx="http://schemas.microsoft.com/office/drawing/2014/chartex" xmlns:cx1="http://schemas.microsoft.com/office/drawing/2015/9/8/chartex" xmlns:cx2="http://schemas.microsoft.com/office/drawing/2015/10/21/chartex" xmlns:cx3="http://schemas.microsoft.com/office/drawing/2016/5/9/chartex" xmlns:cx4="http://schemas.microsoft.com/office/drawing/2016/5/10/chartex" xmlns:cx5="http://schemas.microsoft.com/office/drawing/2016/5/11/chartex" xmlns:cx6="http://schemas.microsoft.com/office/drawing/2016/5/12/chartex" xmlns:cx7="http://schemas.microsoft.com/office/drawing/2016/5/13/chartex" xmlns:cx8="http://schemas.microsoft.com/office/drawing/2016/5/14/chartex" xmlns:mc="http://schemas.openxmlformats.org/markup-compatibility/2006" xmlns:aink="http://schemas.microsoft.com/office/drawing/2016/ink" xmlns:am3d="http://schemas.microsoft.com/office/drawing/2017/model3d" xmlns:o="urn:schemas-microsoft-com:office:office" xmlns:oel="http://schemas.microsoft.com/office/2019/extlst" xmlns:r="http://schemas.openxmlformats.org/officeDocument/2006/relationships" xmlns:m="http://schemas.openxmlformats.org/officeDocument/2006/math" xmlns:v="urn:schemas-microsoft-com:vml" xmlns:wp14="http://schemas.microsoft.com/office/word/2010/wordprocessingDrawing" xmlns:wp="http://schemas.openxmlformats.org/drawingml/2006/wordprocessingDrawing" xmlns:w10="urn:schemas-microsoft-com:office:word" xmlns:w="http://schemas.openxmlformats.org/wordprocessingml/2006/main" xmlns:w14="http://schemas.microsoft.com/office/word/2010/wordml" xmlns:w15="http://schemas.microsoft.com/office/word/2012/wordml" xmlns:w16cex="http://schemas.microsoft.com/office/word/2018/wordml/cex" xmlns:w16cid="http://schemas.microsoft.com/office/word/2016/wordml/cid" xmlns:w16="http://schemas.microsoft.com/office/word/2018/wordml" xmlns:w16sdtdh="http://schemas.microsoft.com/office/word/2020/wordml/sdtdatahash" xmlns:w16se="http://schemas.microsoft.com/office/word/2015/wordml/symex" xmlns:wpg="http://schemas.microsoft.com/office/word/2010/wordprocessingGroup" xmlns:wpi="http://schemas.microsoft.com/office/word/2010/wordprocessingInk" xmlns:wne="http://schemas.microsoft.com/office/word/2006/wordml" xmlns:wps="http://schemas.microsoft.com/office/word/2010/wordprocessingShape" mc:Ignorable="w14 w15 w16se w16cid w16 w16cex w16sdtdh wp14">
   <w:body>
     <w:p>
       <w:pPr>
@@ -136,7 +136,7 @@
               </wp:anchor>
             </w:drawing>
           </mc:Choice>
-          <mc:Fallback>
+          <mc:Fallback xmlns:w16du="http://schemas.microsoft.com/office/word/2023/wordml/word16du">
             <w:pict>
               <v:shapetype w14:anchorId="49171EF5" id="_x0000_t202" coordsize="21600,21600" o:spt="202" path="m,l,21600r21600,l21600,xe">
                 <v:stroke joinstyle="miter"/>
@@ -441,7 +441,7 @@
               </wp:anchor>
             </w:drawing>
           </mc:Choice>
-          <mc:Fallback>
+          <mc:Fallback xmlns:w16du="http://schemas.microsoft.com/office/word/2023/wordml/word16du">
             <w:pict>
               <v:shape w14:anchorId="353204DD" id="AutoShape 2" o:spid="_x0000_s1026" style="position:absolute;margin-left:50pt;margin-top:-.05pt;width:501.6pt;height:.75pt;z-index:251660288;visibility:visible;mso-wrap-style:square;mso-width-percent:0;mso-height-percent:0;mso-wrap-distance-left:9pt;mso-wrap-distance-top:0;mso-wrap-distance-right:9pt;mso-wrap-distance-bottom:0;mso-position-horizontal:absolute;mso-position-horizontal-relative:page;mso-position-vertical:absolute;mso-position-vertical-relative:text;mso-width-percent:0;mso-height-percent:0;mso-width-relative:page;mso-height-relative:page;v-text-anchor:top" coordsize="10032,15" o:gfxdata="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" path="m10032,10l,10r,5l10032,15r,-5xm10032,l,,,5r10032,l10032,xe" fillcolor="gray" stroked="f">
                 <v:path arrowok="t" o:connecttype="custom" o:connectlocs="6370320,0;0,0;0,3175;6370320,3175;6370320,0;6370320,-6350;0,-6350;0,-3175;6370320,-3175;6370320,-6350" o:connectangles="0,0,0,0,0,0,0,0,0,0"/>
@@ -452,138 +452,37 @@
         </mc:AlternateContent>
       </w:r>
       <w:r>
-        <w:rPr>
-          <w:sz w:val="24"/>
-          <w:szCs w:val="24"/>
-        </w:rPr>
-        <w:t xml:space="preserve">I am a </w:t>
-      </w:r>
-      <w:r>
-        <w:rPr>
-          <w:sz w:val="24"/>
-          <w:szCs w:val="24"/>
-        </w:rPr>
-        <w:t>Ph.D. student at Northwestern University, advised by Dr. Peter</w:t>
-      </w:r>
-      <w:r>
-        <w:rPr>
-          <w:sz w:val="24"/>
-          <w:szCs w:val="24"/>
-        </w:rPr>
-        <w:t xml:space="preserve"> </w:t>
+        <w:t xml:space="preserve">David </w:t>
       </w:r>
       <w:proofErr w:type="spellStart"/>
       <w:r>
-        <w:rPr>
-          <w:sz w:val="24"/>
-          <w:szCs w:val="24"/>
-        </w:rPr>
+        <w:t>Krasowska</w:t>
+      </w:r>
+      <w:proofErr w:type="spellEnd"/>
+      <w:r>
+        <w:t xml:space="preserve"> is a Ph.D. student at Northwestern University, advised by Dr. Peter </w:t>
+      </w:r>
+      <w:proofErr w:type="spellStart"/>
+      <w:r>
         <w:t>Dinda</w:t>
       </w:r>
       <w:proofErr w:type="spellEnd"/>
       <w:r>
-        <w:rPr>
-          <w:sz w:val="24"/>
-          <w:szCs w:val="24"/>
-        </w:rPr>
-        <w:t xml:space="preserve">. </w:t>
-      </w:r>
-      <w:r>
-        <w:rPr>
-          <w:sz w:val="24"/>
-          <w:szCs w:val="24"/>
-        </w:rPr>
-        <w:t>I am</w:t>
-      </w:r>
-      <w:r>
-        <w:rPr>
-          <w:sz w:val="24"/>
-          <w:szCs w:val="24"/>
-        </w:rPr>
-        <w:t xml:space="preserve"> also a visiting student at Argonne National Laboratory under Dr. Julie Bessac and Dr. Franck Cappello. </w:t>
-      </w:r>
-      <w:r>
-        <w:rPr>
-          <w:sz w:val="24"/>
-          <w:szCs w:val="24"/>
-        </w:rPr>
-        <w:t xml:space="preserve">My </w:t>
-      </w:r>
-      <w:r>
-        <w:rPr>
-          <w:sz w:val="24"/>
-          <w:szCs w:val="24"/>
-        </w:rPr>
-        <w:t>research journey began with his mentor at Clemson University, Dr. Jon C. Calhoun</w:t>
-      </w:r>
-      <w:r>
-        <w:rPr>
-          <w:sz w:val="24"/>
-          <w:szCs w:val="24"/>
-        </w:rPr>
-        <w:t>. Under my mentor, I collaborated with</w:t>
-      </w:r>
-      <w:r>
-        <w:rPr>
-          <w:sz w:val="24"/>
-          <w:szCs w:val="24"/>
-        </w:rPr>
-        <w:t xml:space="preserve"> Argonne </w:t>
-      </w:r>
-      <w:r>
-        <w:rPr>
-          <w:sz w:val="24"/>
-          <w:szCs w:val="24"/>
-        </w:rPr>
-        <w:t xml:space="preserve">to </w:t>
-      </w:r>
-      <w:r>
-        <w:rPr>
-          <w:sz w:val="24"/>
-          <w:szCs w:val="24"/>
-        </w:rPr>
-        <w:t xml:space="preserve">explore lossy compression for optimizations in HPC scientific applications. This research has led to publications and was awarded best ACM student poster for undergraduates at </w:t>
-      </w:r>
-      <w:r>
-        <w:rPr>
-          <w:rStyle w:val="background-details"/>
-        </w:rPr>
-        <w:t>Super Computing (</w:t>
-      </w:r>
-      <w:r>
-        <w:rPr>
-          <w:sz w:val="24"/>
-          <w:szCs w:val="24"/>
-        </w:rPr>
-        <w:t>SC</w:t>
-      </w:r>
-      <w:r>
-        <w:rPr>
-          <w:sz w:val="24"/>
-          <w:szCs w:val="24"/>
-        </w:rPr>
-        <w:t>)</w:t>
-      </w:r>
-      <w:r>
-        <w:rPr>
-          <w:sz w:val="24"/>
-          <w:szCs w:val="24"/>
-        </w:rPr>
-        <w:t xml:space="preserve"> '22. At Northwestern, </w:t>
-      </w:r>
-      <w:r>
-        <w:rPr>
-          <w:sz w:val="24"/>
-          <w:szCs w:val="24"/>
-        </w:rPr>
-        <w:t>I am</w:t>
-      </w:r>
-      <w:r>
-        <w:rPr>
-          <w:sz w:val="24"/>
-          <w:szCs w:val="24"/>
-        </w:rPr>
-        <w:t xml:space="preserve"> exploring processing near memory utilization for datacenters to create a data-centric design. </w:t>
+        <w:t xml:space="preserve">. He also is a visiting student at Argonne National Laboratory under Dr. Julie </w:t>
+      </w:r>
+      <w:proofErr w:type="spellStart"/>
+      <w:r>
+        <w:t>Bessac</w:t>
+      </w:r>
+      <w:proofErr w:type="spellEnd"/>
+      <w:r>
+        <w:t xml:space="preserve"> and Dr. Franck Cappello. His research journey began with his mentor during his undergraduate degree at Clemson University, Dr. Jon C. Calhoun. Under his mentor, he collaborated with Argonne to explore lossy compression for optimizations in HPC scientific applications. This research has led to publications and awards. He has </w:t>
+      </w:r>
+      <w:r>
+        <w:t>received</w:t>
+      </w:r>
+      <w:r>
+        <w:t xml:space="preserve"> the DOE Computational Science Graduate Fellowship to fund his studies. At Northwestern, David is exploring processing near memory utilization for datacenters to create a data-centric design.</w:t>
       </w:r>
     </w:p>
     <w:bookmarkEnd w:id="0"/>
@@ -801,7 +700,7 @@
               </wp:anchor>
             </w:drawing>
           </mc:Choice>
-          <mc:Fallback>
+          <mc:Fallback xmlns:w16du="http://schemas.microsoft.com/office/word/2023/wordml/word16du">
             <w:pict>
               <v:shape w14:anchorId="01DAF641" id="AutoShape 2" o:spid="_x0000_s1026" style="position:absolute;margin-left:50pt;margin-top:0;width:501.6pt;height:.75pt;z-index:251674624;visibility:visible;mso-wrap-style:square;mso-width-percent:0;mso-height-percent:0;mso-wrap-distance-left:9pt;mso-wrap-distance-top:0;mso-wrap-distance-right:9pt;mso-wrap-distance-bottom:0;mso-position-horizontal:absolute;mso-position-horizontal-relative:page;mso-position-vertical:absolute;mso-position-vertical-relative:text;mso-width-percent:0;mso-height-percent:0;mso-width-relative:page;mso-height-relative:page;v-text-anchor:top" coordsize="10032,15" o:gfxdata="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" path="m10032,10l,10r,5l10032,15r,-5xm10032,l,,,5r10032,l10032,xe" fillcolor="gray" stroked="f">
                 <v:path arrowok="t" o:connecttype="custom" o:connectlocs="6370320,0;0,0;0,3175;6370320,3175;6370320,0;6370320,-6350;0,-6350;0,-3175;6370320,-3175;6370320,-6350" o:connectangles="0,0,0,0,0,0,0,0,0,0"/>
@@ -980,7 +879,13 @@
         <w:spacing w:before="38"/>
       </w:pPr>
       <w:r>
-        <w:t>IJHPCA paper in review.</w:t>
+        <w:t xml:space="preserve">IJHPCA paper </w:t>
+      </w:r>
+      <w:r>
+        <w:t>in submission</w:t>
+      </w:r>
+      <w:r>
+        <w:t>.</w:t>
       </w:r>
     </w:p>
     <w:p>
@@ -1407,6 +1312,11 @@
     <w:p>
       <w:pPr>
         <w:spacing w:before="38"/>
+      </w:pPr>
+    </w:p>
+    <w:p>
+      <w:pPr>
+        <w:spacing w:before="40"/>
       </w:pPr>
     </w:p>
     <w:p>
@@ -1631,7 +1541,7 @@
               </wp:anchor>
             </w:drawing>
           </mc:Choice>
-          <mc:Fallback>
+          <mc:Fallback xmlns:w16du="http://schemas.microsoft.com/office/word/2023/wordml/word16du">
             <w:pict>
               <v:shape w14:anchorId="5FE8CB21" id="AutoShape 2" o:spid="_x0000_s1026" style="position:absolute;margin-left:50pt;margin-top:0;width:501.6pt;height:.75pt;z-index:251664384;visibility:visible;mso-wrap-style:square;mso-width-percent:0;mso-height-percent:0;mso-wrap-distance-left:9pt;mso-wrap-distance-top:0;mso-wrap-distance-right:9pt;mso-wrap-distance-bottom:0;mso-position-horizontal:absolute;mso-position-horizontal-relative:page;mso-position-vertical:absolute;mso-position-vertical-relative:text;mso-width-percent:0;mso-height-percent:0;mso-width-relative:page;mso-height-relative:page;v-text-anchor:top" coordsize="10032,15" o:gfxdata="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" path="m10032,10l,10r,5l10032,15r,-5xm10032,l,,,5r10032,l10032,xe" fillcolor="gray" stroked="f">
                 <v:path arrowok="t" o:connecttype="custom" o:connectlocs="6370320,0;0,0;0,3175;6370320,3175;6370320,0;6370320,-6350;0,-6350;0,-3175;6370320,-3175;6370320,-6350" o:connectangles="0,0,0,0,0,0,0,0,0,0"/>
@@ -1677,16 +1587,35 @@
           <w:sz w:val="22"/>
           <w:szCs w:val="22"/>
         </w:rPr>
-        <w:t>https://arxiv.org/abs/2111.13789</w:t>
-      </w:r>
-      <w:r>
+        <w:t>https://ieeexplore.ieee.org/abstract/document/9652575</w:t>
+      </w:r>
+    </w:p>
+    <w:p>
+      <w:pPr>
+        <w:pStyle w:val="Heading1"/>
         <w:rPr>
           <w:b w:val="0"/>
           <w:bCs w:val="0"/>
           <w:sz w:val="22"/>
           <w:szCs w:val="22"/>
         </w:rPr>
-        <w:t xml:space="preserve"> </w:t>
+      </w:pPr>
+    </w:p>
+    <w:p>
+      <w:pPr>
+        <w:pStyle w:val="Heading1"/>
+        <w:ind w:left="0"/>
+        <w:rPr>
+          <w:sz w:val="32"/>
+          <w:szCs w:val="32"/>
+        </w:rPr>
+      </w:pPr>
+      <w:r>
+        <w:rPr>
+          <w:sz w:val="32"/>
+          <w:szCs w:val="32"/>
+        </w:rPr>
+        <w:t>AWARDS</w:t>
       </w:r>
     </w:p>
     <w:p>
@@ -1699,38 +1628,11 @@
           <w:szCs w:val="22"/>
         </w:rPr>
       </w:pPr>
-    </w:p>
-    <w:p>
-      <w:pPr>
-        <w:pStyle w:val="Heading1"/>
-        <w:ind w:left="0"/>
-        <w:rPr>
-          <w:sz w:val="32"/>
-          <w:szCs w:val="32"/>
-        </w:rPr>
-      </w:pPr>
-      <w:r>
-        <w:rPr>
-          <w:sz w:val="32"/>
-          <w:szCs w:val="32"/>
-        </w:rPr>
-        <w:t>AWARDS</w:t>
-      </w:r>
-    </w:p>
-    <w:p>
-      <w:pPr>
-        <w:pStyle w:val="Heading1"/>
+      <w:r>
         <w:rPr>
           <w:b w:val="0"/>
           <w:bCs w:val="0"/>
-          <w:sz w:val="22"/>
-          <w:szCs w:val="22"/>
-        </w:rPr>
-      </w:pPr>
-      <w:r>
-        <w:rPr>
-          <w:b w:val="0"/>
-          <w:bCs w:val="0"/>
+          <w:noProof/>
           <w:sz w:val="22"/>
           <w:szCs w:val="22"/>
         </w:rPr>
@@ -1912,7 +1814,7 @@
               </wp:anchor>
             </w:drawing>
           </mc:Choice>
-          <mc:Fallback>
+          <mc:Fallback xmlns:w16du="http://schemas.microsoft.com/office/word/2023/wordml/word16du">
             <w:pict>
               <v:shape w14:anchorId="5C587146" id="AutoShape 2" o:spid="_x0000_s1026" style="position:absolute;margin-left:50pt;margin-top:0;width:501.6pt;height:.75pt;z-index:251677696;visibility:visible;mso-wrap-style:square;mso-width-percent:0;mso-height-percent:0;mso-wrap-distance-left:9pt;mso-wrap-distance-top:0;mso-wrap-distance-right:9pt;mso-wrap-distance-bottom:0;mso-position-horizontal:absolute;mso-position-horizontal-relative:page;mso-position-vertical:absolute;mso-position-vertical-relative:text;mso-width-percent:0;mso-height-percent:0;mso-width-relative:page;mso-height-relative:page;v-text-anchor:top" coordsize="10032,15" o:gfxdata="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" path="m10032,10l,10r,5l10032,15r,-5xm10032,l,,,5r10032,l10032,xe" fillcolor="gray" stroked="f">
                 <v:path arrowok="t" o:connecttype="custom" o:connectlocs="6370320,0;0,0;0,3175;6370320,3175;6370320,0;6370320,-6350;0,-6350;0,-3175;6370320,-3175;6370320,-6350" o:connectangles="0,0,0,0,0,0,0,0,0,0"/>
@@ -2187,7 +2089,7 @@
               </wp:anchor>
             </w:drawing>
           </mc:Choice>
-          <mc:Fallback>
+          <mc:Fallback xmlns:w16du="http://schemas.microsoft.com/office/word/2023/wordml/word16du">
             <w:pict>
               <v:shape w14:anchorId="2C0FEED5" id="AutoShape 2" o:spid="_x0000_s1026" style="position:absolute;margin-left:50pt;margin-top:-.05pt;width:501.6pt;height:.75pt;z-index:251666432;visibility:visible;mso-wrap-style:square;mso-width-percent:0;mso-height-percent:0;mso-wrap-distance-left:9pt;mso-wrap-distance-top:0;mso-wrap-distance-right:9pt;mso-wrap-distance-bottom:0;mso-position-horizontal:absolute;mso-position-horizontal-relative:page;mso-position-vertical:absolute;mso-position-vertical-relative:text;mso-width-percent:0;mso-height-percent:0;mso-width-relative:page;mso-height-relative:page;v-text-anchor:top" coordsize="10032,15" o:gfxdata="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" path="m10032,10l,10r,5l10032,15r,-5xm10032,l,,,5r10032,l10032,xe" fillcolor="gray" stroked="f">
                 <v:path arrowok="t" o:connecttype="custom" o:connectlocs="6370320,0;0,0;0,3175;6370320,3175;6370320,0;6370320,-6350;0,-6350;0,-3175;6370320,-3175;6370320,-6350" o:connectangles="0,0,0,0,0,0,0,0,0,0"/>
@@ -2485,7 +2387,7 @@
               </wp:anchor>
             </w:drawing>
           </mc:Choice>
-          <mc:Fallback>
+          <mc:Fallback xmlns:w16du="http://schemas.microsoft.com/office/word/2023/wordml/word16du">
             <w:pict>
               <v:shape w14:anchorId="4523F8C1" id="AutoShape 2" o:spid="_x0000_s1026" style="position:absolute;margin-left:50pt;margin-top:0;width:501.6pt;height:.75pt;z-index:251672576;visibility:visible;mso-wrap-style:square;mso-width-percent:0;mso-height-percent:0;mso-wrap-distance-left:9pt;mso-wrap-distance-top:0;mso-wrap-distance-right:9pt;mso-wrap-distance-bottom:0;mso-position-horizontal:absolute;mso-position-horizontal-relative:page;mso-position-vertical:absolute;mso-position-vertical-relative:text;mso-width-percent:0;mso-height-percent:0;mso-width-relative:page;mso-height-relative:page;v-text-anchor:top" coordsize="10032,15" o:gfxdata="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" path="m10032,10l,10r,5l10032,15r,-5xm10032,l,,,5r10032,l10032,xe" fillcolor="gray" stroked="f">
                 <v:path arrowok="t" o:connecttype="custom" o:connectlocs="6370320,0;0,0;0,3175;6370320,3175;6370320,0;6370320,-6350;0,-6350;0,-3175;6370320,-3175;6370320,-6350" o:connectangles="0,0,0,0,0,0,0,0,0,0"/>
@@ -2521,26 +2423,27 @@
         <w:tab/>
       </w:r>
       <w:r>
-        <w:t xml:space="preserve">VHDL, x86 Assembly, </w:t>
-      </w:r>
-      <w:r>
-        <w:t xml:space="preserve">CUDA, </w:t>
-      </w:r>
-      <w:r>
-        <w:t xml:space="preserve">R, HTML, CSS, </w:t>
-      </w:r>
-      <w:proofErr w:type="spellStart"/>
-      <w:r>
-        <w:t>JavsScript</w:t>
-      </w:r>
-      <w:proofErr w:type="spellEnd"/>
+        <w:t>VHDL</w:t>
+      </w:r>
+      <w:r>
+        <w:t xml:space="preserve">, </w:t>
+      </w:r>
+      <w:r>
+        <w:t>MATLAB</w:t>
+      </w:r>
+      <w:r>
+        <w:t xml:space="preserve">, </w:t>
+      </w:r>
+      <w:r>
+        <w:t>CUDA, MPI</w:t>
+      </w:r>
     </w:p>
     <w:p>
       <w:pPr>
         <w:pStyle w:val="BodyText"/>
       </w:pPr>
       <w:r>
-        <w:t xml:space="preserve">Tools: </w:t>
+        <w:t>Skills:</w:t>
       </w:r>
       <w:r>
         <w:tab/>
@@ -2549,15 +2452,11 @@
         <w:tab/>
       </w:r>
       <w:r>
-        <w:t xml:space="preserve">MPI, </w:t>
-      </w:r>
-      <w:proofErr w:type="spellStart"/>
-      <w:r>
-        <w:t>Spack</w:t>
-      </w:r>
-      <w:proofErr w:type="spellEnd"/>
-      <w:r>
-        <w:t>, Django, Unix, Git, Microsoft Office</w:t>
+        <w:tab/>
+        <w:t xml:space="preserve">LLVM, RISC-V, Databases, </w:t>
+      </w:r>
+      <w:r>
+        <w:t>Microsoft Office</w:t>
       </w:r>
     </w:p>
     <w:sectPr>
@@ -2571,7 +2470,7 @@
 </file>
 
 <file path=word/numbering.xml><?xml version="1.0" encoding="utf-8"?>
-<w:numbering xmlns:wpc="http://schemas.microsoft.com/office/word/2010/wordprocessingCanvas" xmlns:cx="http://schemas.microsoft.com/office/drawing/2014/chartex" xmlns:cx1="http://schemas.microsoft.com/office/drawing/2015/9/8/chartex" xmlns:cx2="http://schemas.microsoft.com/office/drawing/2015/10/21/chartex" xmlns:cx3="http://schemas.microsoft.com/office/drawing/2016/5/9/chartex" xmlns:cx4="http://schemas.microsoft.com/office/drawing/2016/5/10/chartex" xmlns:cx5="http://schemas.microsoft.com/office/drawing/2016/5/11/chartex" xmlns:cx6="http://schemas.microsoft.com/office/drawing/2016/5/12/chartex" xmlns:cx7="http://schemas.microsoft.com/office/drawing/2016/5/13/chartex" xmlns:cx8="http://schemas.microsoft.com/office/drawing/2016/5/14/chartex" xmlns:mc="http://schemas.openxmlformats.org/markup-compatibility/2006" xmlns:aink="http://schemas.microsoft.com/office/drawing/2016/ink" xmlns:am3d="http://schemas.microsoft.com/office/drawing/2017/model3d" xmlns:o="urn:schemas-microsoft-com:office:office" xmlns:oel="http://schemas.microsoft.com/office/2019/extlst" xmlns:r="http://schemas.openxmlformats.org/officeDocument/2006/relationships" xmlns:m="http://schemas.openxmlformats.org/officeDocument/2006/math" xmlns:v="urn:schemas-microsoft-com:vml" xmlns:wp14="http://schemas.microsoft.com/office/word/2010/wordprocessingDrawing" xmlns:wp="http://schemas.openxmlformats.org/drawingml/2006/wordprocessingDrawing" xmlns:w10="urn:schemas-microsoft-com:office:word" xmlns:w="http://schemas.openxmlformats.org/wordprocessingml/2006/main" xmlns:w14="http://schemas.microsoft.com/office/word/2010/wordml" xmlns:w15="http://schemas.microsoft.com/office/word/2012/wordml" xmlns:w16cex="http://schemas.microsoft.com/office/word/2018/wordml/cex" xmlns:w16cid="http://schemas.microsoft.com/office/word/2016/wordml/cid" xmlns:w16="http://schemas.microsoft.com/office/word/2018/wordml" xmlns:w16du="http://schemas.microsoft.com/office/word/2023/wordml/word16du" xmlns:w16sdtdh="http://schemas.microsoft.com/office/word/2020/wordml/sdtdatahash" xmlns:w16se="http://schemas.microsoft.com/office/word/2015/wordml/symex" xmlns:wpg="http://schemas.microsoft.com/office/word/2010/wordprocessingGroup" xmlns:wpi="http://schemas.microsoft.com/office/word/2010/wordprocessingInk" xmlns:wne="http://schemas.microsoft.com/office/word/2006/wordml" xmlns:wps="http://schemas.microsoft.com/office/word/2010/wordprocessingShape" mc:Ignorable="w14 w15 w16se w16cid w16 w16cex w16sdtdh wp14">
+<w:numbering xmlns:wpc="http://schemas.microsoft.com/office/word/2010/wordprocessingCanvas" xmlns:cx="http://schemas.microsoft.com/office/drawing/2014/chartex" xmlns:cx1="http://schemas.microsoft.com/office/drawing/2015/9/8/chartex" xmlns:cx2="http://schemas.microsoft.com/office/drawing/2015/10/21/chartex" xmlns:cx3="http://schemas.microsoft.com/office/drawing/2016/5/9/chartex" xmlns:cx4="http://schemas.microsoft.com/office/drawing/2016/5/10/chartex" xmlns:cx5="http://schemas.microsoft.com/office/drawing/2016/5/11/chartex" xmlns:cx6="http://schemas.microsoft.com/office/drawing/2016/5/12/chartex" xmlns:cx7="http://schemas.microsoft.com/office/drawing/2016/5/13/chartex" xmlns:cx8="http://schemas.microsoft.com/office/drawing/2016/5/14/chartex" xmlns:mc="http://schemas.openxmlformats.org/markup-compatibility/2006" xmlns:aink="http://schemas.microsoft.com/office/drawing/2016/ink" xmlns:am3d="http://schemas.microsoft.com/office/drawing/2017/model3d" xmlns:o="urn:schemas-microsoft-com:office:office" xmlns:oel="http://schemas.microsoft.com/office/2019/extlst" xmlns:r="http://schemas.openxmlformats.org/officeDocument/2006/relationships" xmlns:m="http://schemas.openxmlformats.org/officeDocument/2006/math" xmlns:v="urn:schemas-microsoft-com:vml" xmlns:wp14="http://schemas.microsoft.com/office/word/2010/wordprocessingDrawing" xmlns:wp="http://schemas.openxmlformats.org/drawingml/2006/wordprocessingDrawing" xmlns:w10="urn:schemas-microsoft-com:office:word" xmlns:w="http://schemas.openxmlformats.org/wordprocessingml/2006/main" xmlns:w14="http://schemas.microsoft.com/office/word/2010/wordml" xmlns:w15="http://schemas.microsoft.com/office/word/2012/wordml" xmlns:w16cex="http://schemas.microsoft.com/office/word/2018/wordml/cex" xmlns:w16cid="http://schemas.microsoft.com/office/word/2016/wordml/cid" xmlns:w16="http://schemas.microsoft.com/office/word/2018/wordml" xmlns:w16sdtdh="http://schemas.microsoft.com/office/word/2020/wordml/sdtdatahash" xmlns:w16se="http://schemas.microsoft.com/office/word/2015/wordml/symex" xmlns:wpg="http://schemas.microsoft.com/office/word/2010/wordprocessingGroup" xmlns:wpi="http://schemas.microsoft.com/office/word/2010/wordprocessingInk" xmlns:wne="http://schemas.microsoft.com/office/word/2006/wordml" xmlns:wps="http://schemas.microsoft.com/office/word/2010/wordprocessingShape" mc:Ignorable="w14 w15 w16se w16cid w16 w16cex w16sdtdh wp14">
   <w:abstractNum w:abstractNumId="0" w15:restartNumberingAfterBreak="0">
     <w:nsid w:val="08B06C97"/>
     <w:multiLevelType w:val="hybridMultilevel"/>

</xml_diff>

<commit_message>
added publication and fixed bio
</commit_message>
<xml_diff>
--- a/assets/documents/Krasowska_David_resume.docx
+++ b/assets/documents/Krasowska_David_resume.docx
@@ -19,7 +19,7 @@
         <mc:AlternateContent>
           <mc:Choice Requires="wps">
             <w:drawing>
-              <wp:anchor distT="0" distB="0" distL="114300" distR="114300" simplePos="0" relativeHeight="251675648" behindDoc="1" locked="0" layoutInCell="1" allowOverlap="1" wp14:anchorId="49171EF5" wp14:editId="23C967DF">
+              <wp:anchor distT="0" distB="0" distL="114300" distR="114300" simplePos="0" relativeHeight="251675648" behindDoc="1" locked="0" layoutInCell="1" allowOverlap="1" wp14:anchorId="49171EF5" wp14:editId="54278452">
                 <wp:simplePos x="0" y="0"/>
                 <wp:positionH relativeFrom="margin">
                   <wp:align>right</wp:align>
@@ -27,13 +27,13 @@
                 <wp:positionV relativeFrom="paragraph">
                   <wp:posOffset>0</wp:posOffset>
                 </wp:positionV>
-                <wp:extent cx="2032000" cy="990600"/>
-                <wp:effectExtent l="0" t="0" r="25400" b="19050"/>
+                <wp:extent cx="2032000" cy="847725"/>
+                <wp:effectExtent l="0" t="0" r="25400" b="28575"/>
                 <wp:wrapTight wrapText="bothSides">
                   <wp:wrapPolygon edited="0">
                     <wp:start x="0" y="0"/>
-                    <wp:lineTo x="0" y="21600"/>
-                    <wp:lineTo x="21668" y="21600"/>
+                    <wp:lineTo x="0" y="21843"/>
+                    <wp:lineTo x="21668" y="21843"/>
                     <wp:lineTo x="21668" y="0"/>
                     <wp:lineTo x="0" y="0"/>
                   </wp:wrapPolygon>
@@ -51,7 +51,7 @@
                       <wps:spPr bwMode="auto">
                         <a:xfrm>
                           <a:off x="0" y="0"/>
-                          <a:ext cx="2032000" cy="990600"/>
+                          <a:ext cx="2032000" cy="847725"/>
                         </a:xfrm>
                         <a:prstGeom prst="rect">
                           <a:avLst/>
@@ -94,15 +94,6 @@
                               <w:jc w:val="right"/>
                             </w:pPr>
                             <w:r>
-                              <w:t xml:space="preserve">ACM Student Number: 9159735     </w:t>
-                            </w:r>
-                          </w:p>
-                          <w:p>
-                            <w:pPr>
-                              <w:spacing w:line="276" w:lineRule="auto"/>
-                              <w:jc w:val="right"/>
-                            </w:pPr>
-                            <w:r>
                               <w:t>linkedin.com/in/</w:t>
                             </w:r>
                             <w:proofErr w:type="spellStart"/>
@@ -136,13 +127,13 @@
               </wp:anchor>
             </w:drawing>
           </mc:Choice>
-          <mc:Fallback xmlns:w16du="http://schemas.microsoft.com/office/word/2023/wordml/word16du">
+          <mc:Fallback>
             <w:pict>
               <v:shapetype w14:anchorId="49171EF5" id="_x0000_t202" coordsize="21600,21600" o:spt="202" path="m,l,21600r21600,l21600,xe">
                 <v:stroke joinstyle="miter"/>
                 <v:path gradientshapeok="t" o:connecttype="rect"/>
               </v:shapetype>
-              <v:shape id="Text Box 2" o:spid="_x0000_s1026" type="#_x0000_t202" style="position:absolute;margin-left:108.8pt;margin-top:0;width:160pt;height:78pt;z-index:-251640832;visibility:visible;mso-wrap-style:square;mso-height-percent:0;mso-wrap-distance-left:9pt;mso-wrap-distance-top:0;mso-wrap-distance-right:9pt;mso-wrap-distance-bottom:0;mso-position-horizontal:right;mso-position-horizontal-relative:margin;mso-position-vertical:absolute;mso-position-vertical-relative:text;mso-height-percent:0;mso-height-relative:margin;v-text-anchor:top" o:gfxdata="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" strokecolor="white [3212]">
+              <v:shape id="Text Box 2" o:spid="_x0000_s1026" type="#_x0000_t202" style="position:absolute;margin-left:108.8pt;margin-top:0;width:160pt;height:66.75pt;z-index:-251640832;visibility:visible;mso-wrap-style:square;mso-height-percent:0;mso-wrap-distance-left:9pt;mso-wrap-distance-top:0;mso-wrap-distance-right:9pt;mso-wrap-distance-bottom:0;mso-position-horizontal:right;mso-position-horizontal-relative:margin;mso-position-vertical:absolute;mso-position-vertical-relative:text;mso-height-percent:0;mso-height-relative:margin;v-text-anchor:top" o:gfxdata="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" strokecolor="white [3212]">
                 <v:textbox>
                   <w:txbxContent>
                     <w:p>
@@ -161,15 +152,6 @@
                       </w:pPr>
                       <w:r>
                         <w:t>krasow@u.northwestern.edu</w:t>
-                      </w:r>
-                    </w:p>
-                    <w:p>
-                      <w:pPr>
-                        <w:spacing w:line="276" w:lineRule="auto"/>
-                        <w:jc w:val="right"/>
-                      </w:pPr>
-                      <w:r>
-                        <w:t xml:space="preserve">ACM Student Number: 9159735     </w:t>
                       </w:r>
                     </w:p>
                     <w:p>
@@ -452,31 +434,41 @@
         </mc:AlternateContent>
       </w:r>
       <w:r>
-        <w:t xml:space="preserve">David </w:t>
+        <w:t xml:space="preserve">David Krasowska is a Ph.D. student at Northwestern University, advised by Dr. Peter </w:t>
       </w:r>
       <w:proofErr w:type="spellStart"/>
       <w:r>
-        <w:t>Krasowska</w:t>
+        <w:t>Dinda</w:t>
       </w:r>
       <w:proofErr w:type="spellEnd"/>
       <w:r>
-        <w:t xml:space="preserve"> is a Ph.D. student at Northwestern University, advised by Dr. Peter </w:t>
+        <w:t xml:space="preserve">. </w:t>
+      </w:r>
+      <w:r>
+        <w:t xml:space="preserve">His research journey began with his mentor during his undergraduate degree at Clemson University, Dr. Jon C. Calhoun. Under his mentor, he collaborated with Argonne to explore lossy compression for optimizations in HPC scientific applications. </w:t>
+      </w:r>
+      <w:r>
+        <w:t>He was</w:t>
+      </w:r>
+      <w:r>
+        <w:t xml:space="preserve"> a</w:t>
+      </w:r>
+      <w:r>
+        <w:t xml:space="preserve"> visiting student at Argonne National Laboratory under Dr. Julie </w:t>
       </w:r>
       <w:proofErr w:type="spellStart"/>
       <w:r>
-        <w:t>Dinda</w:t>
+        <w:t>Bessac</w:t>
       </w:r>
       <w:proofErr w:type="spellEnd"/>
       <w:r>
-        <w:t xml:space="preserve">. He also is a visiting student at Argonne National Laboratory under Dr. Julie </w:t>
-      </w:r>
-      <w:proofErr w:type="spellStart"/>
-      <w:r>
-        <w:t>Bessac</w:t>
-      </w:r>
-      <w:proofErr w:type="spellEnd"/>
-      <w:r>
-        <w:t xml:space="preserve"> and Dr. Franck Cappello. His research journey began with his mentor during his undergraduate degree at Clemson University, Dr. Jon C. Calhoun. Under his mentor, he collaborated with Argonne to explore lossy compression for optimizations in HPC scientific applications. This research has led to publications and awards. He has received the DOE Computational Science Graduate Fellowship to fund his studies. At Northwestern, David is exploring processing near memory utilization for datacenters to create a data-centric design.</w:t>
+        <w:t xml:space="preserve"> and Dr. Franck Cappello.</w:t>
+      </w:r>
+      <w:r>
+        <w:t xml:space="preserve"> </w:t>
+      </w:r>
+      <w:r>
+        <w:t>This research has led to publications and awards. He has received the DOE Computational Science Graduate Fellowship to fund his studies. At Northwestern, David is exploring processing near memory utilization for datacenters to create a data-centric design.</w:t>
       </w:r>
     </w:p>
     <w:bookmarkEnd w:id="0"/>
@@ -740,16 +732,26 @@
       </w:r>
       <w:r>
         <w:tab/>
-        <w:t xml:space="preserve">  </w:t>
-      </w:r>
-      <w:r>
-        <w:rPr>
+      </w:r>
+      <w:r>
+        <w:rPr>
+          <w:b/>
+          <w:bCs/>
+        </w:rPr>
+        <w:t xml:space="preserve"> </w:t>
+      </w:r>
+      <w:r>
+        <w:rPr>
+          <w:b/>
+          <w:bCs/>
           <w:i/>
         </w:rPr>
         <w:t xml:space="preserve">June 2022 – </w:t>
       </w:r>
       <w:r>
         <w:rPr>
+          <w:b/>
+          <w:bCs/>
           <w:i/>
         </w:rPr>
         <w:t>June 2023</w:t>
@@ -866,25 +868,6 @@
     <w:p>
       <w:pPr>
         <w:pStyle w:val="ListParagraph"/>
-        <w:numPr>
-          <w:ilvl w:val="0"/>
-          <w:numId w:val="6"/>
-        </w:numPr>
-        <w:spacing w:before="38"/>
-      </w:pPr>
-      <w:r>
-        <w:t xml:space="preserve">IJHPCA paper </w:t>
-      </w:r>
-      <w:r>
-        <w:t>in submission</w:t>
-      </w:r>
-      <w:r>
-        <w:t>.</w:t>
-      </w:r>
-    </w:p>
-    <w:p>
-      <w:pPr>
-        <w:pStyle w:val="ListParagraph"/>
         <w:spacing w:before="38"/>
         <w:ind w:left="852"/>
       </w:pPr>
@@ -913,16 +896,20 @@
       </w:r>
       <w:r>
         <w:tab/>
-        <w:t xml:space="preserve">      </w:t>
-      </w:r>
-      <w:r>
-        <w:rPr>
+        <w:t xml:space="preserve">     </w:t>
+      </w:r>
+      <w:r>
+        <w:rPr>
+          <w:b/>
+          <w:bCs/>
           <w:i/>
         </w:rPr>
         <w:t xml:space="preserve">June 2021 – </w:t>
       </w:r>
       <w:r>
         <w:rPr>
+          <w:b/>
+          <w:bCs/>
           <w:i/>
         </w:rPr>
         <w:t>December 2022</w:t>
@@ -1045,21 +1032,7 @@
         <w:rPr>
           <w:rStyle w:val="background-details"/>
         </w:rPr>
-        <w:t>), package managers (</w:t>
-      </w:r>
-      <w:proofErr w:type="spellStart"/>
-      <w:r>
-        <w:rPr>
-          <w:rStyle w:val="background-details"/>
-        </w:rPr>
-        <w:t>Spack</w:t>
-      </w:r>
-      <w:proofErr w:type="spellEnd"/>
-      <w:r>
-        <w:rPr>
-          <w:rStyle w:val="background-details"/>
-        </w:rPr>
-        <w:t>), applications (Quantum Espresso), and benchmarks (HPCG). Also gained knowledge of parallel computing with MPI.</w:t>
+        <w:t>), package managers (Spack), applications (Quantum Espresso), and benchmarks (HPCG). Also gained knowledge of parallel computing with MPI.</w:t>
       </w:r>
     </w:p>
     <w:p>
@@ -1099,21 +1072,32 @@
         <w:tab/>
         <w:t xml:space="preserve">      </w:t>
       </w:r>
+      <w:proofErr w:type="gramStart"/>
       <w:r>
         <w:tab/>
         <w:t xml:space="preserve">  </w:t>
       </w:r>
       <w:r>
-        <w:t xml:space="preserve"> </w:t>
-      </w:r>
-      <w:r>
-        <w:rPr>
+        <w:rPr>
+          <w:b/>
+          <w:bCs/>
           <w:i/>
         </w:rPr>
-        <w:t xml:space="preserve">May 2021 – </w:t>
-      </w:r>
-      <w:r>
-        <w:rPr>
+        <w:t>May</w:t>
+      </w:r>
+      <w:proofErr w:type="gramEnd"/>
+      <w:r>
+        <w:rPr>
+          <w:b/>
+          <w:bCs/>
+          <w:i/>
+        </w:rPr>
+        <w:t xml:space="preserve"> 2021 – </w:t>
+      </w:r>
+      <w:r>
+        <w:rPr>
+          <w:b/>
+          <w:bCs/>
           <w:i/>
         </w:rPr>
         <w:t>May 2022</w:t>
@@ -1229,10 +1213,12 @@
       </w:r>
       <w:r>
         <w:tab/>
-        <w:t xml:space="preserve">          </w:t>
-      </w:r>
-      <w:r>
-        <w:rPr>
+        <w:t xml:space="preserve">         </w:t>
+      </w:r>
+      <w:r>
+        <w:rPr>
+          <w:b/>
+          <w:bCs/>
           <w:i/>
         </w:rPr>
         <w:t>January 2022 – May 2022</w:t>
@@ -1265,63 +1251,25 @@
           <w:numId w:val="6"/>
         </w:numPr>
         <w:spacing w:before="38"/>
+      </w:pPr>
+      <w:r>
         <w:rPr>
           <w:rStyle w:val="background-details"/>
         </w:rPr>
-      </w:pPr>
+        <w:t xml:space="preserve">Determining methods to achieve the highest compressibility for images from a </w:t>
+      </w:r>
       <w:r>
         <w:rPr>
           <w:rStyle w:val="background-details"/>
         </w:rPr>
-        <w:t xml:space="preserve">Determining methods to achieve the highest compressibility for images from a </w:t>
+        <w:t>Laser Powder Bed Fusion (LPBF) EOS X printer</w:t>
       </w:r>
       <w:r>
         <w:rPr>
           <w:rStyle w:val="background-details"/>
         </w:rPr>
-        <w:t>Laser Powder Bed Fusion (LPBF) EOS X printer</w:t>
-      </w:r>
-      <w:r>
-        <w:rPr>
-          <w:rStyle w:val="background-details"/>
-        </w:rPr>
         <w:t xml:space="preserve"> in the SIGMA division within LANL.</w:t>
       </w:r>
-    </w:p>
-    <w:p>
-      <w:pPr>
-        <w:spacing w:before="38"/>
-      </w:pPr>
-    </w:p>
-    <w:p>
-      <w:pPr>
-        <w:spacing w:before="38"/>
-      </w:pPr>
-    </w:p>
-    <w:p>
-      <w:pPr>
-        <w:spacing w:before="38"/>
-      </w:pPr>
-    </w:p>
-    <w:p>
-      <w:pPr>
-        <w:spacing w:before="38"/>
-      </w:pPr>
-    </w:p>
-    <w:p>
-      <w:pPr>
-        <w:spacing w:before="40"/>
-      </w:pPr>
-    </w:p>
-    <w:p>
-      <w:pPr>
-        <w:spacing w:before="40"/>
-      </w:pPr>
-    </w:p>
-    <w:p>
-      <w:pPr>
-        <w:spacing w:before="40"/>
-      </w:pPr>
     </w:p>
     <w:p>
       <w:pPr>
@@ -1337,7 +1285,6 @@
           <w:sz w:val="32"/>
           <w:szCs w:val="32"/>
         </w:rPr>
-        <w:lastRenderedPageBreak/>
         <w:t>PEER-REVIEWED PUBLICATIONS</w:t>
       </w:r>
     </w:p>
@@ -1552,7 +1499,7 @@
           <w:sz w:val="22"/>
           <w:szCs w:val="22"/>
         </w:rPr>
-        <w:t>Exploring Lossy Compressibility through Statistical Correlations of Scientific Datasets</w:t>
+        <w:t>Black-Box Statistical Prediction of Lossy Compression Ratios for Scientific Data</w:t>
       </w:r>
     </w:p>
     <w:p>
@@ -1572,8 +1519,9 @@
           <w:sz w:val="22"/>
           <w:szCs w:val="22"/>
         </w:rPr>
-        <w:t xml:space="preserve">David Krasowska, Julie Bessac, Robert Underwood, Sheng Di, Jon Calhoun, and Franck Cappello. 7th International Workshop on Data Analysis and Reduction for Big Scientific Data in conjunction with SC ’21: The International Conference for High Performance Computing, Networking, Storage and Analysis, 2021. </w:t>
-      </w:r>
+        <w:t xml:space="preserve">Underwood R, </w:t>
+      </w:r>
+      <w:proofErr w:type="spellStart"/>
       <w:r>
         <w:rPr>
           <w:b w:val="0"/>
@@ -1581,19 +1529,156 @@
           <w:sz w:val="22"/>
           <w:szCs w:val="22"/>
         </w:rPr>
-        <w:t>https://ieeexplore.ieee.org/abstract/document/9652575</w:t>
-      </w:r>
-    </w:p>
-    <w:p>
-      <w:pPr>
-        <w:pStyle w:val="Heading1"/>
+        <w:t>Bessac</w:t>
+      </w:r>
+      <w:proofErr w:type="spellEnd"/>
+      <w:r>
         <w:rPr>
           <w:b w:val="0"/>
           <w:bCs w:val="0"/>
           <w:sz w:val="22"/>
           <w:szCs w:val="22"/>
         </w:rPr>
-      </w:pPr>
+        <w:t xml:space="preserve"> J, Krasowska D, Calhoun JC, Di S, Cappello F. Black-box statistical prediction of lossy compression ratios for scientific data. The International Journal of </w:t>
+      </w:r>
+      <w:proofErr w:type="gramStart"/>
+      <w:r>
+        <w:rPr>
+          <w:b w:val="0"/>
+          <w:bCs w:val="0"/>
+          <w:sz w:val="22"/>
+          <w:szCs w:val="22"/>
+        </w:rPr>
+        <w:t>High Performance</w:t>
+      </w:r>
+      <w:proofErr w:type="gramEnd"/>
+      <w:r>
+        <w:rPr>
+          <w:b w:val="0"/>
+          <w:bCs w:val="0"/>
+          <w:sz w:val="22"/>
+          <w:szCs w:val="22"/>
+        </w:rPr>
+        <w:t xml:space="preserve"> Computing Applications. 2023. doi:10.1177/10943420231179417.</w:t>
+      </w:r>
+    </w:p>
+    <w:p>
+      <w:pPr>
+        <w:pStyle w:val="Heading1"/>
+        <w:tabs>
+          <w:tab w:val="left" w:pos="3570"/>
+        </w:tabs>
+        <w:rPr>
+          <w:b w:val="0"/>
+          <w:bCs w:val="0"/>
+          <w:sz w:val="22"/>
+          <w:szCs w:val="22"/>
+        </w:rPr>
+      </w:pPr>
+      <w:r>
+        <w:rPr>
+          <w:b w:val="0"/>
+          <w:bCs w:val="0"/>
+          <w:sz w:val="22"/>
+          <w:szCs w:val="22"/>
+        </w:rPr>
+        <w:tab/>
+      </w:r>
+    </w:p>
+    <w:p>
+      <w:pPr>
+        <w:pStyle w:val="Heading1"/>
+        <w:tabs>
+          <w:tab w:val="left" w:pos="3570"/>
+        </w:tabs>
+        <w:rPr>
+          <w:b w:val="0"/>
+          <w:bCs w:val="0"/>
+          <w:sz w:val="22"/>
+          <w:szCs w:val="22"/>
+        </w:rPr>
+      </w:pPr>
+    </w:p>
+    <w:p>
+      <w:pPr>
+        <w:pStyle w:val="Heading1"/>
+        <w:rPr>
+          <w:b w:val="0"/>
+          <w:bCs w:val="0"/>
+          <w:sz w:val="22"/>
+          <w:szCs w:val="22"/>
+        </w:rPr>
+      </w:pPr>
+      <w:r>
+        <w:rPr>
+          <w:i/>
+          <w:iCs/>
+          <w:sz w:val="22"/>
+          <w:szCs w:val="22"/>
+        </w:rPr>
+        <w:lastRenderedPageBreak/>
+        <w:t>Exploring Lossy Compressibility through Statistical Correlations of Scientific Datasets</w:t>
+      </w:r>
+    </w:p>
+    <w:p>
+      <w:pPr>
+        <w:pStyle w:val="Heading1"/>
+        <w:rPr>
+          <w:b w:val="0"/>
+          <w:bCs w:val="0"/>
+          <w:sz w:val="22"/>
+          <w:szCs w:val="22"/>
+        </w:rPr>
+      </w:pPr>
+      <w:r>
+        <w:rPr>
+          <w:b w:val="0"/>
+          <w:bCs w:val="0"/>
+          <w:sz w:val="22"/>
+          <w:szCs w:val="22"/>
+        </w:rPr>
+        <w:t xml:space="preserve">D. Krasowska, J. </w:t>
+      </w:r>
+      <w:proofErr w:type="spellStart"/>
+      <w:r>
+        <w:rPr>
+          <w:b w:val="0"/>
+          <w:bCs w:val="0"/>
+          <w:sz w:val="22"/>
+          <w:szCs w:val="22"/>
+        </w:rPr>
+        <w:t>Bessac</w:t>
+      </w:r>
+      <w:proofErr w:type="spellEnd"/>
+      <w:r>
+        <w:rPr>
+          <w:b w:val="0"/>
+          <w:bCs w:val="0"/>
+          <w:sz w:val="22"/>
+          <w:szCs w:val="22"/>
+        </w:rPr>
+        <w:t xml:space="preserve">, R. Underwood, J. C. Calhoun, S. Di and F. Cappello, "Exploring Lossy Compressibility through Statistical Correlations of Scientific Datasets," 2021 7th International Workshop on Data Analysis and Reduction for Big Scientific Data (DRBSD-7), St. Louis, MO, USA, 2021, pp. 47-53, </w:t>
+      </w:r>
+      <w:proofErr w:type="spellStart"/>
+      <w:r>
+        <w:rPr>
+          <w:b w:val="0"/>
+          <w:bCs w:val="0"/>
+          <w:sz w:val="22"/>
+          <w:szCs w:val="22"/>
+        </w:rPr>
+        <w:t>doi</w:t>
+      </w:r>
+      <w:proofErr w:type="spellEnd"/>
+      <w:r>
+        <w:rPr>
+          <w:b w:val="0"/>
+          <w:bCs w:val="0"/>
+          <w:sz w:val="22"/>
+          <w:szCs w:val="22"/>
+        </w:rPr>
+        <w:t>: 10.1109/DRBSD754563.2021.00011.</w:t>
+      </w:r>
     </w:p>
     <w:p>
       <w:pPr>
@@ -1810,7 +1895,7 @@
           </mc:Choice>
           <mc:Fallback xmlns:w16du="http://schemas.microsoft.com/office/word/2023/wordml/word16du">
             <w:pict>
-              <v:shape w14:anchorId="5C587146" id="AutoShape 2" o:spid="_x0000_s1026" style="position:absolute;margin-left:50pt;margin-top:0;width:501.6pt;height:.75pt;z-index:251677696;visibility:visible;mso-wrap-style:square;mso-width-percent:0;mso-height-percent:0;mso-wrap-distance-left:9pt;mso-wrap-distance-top:0;mso-wrap-distance-right:9pt;mso-wrap-distance-bottom:0;mso-position-horizontal:absolute;mso-position-horizontal-relative:page;mso-position-vertical:absolute;mso-position-vertical-relative:text;mso-width-percent:0;mso-height-percent:0;mso-width-relative:page;mso-height-relative:page;v-text-anchor:top" coordsize="10032,15" o:gfxdata="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" path="m10032,10l,10r,5l10032,15r,-5xm10032,l,,,5r10032,l10032,xe" fillcolor="gray" stroked="f">
+              <v:shape w14:anchorId="5C587146" id="AutoShape 2" o:spid="_x0000_s1026" style="position:absolute;margin-left:50pt;margin-top:0;width:501.6pt;height:.75pt;z-index:251677696;visibility:visible;mso-wrap-style:square;mso-width-percent:0;mso-height-percent:0;mso-wrap-distance-left:9pt;mso-wrap-distance-top:0;mso-wrap-distance-right:9pt;mso-wrap-distance-bottom:0;mso-position-horizontal:absolute;mso-position-horizontal-relative:page;mso-position-vertical:absolute;mso-position-vertical-relative:text;mso-width-percent:0;mso-height-percent:0;mso-width-relative:page;mso-height-relative:page;v-text-anchor:top" coordsize="10032,15" o:gfxdata="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" path="m10032,10l,10r,5l10032,15r,-5xm10032,l,,,5r10032,l10032,xe" fillcolor="gray" stroked="f">
                 <v:path arrowok="t" o:connecttype="custom" o:connectlocs="6370320,0;0,0;0,3175;6370320,3175;6370320,0;6370320,-6350;0,-6350;0,-3175;6370320,-3175;6370320,-6350" o:connectangles="0,0,0,0,0,0,0,0,0,0"/>
                 <w10:wrap anchorx="page"/>
               </v:shape>
@@ -1867,17 +1952,6 @@
         </w:rPr>
         <w:t>Best Poster IndySCC22 at Supercomputing '22</w:t>
       </w:r>
-    </w:p>
-    <w:p>
-      <w:pPr>
-        <w:pStyle w:val="Heading1"/>
-        <w:rPr>
-          <w:b w:val="0"/>
-          <w:bCs w:val="0"/>
-          <w:sz w:val="22"/>
-          <w:szCs w:val="22"/>
-        </w:rPr>
-      </w:pPr>
     </w:p>
     <w:p>
       <w:pPr>
@@ -2447,10 +2521,7 @@
       </w:r>
       <w:r>
         <w:tab/>
-        <w:t xml:space="preserve">LLVM, RISC-V, Databases, </w:t>
-      </w:r>
-      <w:r>
-        <w:t>Microsoft Office</w:t>
+        <w:t>LLVM, RISC-V, Databases</w:t>
       </w:r>
     </w:p>
     <w:sectPr>
@@ -3919,6 +3990,7 @@
   <w:style w:type="paragraph" w:styleId="Heading1">
     <w:name w:val="heading 1"/>
     <w:basedOn w:val="Normal"/>
+    <w:link w:val="Heading1Char"/>
     <w:uiPriority w:val="9"/>
     <w:qFormat/>
     <w:pPr>
@@ -4145,6 +4217,20 @@
     <w:rsid w:val="00B2376A"/>
     <w:rPr>
       <w:rFonts w:ascii="Times New Roman" w:eastAsia="Times New Roman" w:hAnsi="Times New Roman" w:cs="Times New Roman"/>
+    </w:rPr>
+  </w:style>
+  <w:style w:type="character" w:customStyle="1" w:styleId="Heading1Char">
+    <w:name w:val="Heading 1 Char"/>
+    <w:basedOn w:val="DefaultParagraphFont"/>
+    <w:link w:val="Heading1"/>
+    <w:uiPriority w:val="9"/>
+    <w:rsid w:val="00830576"/>
+    <w:rPr>
+      <w:rFonts w:ascii="Times New Roman" w:eastAsia="Times New Roman" w:hAnsi="Times New Roman" w:cs="Times New Roman"/>
+      <w:b/>
+      <w:bCs/>
+      <w:sz w:val="28"/>
+      <w:szCs w:val="28"/>
     </w:rPr>
   </w:style>
 </w:styles>

</xml_diff>

<commit_message>
resume updates with newest publications
</commit_message>
<xml_diff>
--- a/assets/documents/Krasowska_David_resume.docx
+++ b/assets/documents/Krasowska_David_resume.docx
@@ -133,7 +133,7 @@
                 <v:stroke joinstyle="miter"/>
                 <v:path gradientshapeok="t" o:connecttype="rect"/>
               </v:shapetype>
-              <v:shape id="Text Box 2" o:spid="_x0000_s1026" type="#_x0000_t202" style="position:absolute;margin-left:108.8pt;margin-top:0;width:160pt;height:66.75pt;z-index:-251640832;visibility:visible;mso-wrap-style:square;mso-height-percent:0;mso-wrap-distance-left:9pt;mso-wrap-distance-top:0;mso-wrap-distance-right:9pt;mso-wrap-distance-bottom:0;mso-position-horizontal:right;mso-position-horizontal-relative:margin;mso-position-vertical:absolute;mso-position-vertical-relative:text;mso-height-percent:0;mso-height-relative:margin;v-text-anchor:top" o:gfxdata="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" strokecolor="white [3212]">
+              <v:shape id="Text Box 2" o:spid="_x0000_s1026" type="#_x0000_t202" style="position:absolute;margin-left:108.8pt;margin-top:0;width:160pt;height:66.75pt;z-index:-251640832;visibility:visible;mso-wrap-style:square;mso-height-percent:0;mso-wrap-distance-left:9pt;mso-wrap-distance-top:0;mso-wrap-distance-right:9pt;mso-wrap-distance-bottom:0;mso-position-horizontal:right;mso-position-horizontal-relative:margin;mso-position-vertical:absolute;mso-position-vertical-relative:text;mso-height-percent:0;mso-height-relative:margin;v-text-anchor:top" o:gfxdata="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" strokecolor="white [3212]">
                 <v:textbox>
                   <w:txbxContent>
                     <w:p>
@@ -756,12 +756,6 @@
         </w:rPr>
         <w:t>June 2023</w:t>
       </w:r>
-      <w:r>
-        <w:rPr>
-          <w:i/>
-        </w:rPr>
-        <w:t xml:space="preserve">  </w:t>
-      </w:r>
     </w:p>
     <w:p>
       <w:pPr>
@@ -776,19 +770,19 @@
         <w:t>Continuation</w:t>
       </w:r>
       <w:r>
-        <w:t xml:space="preserve"> of work</w:t>
-      </w:r>
-      <w:r>
-        <w:t xml:space="preserve"> during</w:t>
-      </w:r>
-      <w:r>
-        <w:t xml:space="preserve"> time as</w:t>
-      </w:r>
-      <w:r>
-        <w:t xml:space="preserve"> undergraduate</w:t>
-      </w:r>
-      <w:r>
-        <w:t xml:space="preserve"> student researcher at Clemson</w:t>
+        <w:t xml:space="preserve"> of </w:t>
+      </w:r>
+      <w:r>
+        <w:t>undergraduate</w:t>
+      </w:r>
+      <w:r>
+        <w:t xml:space="preserve"> </w:t>
+      </w:r>
+      <w:r>
+        <w:t>research work at</w:t>
+      </w:r>
+      <w:r>
+        <w:t xml:space="preserve"> Clemson</w:t>
       </w:r>
       <w:r>
         <w:t>.</w:t>
@@ -804,16 +798,25 @@
         <w:spacing w:before="38"/>
       </w:pPr>
       <w:r>
-        <w:t xml:space="preserve">Expansion to 3D datasets and sensitivity </w:t>
-      </w:r>
-      <w:r>
-        <w:t xml:space="preserve">data analysis </w:t>
-      </w:r>
-      <w:r>
-        <w:t xml:space="preserve">on our generated machine </w:t>
-      </w:r>
-      <w:r>
-        <w:t>model.</w:t>
+        <w:t>Expansion to 3D datasets</w:t>
+      </w:r>
+      <w:r>
+        <w:t xml:space="preserve"> and </w:t>
+      </w:r>
+      <w:r>
+        <w:t xml:space="preserve">black-box </w:t>
+      </w:r>
+      <w:r>
+        <w:t>regression</w:t>
+      </w:r>
+      <w:r>
+        <w:t xml:space="preserve"> model</w:t>
+      </w:r>
+      <w:r>
+        <w:t xml:space="preserve"> (IJHPCA</w:t>
+      </w:r>
+      <w:r>
+        <w:t>).</w:t>
       </w:r>
     </w:p>
     <w:p>
@@ -835,7 +838,13 @@
         <w:t>SC</w:t>
       </w:r>
       <w:r>
-        <w:t xml:space="preserve"> ’22 for undergraduates</w:t>
+        <w:t xml:space="preserve"> </w:t>
+      </w:r>
+      <w:r>
+        <w:t>‘</w:t>
+      </w:r>
+      <w:r>
+        <w:t>22 for undergraduates</w:t>
       </w:r>
       <w:r>
         <w:t>.</w:t>
@@ -875,6 +884,9 @@
     <w:p>
       <w:pPr>
         <w:spacing w:before="38"/>
+        <w:rPr>
+          <w:rStyle w:val="background-details"/>
+        </w:rPr>
       </w:pPr>
       <w:r>
         <w:rPr>
@@ -931,19 +943,13 @@
         <w:rPr>
           <w:rStyle w:val="background-details"/>
         </w:rPr>
-        <w:t xml:space="preserve">Participant in the Student Cluster Competition (SCC) at </w:t>
+        <w:t>Best poster at Indy Student Cluster Competition at SC ‘22.</w:t>
       </w:r>
       <w:r>
         <w:rPr>
           <w:rStyle w:val="background-details"/>
         </w:rPr>
-        <w:t>SC</w:t>
-      </w:r>
-      <w:r>
-        <w:rPr>
-          <w:rStyle w:val="background-details"/>
-        </w:rPr>
-        <w:t xml:space="preserve"> ’21. </w:t>
+        <w:t xml:space="preserve"> </w:t>
       </w:r>
     </w:p>
     <w:p>
@@ -962,25 +968,31 @@
         <w:rPr>
           <w:rStyle w:val="background-details"/>
         </w:rPr>
-        <w:t xml:space="preserve">Participant </w:t>
+        <w:t xml:space="preserve">Student Cluster Competition at </w:t>
       </w:r>
       <w:r>
         <w:rPr>
           <w:rStyle w:val="background-details"/>
         </w:rPr>
-        <w:t>in the Indy SCC at SC ’22</w:t>
+        <w:t>SC</w:t>
       </w:r>
       <w:r>
         <w:rPr>
           <w:rStyle w:val="background-details"/>
         </w:rPr>
-        <w:t xml:space="preserve"> and won best poster</w:t>
+        <w:t xml:space="preserve"> </w:t>
       </w:r>
       <w:r>
         <w:rPr>
           <w:rStyle w:val="background-details"/>
         </w:rPr>
-        <w:t>.</w:t>
+        <w:t>‘</w:t>
+      </w:r>
+      <w:r>
+        <w:rPr>
+          <w:rStyle w:val="background-details"/>
+        </w:rPr>
+        <w:t xml:space="preserve">21. </w:t>
       </w:r>
     </w:p>
     <w:p>
@@ -999,7 +1011,61 @@
         <w:rPr>
           <w:rStyle w:val="background-details"/>
         </w:rPr>
-        <w:t xml:space="preserve">Collaboration with Dell and Intel to build a cluster optimized for greatest performance per watt. </w:t>
+        <w:t xml:space="preserve">Collaboration with Dell and Intel to </w:t>
+      </w:r>
+      <w:r>
+        <w:rPr>
+          <w:rStyle w:val="background-details"/>
+        </w:rPr>
+        <w:t>configure</w:t>
+      </w:r>
+      <w:r>
+        <w:rPr>
+          <w:rStyle w:val="background-details"/>
+        </w:rPr>
+        <w:t xml:space="preserve"> </w:t>
+      </w:r>
+      <w:r>
+        <w:rPr>
+          <w:rStyle w:val="background-details"/>
+        </w:rPr>
+        <w:t>a</w:t>
+      </w:r>
+      <w:r>
+        <w:rPr>
+          <w:rStyle w:val="background-details"/>
+        </w:rPr>
+        <w:t xml:space="preserve"> </w:t>
+      </w:r>
+      <w:r>
+        <w:rPr>
+          <w:rStyle w:val="background-details"/>
+        </w:rPr>
+        <w:t>pareto optimal</w:t>
+      </w:r>
+      <w:r>
+        <w:rPr>
+          <w:rStyle w:val="background-details"/>
+        </w:rPr>
+        <w:t xml:space="preserve"> performance </w:t>
+      </w:r>
+      <w:r>
+        <w:rPr>
+          <w:rStyle w:val="background-details"/>
+        </w:rPr>
+        <w:t>(wattage)</w:t>
+      </w:r>
+      <w:r>
+        <w:rPr>
+          <w:rStyle w:val="background-details"/>
+        </w:rPr>
+        <w:t xml:space="preserve"> </w:t>
+      </w:r>
+      <w:r>
+        <w:rPr>
+          <w:rStyle w:val="background-details"/>
+        </w:rPr>
+        <w:t>cluster.</w:t>
       </w:r>
     </w:p>
     <w:p>
@@ -1018,21 +1084,55 @@
         <w:rPr>
           <w:rStyle w:val="background-details"/>
         </w:rPr>
-        <w:t>Set up schedulers (</w:t>
-      </w:r>
-      <w:proofErr w:type="spellStart"/>
+        <w:t xml:space="preserve">Set up </w:t>
+      </w:r>
       <w:r>
         <w:rPr>
           <w:rStyle w:val="background-details"/>
         </w:rPr>
-        <w:t>OpenPBS</w:t>
-      </w:r>
-      <w:proofErr w:type="spellEnd"/>
+        <w:t>a distributed cluster</w:t>
+      </w:r>
       <w:r>
         <w:rPr>
           <w:rStyle w:val="background-details"/>
         </w:rPr>
-        <w:t>), package managers (Spack), applications (Quantum Espresso), and benchmarks (HPCG). Also gained knowledge of parallel computing with MPI.</w:t>
+        <w:t xml:space="preserve"> with p</w:t>
+      </w:r>
+      <w:r>
+        <w:rPr>
+          <w:rStyle w:val="background-details"/>
+        </w:rPr>
+        <w:t>ackage managers</w:t>
+      </w:r>
+      <w:r>
+        <w:rPr>
+          <w:rStyle w:val="background-details"/>
+        </w:rPr>
+        <w:t xml:space="preserve">, </w:t>
+      </w:r>
+      <w:r>
+        <w:rPr>
+          <w:rStyle w:val="background-details"/>
+        </w:rPr>
+        <w:t>application</w:t>
+      </w:r>
+      <w:r>
+        <w:rPr>
+          <w:rStyle w:val="background-details"/>
+        </w:rPr>
+        <w:t>s</w:t>
+      </w:r>
+      <w:r>
+        <w:rPr>
+          <w:rStyle w:val="background-details"/>
+        </w:rPr>
+        <w:t>, and benchmarks</w:t>
+      </w:r>
+      <w:r>
+        <w:rPr>
+          <w:rStyle w:val="background-details"/>
+        </w:rPr>
+        <w:t xml:space="preserve">. </w:t>
       </w:r>
     </w:p>
     <w:p>
@@ -1072,7 +1172,6 @@
         <w:tab/>
         <w:t xml:space="preserve">      </w:t>
       </w:r>
-      <w:proofErr w:type="gramStart"/>
       <w:r>
         <w:tab/>
         <w:t xml:space="preserve">  </w:t>
@@ -1083,30 +1182,15 @@
           <w:bCs/>
           <w:i/>
         </w:rPr>
-        <w:t>May</w:t>
-      </w:r>
-      <w:proofErr w:type="gramEnd"/>
+        <w:t xml:space="preserve">May 2021 – </w:t>
+      </w:r>
       <w:r>
         <w:rPr>
           <w:b/>
           <w:bCs/>
           <w:i/>
         </w:rPr>
-        <w:t xml:space="preserve"> 2021 – </w:t>
-      </w:r>
-      <w:r>
-        <w:rPr>
-          <w:b/>
-          <w:bCs/>
-          <w:i/>
-        </w:rPr>
         <w:t>May 2022</w:t>
-      </w:r>
-      <w:r>
-        <w:rPr>
-          <w:i/>
-        </w:rPr>
-        <w:t xml:space="preserve">  </w:t>
       </w:r>
     </w:p>
     <w:p>
@@ -1141,10 +1225,19 @@
         <w:t xml:space="preserve">Analyzing statistical correlations within </w:t>
       </w:r>
       <w:r>
+        <w:t xml:space="preserve">scientific </w:t>
+      </w:r>
+      <w:r>
         <w:t xml:space="preserve">2D </w:t>
       </w:r>
       <w:r>
-        <w:t>datasets in comparison to compression performan</w:t>
+        <w:t xml:space="preserve">datasets in </w:t>
+      </w:r>
+      <w:r>
+        <w:t>relation</w:t>
+      </w:r>
+      <w:r>
+        <w:t xml:space="preserve"> to compression performan</w:t>
       </w:r>
       <w:r>
         <w:t>ce</w:t>
@@ -1163,25 +1256,19 @@
         <w:spacing w:before="38"/>
       </w:pPr>
       <w:r>
-        <w:t>Presented</w:t>
-      </w:r>
-      <w:r>
-        <w:t xml:space="preserve"> during </w:t>
-      </w:r>
-      <w:r>
-        <w:t>SC</w:t>
-      </w:r>
-      <w:r>
-        <w:t xml:space="preserve"> ’21 </w:t>
-      </w:r>
-      <w:r>
-        <w:t xml:space="preserve">at the 7th International Workshop on Data Analysis and Reduction for Big Scientific Data </w:t>
-      </w:r>
-      <w:r>
-        <w:t>workshop</w:t>
-      </w:r>
-      <w:r>
-        <w:t xml:space="preserve"> with a publication. </w:t>
+        <w:t>Publication at</w:t>
+      </w:r>
+      <w:r>
+        <w:t xml:space="preserve"> </w:t>
+      </w:r>
+      <w:r>
+        <w:t>DRBSD-7 held during</w:t>
+      </w:r>
+      <w:r>
+        <w:t xml:space="preserve"> SC ‘21</w:t>
+      </w:r>
+      <w:r>
+        <w:t xml:space="preserve">. </w:t>
       </w:r>
     </w:p>
     <w:p>
@@ -1190,86 +1277,6 @@
         <w:spacing w:before="38"/>
         <w:ind w:left="852"/>
       </w:pPr>
-    </w:p>
-    <w:p>
-      <w:pPr>
-        <w:spacing w:before="38"/>
-      </w:pPr>
-      <w:r>
-        <w:rPr>
-          <w:b/>
-        </w:rPr>
-        <w:t xml:space="preserve">Undergraduate Student Researcher, </w:t>
-      </w:r>
-      <w:r>
-        <w:t>Clemson University</w:t>
-      </w:r>
-      <w:r>
-        <w:tab/>
-      </w:r>
-      <w:r>
-        <w:tab/>
-        <w:t xml:space="preserve">      </w:t>
-      </w:r>
-      <w:r>
-        <w:tab/>
-        <w:t xml:space="preserve">         </w:t>
-      </w:r>
-      <w:r>
-        <w:rPr>
-          <w:b/>
-          <w:bCs/>
-          <w:i/>
-        </w:rPr>
-        <w:t>January 2022 – May 2022</w:t>
-      </w:r>
-    </w:p>
-    <w:p>
-      <w:pPr>
-        <w:pStyle w:val="ListParagraph"/>
-        <w:numPr>
-          <w:ilvl w:val="0"/>
-          <w:numId w:val="6"/>
-        </w:numPr>
-        <w:spacing w:before="38"/>
-        <w:rPr>
-          <w:rStyle w:val="background-details"/>
-        </w:rPr>
-      </w:pPr>
-      <w:r>
-        <w:rPr>
-          <w:rStyle w:val="background-details"/>
-        </w:rPr>
-        <w:t xml:space="preserve">Region of interest compressibility research in collaboration with Los Alamos National Laboratory and Clemson University FTHPC using the Palmetto Cluster. </w:t>
-      </w:r>
-    </w:p>
-    <w:p>
-      <w:pPr>
-        <w:pStyle w:val="ListParagraph"/>
-        <w:numPr>
-          <w:ilvl w:val="0"/>
-          <w:numId w:val="6"/>
-        </w:numPr>
-        <w:spacing w:before="38"/>
-      </w:pPr>
-      <w:r>
-        <w:rPr>
-          <w:rStyle w:val="background-details"/>
-        </w:rPr>
-        <w:t xml:space="preserve">Determining methods to achieve the highest compressibility for images from a </w:t>
-      </w:r>
-      <w:r>
-        <w:rPr>
-          <w:rStyle w:val="background-details"/>
-        </w:rPr>
-        <w:t>Laser Powder Bed Fusion (LPBF) EOS X printer</w:t>
-      </w:r>
-      <w:r>
-        <w:rPr>
-          <w:rStyle w:val="background-details"/>
-        </w:rPr>
-        <w:t xml:space="preserve"> in the SIGMA division within LANL.</w:t>
-      </w:r>
     </w:p>
     <w:p>
       <w:pPr>
@@ -1499,67 +1506,7 @@
           <w:sz w:val="22"/>
           <w:szCs w:val="22"/>
         </w:rPr>
-        <w:t>Black-Box Statistical Prediction of Lossy Compression Ratios for Scientific Data</w:t>
-      </w:r>
-    </w:p>
-    <w:p>
-      <w:pPr>
-        <w:pStyle w:val="Heading1"/>
-        <w:rPr>
-          <w:b w:val="0"/>
-          <w:bCs w:val="0"/>
-          <w:sz w:val="22"/>
-          <w:szCs w:val="22"/>
-        </w:rPr>
-      </w:pPr>
-      <w:r>
-        <w:rPr>
-          <w:b w:val="0"/>
-          <w:bCs w:val="0"/>
-          <w:sz w:val="22"/>
-          <w:szCs w:val="22"/>
-        </w:rPr>
-        <w:t xml:space="preserve">Underwood R, </w:t>
-      </w:r>
-      <w:proofErr w:type="spellStart"/>
-      <w:r>
-        <w:rPr>
-          <w:b w:val="0"/>
-          <w:bCs w:val="0"/>
-          <w:sz w:val="22"/>
-          <w:szCs w:val="22"/>
-        </w:rPr>
-        <w:t>Bessac</w:t>
-      </w:r>
-      <w:proofErr w:type="spellEnd"/>
-      <w:r>
-        <w:rPr>
-          <w:b w:val="0"/>
-          <w:bCs w:val="0"/>
-          <w:sz w:val="22"/>
-          <w:szCs w:val="22"/>
-        </w:rPr>
-        <w:t xml:space="preserve"> J, Krasowska D, Calhoun JC, Di S, Cappello F. Black-box statistical prediction of lossy compression ratios for scientific data. The International Journal of </w:t>
-      </w:r>
-      <w:proofErr w:type="gramStart"/>
-      <w:r>
-        <w:rPr>
-          <w:b w:val="0"/>
-          <w:bCs w:val="0"/>
-          <w:sz w:val="22"/>
-          <w:szCs w:val="22"/>
-        </w:rPr>
-        <w:t>High Performance</w:t>
-      </w:r>
-      <w:proofErr w:type="gramEnd"/>
-      <w:r>
-        <w:rPr>
-          <w:b w:val="0"/>
-          <w:bCs w:val="0"/>
-          <w:sz w:val="22"/>
-          <w:szCs w:val="22"/>
-        </w:rPr>
-        <w:t xml:space="preserve"> Computing Applications. 2023. doi:10.1177/10943420231179417.</w:t>
+        <w:t>A Lightweight, Effective Compressibility Estimation Method for Error-bounded Lossy Compression</w:t>
       </w:r>
     </w:p>
     <w:p>
@@ -1582,7 +1529,99 @@
           <w:sz w:val="22"/>
           <w:szCs w:val="22"/>
         </w:rPr>
+        <w:t xml:space="preserve">A. Ganguli, R. Underwood, J. </w:t>
+      </w:r>
+      <w:proofErr w:type="spellStart"/>
+      <w:r>
+        <w:rPr>
+          <w:b w:val="0"/>
+          <w:bCs w:val="0"/>
+          <w:sz w:val="22"/>
+          <w:szCs w:val="22"/>
+        </w:rPr>
+        <w:t>Bessac</w:t>
+      </w:r>
+      <w:proofErr w:type="spellEnd"/>
+      <w:r>
+        <w:rPr>
+          <w:b w:val="0"/>
+          <w:bCs w:val="0"/>
+          <w:sz w:val="22"/>
+          <w:szCs w:val="22"/>
+        </w:rPr>
+        <w:t xml:space="preserve">, </w:t>
+      </w:r>
+      <w:r>
+        <w:rPr>
+          <w:sz w:val="22"/>
+          <w:szCs w:val="22"/>
+        </w:rPr>
+        <w:t>D. Krasowska</w:t>
+      </w:r>
+      <w:r>
+        <w:rPr>
+          <w:b w:val="0"/>
+          <w:bCs w:val="0"/>
+          <w:sz w:val="22"/>
+          <w:szCs w:val="22"/>
+        </w:rPr>
+        <w:t xml:space="preserve">, J. C. Calhoun, S. Di, </w:t>
+      </w:r>
+      <w:r>
+        <w:rPr>
+          <w:b w:val="0"/>
+          <w:bCs w:val="0"/>
+          <w:sz w:val="22"/>
+          <w:szCs w:val="22"/>
+        </w:rPr>
+        <w:t xml:space="preserve">and </w:t>
+      </w:r>
+      <w:r>
+        <w:rPr>
+          <w:b w:val="0"/>
+          <w:bCs w:val="0"/>
+          <w:sz w:val="22"/>
+          <w:szCs w:val="22"/>
+        </w:rPr>
+        <w:t>F. Cappello. IEEE International Conference on Cluster Computing (CLUSTER). doi:10.1109/CLUSTER52292.2023.00028</w:t>
+      </w:r>
+      <w:r>
+        <w:rPr>
+          <w:b w:val="0"/>
+          <w:bCs w:val="0"/>
+          <w:sz w:val="22"/>
+          <w:szCs w:val="22"/>
+        </w:rPr>
         <w:tab/>
+      </w:r>
+    </w:p>
+    <w:p>
+      <w:pPr>
+        <w:pStyle w:val="Heading1"/>
+        <w:rPr>
+          <w:i/>
+          <w:iCs/>
+          <w:sz w:val="22"/>
+          <w:szCs w:val="22"/>
+        </w:rPr>
+      </w:pPr>
+      <w:r>
+        <w:rPr>
+          <w:i/>
+          <w:iCs/>
+          <w:sz w:val="22"/>
+          <w:szCs w:val="22"/>
+        </w:rPr>
+        <w:t>B</w:t>
+      </w:r>
+      <w:r>
+        <w:rPr>
+          <w:i/>
+          <w:iCs/>
+          <w:sz w:val="22"/>
+          <w:szCs w:val="22"/>
+        </w:rPr>
+        <w:t>lack-Box Statistical Prediction of Lossy Compression Ratios for Scientific Data</w:t>
       </w:r>
     </w:p>
     <w:p>
@@ -1598,6 +1637,125 @@
           <w:szCs w:val="22"/>
         </w:rPr>
       </w:pPr>
+      <w:r>
+        <w:rPr>
+          <w:b w:val="0"/>
+          <w:bCs w:val="0"/>
+          <w:sz w:val="22"/>
+          <w:szCs w:val="22"/>
+        </w:rPr>
+        <w:t xml:space="preserve">R. Underwood, J. </w:t>
+      </w:r>
+      <w:proofErr w:type="spellStart"/>
+      <w:r>
+        <w:rPr>
+          <w:b w:val="0"/>
+          <w:bCs w:val="0"/>
+          <w:sz w:val="22"/>
+          <w:szCs w:val="22"/>
+        </w:rPr>
+        <w:t>Bessac</w:t>
+      </w:r>
+      <w:proofErr w:type="spellEnd"/>
+      <w:r>
+        <w:rPr>
+          <w:b w:val="0"/>
+          <w:bCs w:val="0"/>
+          <w:sz w:val="22"/>
+          <w:szCs w:val="22"/>
+        </w:rPr>
+        <w:t xml:space="preserve">, </w:t>
+      </w:r>
+      <w:r>
+        <w:rPr>
+          <w:sz w:val="22"/>
+          <w:szCs w:val="22"/>
+        </w:rPr>
+        <w:t>D. Krasowska</w:t>
+      </w:r>
+      <w:r>
+        <w:rPr>
+          <w:b w:val="0"/>
+          <w:bCs w:val="0"/>
+          <w:sz w:val="22"/>
+          <w:szCs w:val="22"/>
+        </w:rPr>
+        <w:t xml:space="preserve">, J. C. Calhoun, S. Di, </w:t>
+      </w:r>
+      <w:r>
+        <w:rPr>
+          <w:b w:val="0"/>
+          <w:bCs w:val="0"/>
+          <w:sz w:val="22"/>
+          <w:szCs w:val="22"/>
+        </w:rPr>
+        <w:t xml:space="preserve">and </w:t>
+      </w:r>
+      <w:r>
+        <w:rPr>
+          <w:b w:val="0"/>
+          <w:bCs w:val="0"/>
+          <w:sz w:val="22"/>
+          <w:szCs w:val="22"/>
+        </w:rPr>
+        <w:t xml:space="preserve">F. Cappello. The International Journal of </w:t>
+      </w:r>
+      <w:proofErr w:type="gramStart"/>
+      <w:r>
+        <w:rPr>
+          <w:b w:val="0"/>
+          <w:bCs w:val="0"/>
+          <w:sz w:val="22"/>
+          <w:szCs w:val="22"/>
+        </w:rPr>
+        <w:t>High Performance</w:t>
+      </w:r>
+      <w:proofErr w:type="gramEnd"/>
+      <w:r>
+        <w:rPr>
+          <w:b w:val="0"/>
+          <w:bCs w:val="0"/>
+          <w:sz w:val="22"/>
+          <w:szCs w:val="22"/>
+        </w:rPr>
+        <w:t xml:space="preserve"> Computing Applications</w:t>
+      </w:r>
+      <w:r>
+        <w:rPr>
+          <w:b w:val="0"/>
+          <w:bCs w:val="0"/>
+          <w:sz w:val="22"/>
+          <w:szCs w:val="22"/>
+        </w:rPr>
+        <w:t xml:space="preserve"> (IJHPCA)</w:t>
+      </w:r>
+      <w:r>
+        <w:rPr>
+          <w:b w:val="0"/>
+          <w:bCs w:val="0"/>
+          <w:sz w:val="22"/>
+          <w:szCs w:val="22"/>
+        </w:rPr>
+        <w:t xml:space="preserve">. </w:t>
+      </w:r>
+      <w:r>
+        <w:rPr>
+          <w:b w:val="0"/>
+          <w:bCs w:val="0"/>
+          <w:sz w:val="22"/>
+          <w:szCs w:val="22"/>
+        </w:rPr>
+        <w:t>doi:10.1177/10943420231179417</w:t>
+      </w:r>
+      <w:r>
+        <w:rPr>
+          <w:b w:val="0"/>
+          <w:bCs w:val="0"/>
+          <w:sz w:val="22"/>
+          <w:szCs w:val="22"/>
+        </w:rPr>
+        <w:tab/>
+      </w:r>
     </w:p>
     <w:p>
       <w:pPr>
@@ -1616,7 +1774,6 @@
           <w:sz w:val="22"/>
           <w:szCs w:val="22"/>
         </w:rPr>
-        <w:lastRenderedPageBreak/>
         <w:t>Exploring Lossy Compressibility through Statistical Correlations of Scientific Datasets</w:t>
       </w:r>
     </w:p>
@@ -1632,12 +1789,19 @@
       </w:pPr>
       <w:r>
         <w:rPr>
+          <w:sz w:val="22"/>
+          <w:szCs w:val="22"/>
+        </w:rPr>
+        <w:t>D. Krasowska</w:t>
+      </w:r>
+      <w:r>
+        <w:rPr>
           <w:b w:val="0"/>
           <w:bCs w:val="0"/>
           <w:sz w:val="22"/>
           <w:szCs w:val="22"/>
         </w:rPr>
-        <w:t xml:space="preserve">D. Krasowska, J. </w:t>
+        <w:t xml:space="preserve">, J. </w:t>
       </w:r>
       <w:proofErr w:type="spellStart"/>
       <w:r>
@@ -1657,9 +1821,8 @@
           <w:sz w:val="22"/>
           <w:szCs w:val="22"/>
         </w:rPr>
-        <w:t xml:space="preserve">, R. Underwood, J. C. Calhoun, S. Di and F. Cappello, "Exploring Lossy Compressibility through Statistical Correlations of Scientific Datasets," 2021 7th International Workshop on Data Analysis and Reduction for Big Scientific Data (DRBSD-7), St. Louis, MO, USA, 2021, pp. 47-53, </w:t>
-      </w:r>
-      <w:proofErr w:type="spellStart"/>
+        <w:t>, R. Underwood, J. C. Calhoun, S. Di</w:t>
+      </w:r>
       <w:r>
         <w:rPr>
           <w:b w:val="0"/>
@@ -1667,9 +1830,8 @@
           <w:sz w:val="22"/>
           <w:szCs w:val="22"/>
         </w:rPr>
-        <w:t>doi</w:t>
-      </w:r>
-      <w:proofErr w:type="spellEnd"/>
+        <w:t xml:space="preserve">, </w:t>
+      </w:r>
       <w:r>
         <w:rPr>
           <w:b w:val="0"/>
@@ -1677,7 +1839,43 @@
           <w:sz w:val="22"/>
           <w:szCs w:val="22"/>
         </w:rPr>
-        <w:t>: 10.1109/DRBSD754563.2021.00011.</w:t>
+        <w:t>and F. Cappello</w:t>
+      </w:r>
+      <w:r>
+        <w:rPr>
+          <w:b w:val="0"/>
+          <w:bCs w:val="0"/>
+          <w:sz w:val="22"/>
+          <w:szCs w:val="22"/>
+        </w:rPr>
+        <w:t xml:space="preserve">. </w:t>
+      </w:r>
+      <w:r>
+        <w:rPr>
+          <w:b w:val="0"/>
+          <w:bCs w:val="0"/>
+          <w:sz w:val="22"/>
+          <w:szCs w:val="22"/>
+        </w:rPr>
+        <w:t>7th International Workshop on Data Analysis and Reduction for Big Scientific Data (DRBSD-7</w:t>
+      </w:r>
+      <w:r>
+        <w:rPr>
+          <w:b w:val="0"/>
+          <w:bCs w:val="0"/>
+          <w:sz w:val="22"/>
+          <w:szCs w:val="22"/>
+        </w:rPr>
+        <w:t xml:space="preserve">). </w:t>
+      </w:r>
+      <w:r>
+        <w:rPr>
+          <w:b w:val="0"/>
+          <w:bCs w:val="0"/>
+          <w:sz w:val="22"/>
+          <w:szCs w:val="22"/>
+        </w:rPr>
+        <w:t>doi:10.1109/DRBSD754563.2021.00011</w:t>
       </w:r>
     </w:p>
     <w:p>
@@ -1689,11 +1887,22 @@
           <w:szCs w:val="32"/>
         </w:rPr>
       </w:pPr>
-      <w:r>
+    </w:p>
+    <w:p>
+      <w:pPr>
+        <w:pStyle w:val="Heading1"/>
+        <w:ind w:left="0"/>
         <w:rPr>
           <w:sz w:val="32"/>
           <w:szCs w:val="32"/>
         </w:rPr>
+      </w:pPr>
+      <w:r>
+        <w:rPr>
+          <w:sz w:val="32"/>
+          <w:szCs w:val="32"/>
+        </w:rPr>
+        <w:lastRenderedPageBreak/>
         <w:t>AWARDS</w:t>
       </w:r>
     </w:p>
@@ -1930,7 +2139,43 @@
           <w:sz w:val="22"/>
           <w:szCs w:val="22"/>
         </w:rPr>
-        <w:t>First Place for ACM Student Research Competition: Undergraduate Poster at Supercomputing '22</w:t>
+        <w:t xml:space="preserve">First Place for ACM </w:t>
+      </w:r>
+      <w:r>
+        <w:rPr>
+          <w:b w:val="0"/>
+          <w:bCs w:val="0"/>
+          <w:sz w:val="22"/>
+          <w:szCs w:val="22"/>
+        </w:rPr>
+        <w:t xml:space="preserve">Undergraduate </w:t>
+      </w:r>
+      <w:r>
+        <w:rPr>
+          <w:b w:val="0"/>
+          <w:bCs w:val="0"/>
+          <w:sz w:val="22"/>
+          <w:szCs w:val="22"/>
+        </w:rPr>
+        <w:t>Student Research Competition</w:t>
+      </w:r>
+      <w:r>
+        <w:rPr>
+          <w:b w:val="0"/>
+          <w:bCs w:val="0"/>
+          <w:sz w:val="22"/>
+          <w:szCs w:val="22"/>
+        </w:rPr>
+        <w:t xml:space="preserve"> </w:t>
+      </w:r>
+      <w:r>
+        <w:rPr>
+          <w:b w:val="0"/>
+          <w:bCs w:val="0"/>
+          <w:sz w:val="22"/>
+          <w:szCs w:val="22"/>
+        </w:rPr>
+        <w:t>at Supercomputing '22</w:t>
       </w:r>
     </w:p>
     <w:p>

</xml_diff>

<commit_message>
shorten descriptions on front page and bio update
</commit_message>
<xml_diff>
--- a/assets/documents/Krasowska_David_resume.docx
+++ b/assets/documents/Krasowska_David_resume.docx
@@ -237,8 +237,7 @@
         <w:spacing w:before="56" w:line="276" w:lineRule="auto"/>
         <w:ind w:right="129"/>
         <w:rPr>
-          <w:sz w:val="24"/>
-          <w:szCs w:val="24"/>
+          <w:lang w:val="en-GB"/>
         </w:rPr>
       </w:pPr>
       <w:r>
@@ -434,41 +433,108 @@
         </mc:AlternateContent>
       </w:r>
       <w:r>
-        <w:t xml:space="preserve">David Krasowska is a Ph.D. student at Northwestern University, advised by Dr. Peter </w:t>
+        <w:rPr>
+          <w:lang w:val="en-GB"/>
+        </w:rPr>
+        <w:t xml:space="preserve">David Krasowska is a Ph.D. student at </w:t>
       </w:r>
       <w:proofErr w:type="spellStart"/>
       <w:r>
+        <w:rPr>
+          <w:lang w:val="en-GB"/>
+        </w:rPr>
+        <w:t>Northwestern</w:t>
+      </w:r>
+      <w:proofErr w:type="spellEnd"/>
+      <w:r>
+        <w:rPr>
+          <w:lang w:val="en-GB"/>
+        </w:rPr>
+        <w:t xml:space="preserve"> University, advised by </w:t>
+      </w:r>
+      <w:proofErr w:type="spellStart"/>
+      <w:r>
+        <w:rPr>
+          <w:lang w:val="en-GB"/>
+        </w:rPr>
+        <w:t>Dr.</w:t>
+      </w:r>
+      <w:proofErr w:type="spellEnd"/>
+      <w:r>
+        <w:rPr>
+          <w:lang w:val="en-GB"/>
+        </w:rPr>
+        <w:t xml:space="preserve"> Peter </w:t>
+      </w:r>
+      <w:proofErr w:type="spellStart"/>
+      <w:r>
+        <w:rPr>
+          <w:lang w:val="en-GB"/>
+        </w:rPr>
         <w:t>Dinda</w:t>
       </w:r>
       <w:proofErr w:type="spellEnd"/>
       <w:r>
-        <w:t xml:space="preserve">. </w:t>
-      </w:r>
-      <w:r>
-        <w:t xml:space="preserve">His research journey began with his mentor during his undergraduate degree at Clemson University, Dr. Jon C. Calhoun. Under his mentor, he collaborated with Argonne to explore lossy compression for optimizations in HPC scientific applications. </w:t>
-      </w:r>
-      <w:r>
-        <w:t>He was</w:t>
-      </w:r>
-      <w:r>
-        <w:t xml:space="preserve"> a</w:t>
-      </w:r>
-      <w:r>
-        <w:t xml:space="preserve"> visiting student at Argonne National Laboratory under Dr. Julie </w:t>
+        <w:rPr>
+          <w:lang w:val="en-GB"/>
+        </w:rPr>
+        <w:t xml:space="preserve">. His research journey began during his undergraduate studies at Clemson </w:t>
+      </w:r>
+      <w:r>
+        <w:rPr>
+          <w:lang w:val="en-GB"/>
+        </w:rPr>
+        <w:t>University</w:t>
+      </w:r>
+      <w:r>
+        <w:rPr>
+          <w:lang w:val="en-GB"/>
+        </w:rPr>
+        <w:t xml:space="preserve">. He </w:t>
+      </w:r>
+      <w:r>
+        <w:rPr>
+          <w:lang w:val="en-GB"/>
+        </w:rPr>
+        <w:t>collaborated with Argonne National Laboratory to explore lossy compression for optimizations in HPC scientific applications.</w:t>
+      </w:r>
+      <w:r>
+        <w:rPr>
+          <w:lang w:val="en-GB"/>
+        </w:rPr>
+        <w:t xml:space="preserve"> </w:t>
+      </w:r>
+      <w:r>
+        <w:rPr>
+          <w:lang w:val="en-GB"/>
+        </w:rPr>
+        <w:t>This research has led to publications and awards. He received the DOE Computational Science Graduate Fellowship to fund his graduate studies.</w:t>
+      </w:r>
+      <w:r>
+        <w:rPr>
+          <w:lang w:val="en-GB"/>
+        </w:rPr>
+        <w:t xml:space="preserve"> </w:t>
+      </w:r>
+      <w:r>
+        <w:rPr>
+          <w:lang w:val="en-GB"/>
+        </w:rPr>
+        <w:t xml:space="preserve">Currently, David is exploring performance portability for data centric architectures. He is working on Legion with </w:t>
       </w:r>
       <w:proofErr w:type="spellStart"/>
       <w:r>
-        <w:t>Bessac</w:t>
+        <w:rPr>
+          <w:lang w:val="en-GB"/>
+        </w:rPr>
+        <w:t>Dr.</w:t>
       </w:r>
       <w:proofErr w:type="spellEnd"/>
       <w:r>
-        <w:t xml:space="preserve"> and Dr. Franck Cappello.</w:t>
-      </w:r>
-      <w:r>
-        <w:t xml:space="preserve"> </w:t>
-      </w:r>
-      <w:r>
-        <w:t>This research has led to publications and awards. He has received the DOE Computational Science Graduate Fellowship to fund his studies. At Northwestern, David is exploring processing near memory utilization for datacenters to create a data-centric design.</w:t>
+        <w:rPr>
+          <w:lang w:val="en-GB"/>
+        </w:rPr>
+        <w:t xml:space="preserve"> Pat McCormick at Los Alamos National Laboratory.</w:t>
       </w:r>
     </w:p>
     <w:bookmarkEnd w:id="0"/>
@@ -1877,6 +1943,16 @@
         </w:rPr>
         <w:t>doi:10.1109/DRBSD754563.2021.00011</w:t>
       </w:r>
+    </w:p>
+    <w:p>
+      <w:pPr>
+        <w:pStyle w:val="Heading1"/>
+        <w:ind w:left="0"/>
+        <w:rPr>
+          <w:sz w:val="32"/>
+          <w:szCs w:val="32"/>
+        </w:rPr>
+      </w:pPr>
     </w:p>
     <w:p>
       <w:pPr>
@@ -4322,7 +4398,6 @@
   <w:style w:type="character" w:default="1" w:styleId="DefaultParagraphFont">
     <w:name w:val="Default Paragraph Font"/>
     <w:uiPriority w:val="1"/>
-    <w:semiHidden/>
     <w:unhideWhenUsed/>
   </w:style>
   <w:style w:type="table" w:default="1" w:styleId="TableNormal">

</xml_diff>

<commit_message>
resume small spacing fix
</commit_message>
<xml_diff>
--- a/assets/documents/Krasowska_David_resume.docx
+++ b/assets/documents/Krasowska_David_resume.docx
@@ -566,9 +566,6 @@
     <w:p>
       <w:pPr>
         <w:spacing w:before="38"/>
-        <w:rPr>
-          <w:rStyle w:val="background-details"/>
-        </w:rPr>
       </w:pPr>
       <w:r>
         <w:rPr>
@@ -762,11 +759,6 @@
           </mc:Fallback>
         </mc:AlternateContent>
       </w:r>
-    </w:p>
-    <w:p>
-      <w:pPr>
-        <w:spacing w:before="38"/>
-      </w:pPr>
       <w:r>
         <w:rPr>
           <w:b/>
@@ -1943,6 +1935,16 @@
         </w:rPr>
         <w:t>doi:10.1109/DRBSD754563.2021.00011</w:t>
       </w:r>
+    </w:p>
+    <w:p>
+      <w:pPr>
+        <w:pStyle w:val="Heading1"/>
+        <w:ind w:left="0"/>
+        <w:rPr>
+          <w:sz w:val="32"/>
+          <w:szCs w:val="32"/>
+        </w:rPr>
+      </w:pPr>
     </w:p>
     <w:p>
       <w:pPr>

</xml_diff>

<commit_message>
new resume and font
</commit_message>
<xml_diff>
--- a/assets/documents/Krasowska_David_resume.docx
+++ b/assets/documents/Krasowska_David_resume.docx
@@ -6,6 +6,7 @@
       <w:pPr>
         <w:spacing w:line="276" w:lineRule="auto"/>
         <w:rPr>
+          <w:rFonts w:ascii="Garamond" w:hAnsi="Garamond"/>
           <w:b/>
           <w:bCs/>
           <w:sz w:val="40"/>
@@ -14,6 +15,7 @@
       </w:pPr>
       <w:r>
         <w:rPr>
+          <w:rFonts w:ascii="Garamond" w:hAnsi="Garamond"/>
           <w:noProof/>
         </w:rPr>
         <mc:AlternateContent>
@@ -189,6 +191,7 @@
       </w:r>
       <w:r>
         <w:rPr>
+          <w:rFonts w:ascii="Garamond" w:hAnsi="Garamond"/>
           <w:b/>
           <w:bCs/>
           <w:sz w:val="40"/>
@@ -200,11 +203,17 @@
     <w:p>
       <w:pPr>
         <w:spacing w:line="276" w:lineRule="auto"/>
+        <w:rPr>
+          <w:rFonts w:ascii="Garamond" w:hAnsi="Garamond"/>
+        </w:rPr>
       </w:pPr>
     </w:p>
     <w:p>
       <w:pPr>
         <w:spacing w:line="276" w:lineRule="auto"/>
+        <w:rPr>
+          <w:rFonts w:ascii="Garamond" w:hAnsi="Garamond"/>
+        </w:rPr>
       </w:pPr>
     </w:p>
     <w:p>
@@ -212,11 +221,13 @@
         <w:pStyle w:val="Heading1"/>
         <w:ind w:left="0"/>
         <w:rPr>
+          <w:rFonts w:ascii="Garamond" w:hAnsi="Garamond"/>
           <w:sz w:val="32"/>
         </w:rPr>
       </w:pPr>
       <w:r>
         <w:rPr>
+          <w:rFonts w:ascii="Garamond" w:hAnsi="Garamond"/>
           <w:sz w:val="32"/>
           <w:szCs w:val="32"/>
         </w:rPr>
@@ -224,6 +235,7 @@
       </w:r>
       <w:r>
         <w:rPr>
+          <w:rFonts w:ascii="Garamond" w:hAnsi="Garamond"/>
           <w:sz w:val="32"/>
           <w:szCs w:val="32"/>
         </w:rPr>
@@ -237,11 +249,13 @@
         <w:spacing w:before="56" w:line="276" w:lineRule="auto"/>
         <w:ind w:right="129"/>
         <w:rPr>
+          <w:rFonts w:ascii="Garamond" w:hAnsi="Garamond"/>
           <w:lang w:val="en-GB"/>
         </w:rPr>
       </w:pPr>
       <w:r>
         <w:rPr>
+          <w:rFonts w:ascii="Garamond" w:hAnsi="Garamond"/>
           <w:noProof/>
         </w:rPr>
         <mc:AlternateContent>
@@ -434,107 +448,151 @@
       </w:r>
       <w:r>
         <w:rPr>
+          <w:rFonts w:ascii="Garamond" w:hAnsi="Garamond"/>
           <w:lang w:val="en-GB"/>
         </w:rPr>
-        <w:t xml:space="preserve">David Krasowska is a Ph.D. student at </w:t>
+        <w:t xml:space="preserve">David Krasowska is a Ph.D. </w:t>
+      </w:r>
+      <w:r>
+        <w:rPr>
+          <w:rFonts w:ascii="Garamond" w:hAnsi="Garamond"/>
+          <w:lang w:val="en-GB"/>
+        </w:rPr>
+        <w:t>candidate</w:t>
+      </w:r>
+      <w:r>
+        <w:rPr>
+          <w:rFonts w:ascii="Garamond" w:hAnsi="Garamond"/>
+          <w:lang w:val="en-GB"/>
+        </w:rPr>
+        <w:t xml:space="preserve"> at Northwestern University, advised by </w:t>
       </w:r>
       <w:proofErr w:type="spellStart"/>
       <w:r>
         <w:rPr>
+          <w:rFonts w:ascii="Garamond" w:hAnsi="Garamond"/>
           <w:lang w:val="en-GB"/>
         </w:rPr>
-        <w:t>Northwestern</w:t>
+        <w:t>Dr.</w:t>
       </w:r>
       <w:proofErr w:type="spellEnd"/>
       <w:r>
         <w:rPr>
+          <w:rFonts w:ascii="Garamond" w:hAnsi="Garamond"/>
           <w:lang w:val="en-GB"/>
         </w:rPr>
-        <w:t xml:space="preserve"> University, advised by </w:t>
+        <w:t xml:space="preserve"> Peter </w:t>
       </w:r>
       <w:proofErr w:type="spellStart"/>
       <w:r>
         <w:rPr>
+          <w:rFonts w:ascii="Garamond" w:hAnsi="Garamond"/>
           <w:lang w:val="en-GB"/>
         </w:rPr>
+        <w:t>Dinda</w:t>
+      </w:r>
+      <w:proofErr w:type="spellEnd"/>
+      <w:r>
+        <w:rPr>
+          <w:rFonts w:ascii="Garamond" w:hAnsi="Garamond"/>
+          <w:lang w:val="en-GB"/>
+        </w:rPr>
+        <w:t xml:space="preserve">. His research journey began during his undergraduate studies at Clemson </w:t>
+      </w:r>
+      <w:r>
+        <w:rPr>
+          <w:rFonts w:ascii="Garamond" w:hAnsi="Garamond"/>
+          <w:lang w:val="en-GB"/>
+        </w:rPr>
+        <w:t>University</w:t>
+      </w:r>
+      <w:r>
+        <w:rPr>
+          <w:rFonts w:ascii="Garamond" w:hAnsi="Garamond"/>
+          <w:lang w:val="en-GB"/>
+        </w:rPr>
+        <w:t xml:space="preserve"> where</w:t>
+      </w:r>
+      <w:r>
+        <w:rPr>
+          <w:rFonts w:ascii="Garamond" w:hAnsi="Garamond"/>
+          <w:lang w:val="en-GB"/>
+        </w:rPr>
+        <w:t xml:space="preserve"> </w:t>
+      </w:r>
+      <w:r>
+        <w:rPr>
+          <w:rFonts w:ascii="Garamond" w:hAnsi="Garamond"/>
+          <w:lang w:val="en-GB"/>
+        </w:rPr>
+        <w:t xml:space="preserve">he </w:t>
+      </w:r>
+      <w:r>
+        <w:rPr>
+          <w:rFonts w:ascii="Garamond" w:hAnsi="Garamond"/>
+          <w:lang w:val="en-GB"/>
+        </w:rPr>
+        <w:t xml:space="preserve">collaborated with Argonne National Laboratory to explore lossy compression for optimizations in HPC scientific applications. He received the DOE Computational Science Graduate Fellowship to fund his graduate studies. </w:t>
+      </w:r>
+      <w:r>
+        <w:rPr>
+          <w:rFonts w:ascii="Garamond" w:hAnsi="Garamond"/>
+          <w:lang w:val="en-GB"/>
+        </w:rPr>
+        <w:t xml:space="preserve">Currently, he is </w:t>
+      </w:r>
+      <w:r>
+        <w:rPr>
+          <w:rFonts w:ascii="Garamond" w:hAnsi="Garamond"/>
+          <w:lang w:val="en-GB"/>
+        </w:rPr>
+        <w:t>exploring scheduling applications across distributed heterogeneous system</w:t>
+      </w:r>
+      <w:r>
+        <w:rPr>
+          <w:rFonts w:ascii="Garamond" w:hAnsi="Garamond"/>
+          <w:lang w:val="en-GB"/>
+        </w:rPr>
+        <w:t xml:space="preserve">s </w:t>
+      </w:r>
+      <w:r>
+        <w:rPr>
+          <w:rFonts w:ascii="Garamond" w:hAnsi="Garamond"/>
+          <w:lang w:val="en-GB"/>
+        </w:rPr>
+        <w:t xml:space="preserve">with </w:t>
+      </w:r>
+      <w:proofErr w:type="spellStart"/>
+      <w:r>
+        <w:rPr>
+          <w:rFonts w:ascii="Garamond" w:hAnsi="Garamond"/>
+          <w:lang w:val="en-GB"/>
+        </w:rPr>
         <w:t>Dr.</w:t>
       </w:r>
       <w:proofErr w:type="spellEnd"/>
       <w:r>
         <w:rPr>
+          <w:rFonts w:ascii="Garamond" w:hAnsi="Garamond"/>
           <w:lang w:val="en-GB"/>
         </w:rPr>
-        <w:t xml:space="preserve"> Peter </w:t>
+        <w:t xml:space="preserve"> Pat McCormick and </w:t>
       </w:r>
       <w:proofErr w:type="spellStart"/>
       <w:r>
         <w:rPr>
+          <w:rFonts w:ascii="Garamond" w:hAnsi="Garamond"/>
           <w:lang w:val="en-GB"/>
         </w:rPr>
-        <w:t>Dinda</w:t>
+        <w:t>Dr.</w:t>
       </w:r>
       <w:proofErr w:type="spellEnd"/>
       <w:r>
         <w:rPr>
+          <w:rFonts w:ascii="Garamond" w:hAnsi="Garamond"/>
           <w:lang w:val="en-GB"/>
         </w:rPr>
-        <w:t xml:space="preserve">. His research journey began during his undergraduate studies at Clemson </w:t>
-      </w:r>
-      <w:r>
-        <w:rPr>
-          <w:lang w:val="en-GB"/>
-        </w:rPr>
-        <w:t>University</w:t>
-      </w:r>
-      <w:r>
-        <w:rPr>
-          <w:lang w:val="en-GB"/>
-        </w:rPr>
-        <w:t xml:space="preserve">. He </w:t>
-      </w:r>
-      <w:r>
-        <w:rPr>
-          <w:lang w:val="en-GB"/>
-        </w:rPr>
-        <w:t>collaborated with Argonne National Laboratory to explore lossy compression for optimizations in HPC scientific applications.</w:t>
-      </w:r>
-      <w:r>
-        <w:rPr>
-          <w:lang w:val="en-GB"/>
-        </w:rPr>
-        <w:t xml:space="preserve"> </w:t>
-      </w:r>
-      <w:r>
-        <w:rPr>
-          <w:lang w:val="en-GB"/>
-        </w:rPr>
-        <w:t>This research has led to publications and awards. He received the DOE Computational Science Graduate Fellowship to fund his graduate studies.</w:t>
-      </w:r>
-      <w:r>
-        <w:rPr>
-          <w:lang w:val="en-GB"/>
-        </w:rPr>
-        <w:t xml:space="preserve"> </w:t>
-      </w:r>
-      <w:r>
-        <w:rPr>
-          <w:lang w:val="en-GB"/>
-        </w:rPr>
-        <w:t xml:space="preserve">Currently, David is exploring performance portability for data centric architectures. He is working on Legion with </w:t>
-      </w:r>
-      <w:proofErr w:type="spellStart"/>
-      <w:r>
-        <w:rPr>
-          <w:lang w:val="en-GB"/>
-        </w:rPr>
-        <w:t>Dr.</w:t>
-      </w:r>
-      <w:proofErr w:type="spellEnd"/>
-      <w:r>
-        <w:rPr>
-          <w:lang w:val="en-GB"/>
-        </w:rPr>
-        <w:t xml:space="preserve"> Pat McCormick at Los Alamos National Laboratory.</w:t>
+        <w:t xml:space="preserve"> Li Tang at Los Alamos National Laboratory.</w:t>
       </w:r>
     </w:p>
     <w:bookmarkEnd w:id="0"/>
@@ -544,12 +602,14 @@
         <w:spacing w:before="146"/>
         <w:ind w:left="0"/>
         <w:rPr>
+          <w:rFonts w:ascii="Garamond" w:hAnsi="Garamond"/>
           <w:sz w:val="32"/>
           <w:szCs w:val="32"/>
         </w:rPr>
       </w:pPr>
       <w:r>
         <w:rPr>
+          <w:rFonts w:ascii="Garamond" w:hAnsi="Garamond"/>
           <w:sz w:val="32"/>
           <w:szCs w:val="32"/>
         </w:rPr>
@@ -559,9 +619,13 @@
     <w:p>
       <w:pPr>
         <w:spacing w:before="38"/>
-      </w:pPr>
-      <w:r>
-        <w:rPr>
+        <w:rPr>
+          <w:rFonts w:ascii="Garamond" w:hAnsi="Garamond"/>
+        </w:rPr>
+      </w:pPr>
+      <w:r>
+        <w:rPr>
+          <w:rFonts w:ascii="Garamond" w:hAnsi="Garamond"/>
           <w:noProof/>
         </w:rPr>
         <mc:AlternateContent>
@@ -754,58 +818,130 @@
       </w:r>
       <w:r>
         <w:rPr>
+          <w:rFonts w:ascii="Garamond" w:hAnsi="Garamond"/>
           <w:b/>
         </w:rPr>
-        <w:t xml:space="preserve">Research Aide, </w:t>
-      </w:r>
-      <w:r>
-        <w:t>Argonne National Laboratory</w:t>
-      </w:r>
-      <w:r>
+        <w:t>Visiting Student</w:t>
+      </w:r>
+      <w:r>
+        <w:rPr>
+          <w:rFonts w:ascii="Garamond" w:hAnsi="Garamond"/>
+          <w:b/>
+        </w:rPr>
+        <w:t xml:space="preserve">, </w:t>
+      </w:r>
+      <w:r>
+        <w:rPr>
+          <w:rFonts w:ascii="Garamond" w:hAnsi="Garamond"/>
+        </w:rPr>
+        <w:t xml:space="preserve"> Los Alamos</w:t>
+      </w:r>
+      <w:r>
+        <w:rPr>
+          <w:rFonts w:ascii="Garamond" w:hAnsi="Garamond"/>
+        </w:rPr>
+        <w:t xml:space="preserve"> National Laboratory</w:t>
+      </w:r>
+      <w:r>
+        <w:rPr>
+          <w:rFonts w:ascii="Garamond" w:hAnsi="Garamond"/>
+        </w:rPr>
         <w:tab/>
       </w:r>
       <w:r>
+        <w:rPr>
+          <w:rFonts w:ascii="Garamond" w:hAnsi="Garamond"/>
+        </w:rPr>
         <w:tab/>
       </w:r>
       <w:r>
+        <w:rPr>
+          <w:rFonts w:ascii="Garamond" w:hAnsi="Garamond"/>
+        </w:rPr>
         <w:t xml:space="preserve">      </w:t>
       </w:r>
       <w:r>
+        <w:rPr>
+          <w:rFonts w:ascii="Garamond" w:hAnsi="Garamond"/>
+        </w:rPr>
         <w:tab/>
-        <w:t xml:space="preserve">          </w:t>
-      </w:r>
-      <w:r>
-        <w:tab/>
-      </w:r>
-      <w:r>
-        <w:tab/>
-        <w:t xml:space="preserve">           </w:t>
-      </w:r>
-      <w:r>
-        <w:tab/>
-      </w:r>
-      <w:r>
-        <w:rPr>
+        <w:t xml:space="preserve"> </w:t>
+      </w:r>
+      <w:r>
+        <w:rPr>
+          <w:rFonts w:ascii="Garamond" w:hAnsi="Garamond"/>
+        </w:rPr>
+        <w:t xml:space="preserve">     </w:t>
+      </w:r>
+      <w:r>
+        <w:rPr>
+          <w:rFonts w:ascii="Garamond" w:hAnsi="Garamond"/>
           <w:b/>
           <w:bCs/>
         </w:rPr>
-        <w:t xml:space="preserve"> </w:t>
-      </w:r>
-      <w:r>
-        <w:rPr>
+        <w:t>(Current)</w:t>
+      </w:r>
+      <w:r>
+        <w:rPr>
+          <w:rFonts w:ascii="Garamond" w:hAnsi="Garamond"/>
+          <w:b/>
+          <w:bCs/>
+        </w:rPr>
+        <w:t xml:space="preserve">    </w:t>
+      </w:r>
+      <w:r>
+        <w:rPr>
+          <w:rFonts w:ascii="Garamond" w:hAnsi="Garamond"/>
           <w:b/>
           <w:bCs/>
           <w:i/>
         </w:rPr>
-        <w:t xml:space="preserve">June 2022 – </w:t>
-      </w:r>
-      <w:r>
-        <w:rPr>
+        <w:t>June 202</w:t>
+      </w:r>
+      <w:r>
+        <w:rPr>
+          <w:rFonts w:ascii="Garamond" w:hAnsi="Garamond"/>
           <w:b/>
           <w:bCs/>
           <w:i/>
         </w:rPr>
-        <w:t>June 2023</w:t>
+        <w:t>4</w:t>
+      </w:r>
+      <w:r>
+        <w:rPr>
+          <w:rFonts w:ascii="Garamond" w:hAnsi="Garamond"/>
+          <w:b/>
+          <w:bCs/>
+          <w:i/>
+        </w:rPr>
+        <w:t xml:space="preserve"> – </w:t>
+      </w:r>
+      <w:r>
+        <w:rPr>
+          <w:rFonts w:ascii="Garamond" w:hAnsi="Garamond"/>
+          <w:b/>
+          <w:bCs/>
+          <w:i/>
+        </w:rPr>
+        <w:t>August</w:t>
+      </w:r>
+      <w:r>
+        <w:rPr>
+          <w:rFonts w:ascii="Garamond" w:hAnsi="Garamond"/>
+          <w:b/>
+          <w:bCs/>
+          <w:i/>
+        </w:rPr>
+        <w:t xml:space="preserve"> 202</w:t>
+      </w:r>
+      <w:r>
+        <w:rPr>
+          <w:rFonts w:ascii="Garamond" w:hAnsi="Garamond"/>
+          <w:b/>
+          <w:bCs/>
+          <w:i/>
+        </w:rPr>
+        <w:t>4</w:t>
       </w:r>
     </w:p>
     <w:p>
@@ -816,26 +952,50 @@
           <w:numId w:val="6"/>
         </w:numPr>
         <w:spacing w:before="38"/>
-      </w:pPr>
-      <w:r>
-        <w:t>Continuation</w:t>
-      </w:r>
-      <w:r>
-        <w:t xml:space="preserve"> of </w:t>
-      </w:r>
-      <w:r>
-        <w:t>undergraduate</w:t>
-      </w:r>
-      <w:r>
+        <w:rPr>
+          <w:rFonts w:ascii="Garamond" w:hAnsi="Garamond"/>
+        </w:rPr>
+      </w:pPr>
+      <w:r>
+        <w:rPr>
+          <w:rFonts w:ascii="Garamond" w:hAnsi="Garamond"/>
+        </w:rPr>
+        <w:t>Adding support</w:t>
+      </w:r>
+      <w:r>
+        <w:rPr>
+          <w:rFonts w:ascii="Garamond" w:hAnsi="Garamond"/>
+        </w:rPr>
         <w:t xml:space="preserve"> </w:t>
       </w:r>
       <w:r>
-        <w:t>research work at</w:t>
-      </w:r>
-      <w:r>
-        <w:t xml:space="preserve"> Clemson</w:t>
-      </w:r>
-      <w:r>
+        <w:rPr>
+          <w:rFonts w:ascii="Garamond" w:hAnsi="Garamond"/>
+        </w:rPr>
+        <w:t>for</w:t>
+      </w:r>
+      <w:r>
+        <w:rPr>
+          <w:rFonts w:ascii="Garamond" w:hAnsi="Garamond"/>
+        </w:rPr>
+        <w:t xml:space="preserve"> UPMEM processing in memory</w:t>
+      </w:r>
+      <w:r>
+        <w:rPr>
+          <w:rFonts w:ascii="Garamond" w:hAnsi="Garamond"/>
+        </w:rPr>
+        <w:t xml:space="preserve"> (PIM)</w:t>
+      </w:r>
+      <w:r>
+        <w:rPr>
+          <w:rFonts w:ascii="Garamond" w:hAnsi="Garamond"/>
+        </w:rPr>
+        <w:t xml:space="preserve"> on Legion runtime system</w:t>
+      </w:r>
+      <w:r>
+        <w:rPr>
+          <w:rFonts w:ascii="Garamond" w:hAnsi="Garamond"/>
+        </w:rPr>
         <w:t>.</w:t>
       </w:r>
     </w:p>
@@ -847,27 +1007,15 @@
           <w:numId w:val="6"/>
         </w:numPr>
         <w:spacing w:before="38"/>
-      </w:pPr>
-      <w:r>
-        <w:t>Expansion to 3D datasets</w:t>
-      </w:r>
-      <w:r>
-        <w:t xml:space="preserve"> and </w:t>
-      </w:r>
-      <w:r>
-        <w:t xml:space="preserve">black-box </w:t>
-      </w:r>
-      <w:r>
-        <w:t>regression</w:t>
-      </w:r>
-      <w:r>
-        <w:t xml:space="preserve"> model</w:t>
-      </w:r>
-      <w:r>
-        <w:t xml:space="preserve"> (IJHPCA</w:t>
-      </w:r>
-      <w:r>
-        <w:t>).</w:t>
+        <w:rPr>
+          <w:rFonts w:ascii="Garamond" w:hAnsi="Garamond"/>
+        </w:rPr>
+      </w:pPr>
+      <w:r>
+        <w:rPr>
+          <w:rFonts w:ascii="Garamond" w:hAnsi="Garamond"/>
+        </w:rPr>
+        <w:t>Researching automated mapping of application kernels onto distributed heterogenous systems.</w:t>
       </w:r>
     </w:p>
     <w:p>
@@ -878,30 +1026,105 @@
           <w:numId w:val="6"/>
         </w:numPr>
         <w:spacing w:before="38"/>
-      </w:pPr>
-      <w:r>
-        <w:t xml:space="preserve">Best ACM SRC Poster at </w:t>
-      </w:r>
-      <w:r>
-        <w:rPr>
-          <w:rStyle w:val="background-details"/>
-        </w:rPr>
-        <w:t>SC</w:t>
-      </w:r>
-      <w:r>
-        <w:t xml:space="preserve"> </w:t>
-      </w:r>
-      <w:r>
-        <w:t>‘</w:t>
-      </w:r>
-      <w:r>
-        <w:t>22 for undergraduates</w:t>
-      </w:r>
-      <w:r>
+        <w:rPr>
+          <w:rFonts w:ascii="Garamond" w:hAnsi="Garamond"/>
+        </w:rPr>
+      </w:pPr>
+      <w:r>
+        <w:rPr>
+          <w:rFonts w:ascii="Garamond" w:hAnsi="Garamond"/>
+        </w:rPr>
+        <w:t>Working with LANL Kitsune to evaluate UPMEM PIM as a LLVM device target</w:t>
+      </w:r>
+      <w:r>
+        <w:rPr>
+          <w:rFonts w:ascii="Garamond" w:hAnsi="Garamond"/>
+        </w:rPr>
         <w:t>.</w:t>
       </w:r>
-      <w:r>
-        <w:t xml:space="preserve"> </w:t>
+    </w:p>
+    <w:p>
+      <w:pPr>
+        <w:spacing w:before="38"/>
+        <w:rPr>
+          <w:rFonts w:ascii="Garamond" w:hAnsi="Garamond"/>
+        </w:rPr>
+      </w:pPr>
+    </w:p>
+    <w:p>
+      <w:pPr>
+        <w:spacing w:before="38"/>
+        <w:rPr>
+          <w:rFonts w:ascii="Garamond" w:hAnsi="Garamond"/>
+        </w:rPr>
+      </w:pPr>
+      <w:r>
+        <w:rPr>
+          <w:rFonts w:ascii="Garamond" w:hAnsi="Garamond"/>
+          <w:b/>
+        </w:rPr>
+        <w:t>R</w:t>
+      </w:r>
+      <w:r>
+        <w:rPr>
+          <w:rFonts w:ascii="Garamond" w:hAnsi="Garamond"/>
+          <w:b/>
+        </w:rPr>
+        <w:t xml:space="preserve">esearch Aide, </w:t>
+      </w:r>
+      <w:r>
+        <w:rPr>
+          <w:rFonts w:ascii="Garamond" w:hAnsi="Garamond"/>
+        </w:rPr>
+        <w:t>Argonne National Laboratory</w:t>
+      </w:r>
+      <w:r>
+        <w:rPr>
+          <w:rFonts w:ascii="Garamond" w:hAnsi="Garamond"/>
+        </w:rPr>
+        <w:tab/>
+      </w:r>
+      <w:r>
+        <w:rPr>
+          <w:rFonts w:ascii="Garamond" w:hAnsi="Garamond"/>
+        </w:rPr>
+        <w:tab/>
+        <w:t xml:space="preserve">      </w:t>
+      </w:r>
+      <w:r>
+        <w:rPr>
+          <w:rFonts w:ascii="Garamond" w:hAnsi="Garamond"/>
+        </w:rPr>
+        <w:tab/>
+        <w:t xml:space="preserve">          </w:t>
+      </w:r>
+      <w:r>
+        <w:rPr>
+          <w:rFonts w:ascii="Garamond" w:hAnsi="Garamond"/>
+        </w:rPr>
+        <w:tab/>
+      </w:r>
+      <w:r>
+        <w:rPr>
+          <w:rFonts w:ascii="Garamond" w:hAnsi="Garamond"/>
+        </w:rPr>
+        <w:tab/>
+        <w:t xml:space="preserve">          </w:t>
+      </w:r>
+      <w:r>
+        <w:rPr>
+          <w:rFonts w:ascii="Garamond" w:hAnsi="Garamond"/>
+        </w:rPr>
+        <w:t xml:space="preserve">       </w:t>
+      </w:r>
+      <w:r>
+        <w:rPr>
+          <w:rFonts w:ascii="Garamond" w:hAnsi="Garamond"/>
+          <w:b/>
+          <w:bCs/>
+          <w:i/>
+        </w:rPr>
+        <w:t>June 2022 – June 2023</w:t>
       </w:r>
     </w:p>
     <w:p>
@@ -912,16 +1135,103 @@
           <w:numId w:val="6"/>
         </w:numPr>
         <w:spacing w:before="38"/>
-      </w:pPr>
-      <w:r>
+        <w:rPr>
+          <w:rFonts w:ascii="Garamond" w:hAnsi="Garamond"/>
+        </w:rPr>
+      </w:pPr>
+      <w:r>
+        <w:rPr>
+          <w:rFonts w:ascii="Garamond" w:hAnsi="Garamond"/>
+        </w:rPr>
+        <w:t>Expansion</w:t>
+      </w:r>
+      <w:r>
+        <w:rPr>
+          <w:rFonts w:ascii="Garamond" w:hAnsi="Garamond"/>
+        </w:rPr>
+        <w:t xml:space="preserve"> of </w:t>
+      </w:r>
+      <w:r>
+        <w:rPr>
+          <w:rFonts w:ascii="Garamond" w:hAnsi="Garamond"/>
+        </w:rPr>
+        <w:t>DRBSD-7</w:t>
+      </w:r>
+      <w:r>
+        <w:rPr>
+          <w:rFonts w:ascii="Garamond" w:hAnsi="Garamond"/>
+        </w:rPr>
+        <w:t xml:space="preserve"> work </w:t>
+      </w:r>
+      <w:r>
+        <w:rPr>
+          <w:rFonts w:ascii="Garamond" w:hAnsi="Garamond"/>
+        </w:rPr>
+        <w:t>to 3D datasets and black-box regression model (IJHPCA).</w:t>
+      </w:r>
+    </w:p>
+    <w:p>
+      <w:pPr>
+        <w:pStyle w:val="ListParagraph"/>
+        <w:numPr>
+          <w:ilvl w:val="0"/>
+          <w:numId w:val="6"/>
+        </w:numPr>
+        <w:spacing w:before="38"/>
+        <w:rPr>
+          <w:rFonts w:ascii="Garamond" w:hAnsi="Garamond"/>
+        </w:rPr>
+      </w:pPr>
+      <w:r>
+        <w:rPr>
+          <w:rFonts w:ascii="Garamond" w:hAnsi="Garamond"/>
+        </w:rPr>
+        <w:t xml:space="preserve">Best ACM SRC Poster at </w:t>
+      </w:r>
+      <w:r>
+        <w:rPr>
+          <w:rStyle w:val="background-details"/>
+          <w:rFonts w:ascii="Garamond" w:hAnsi="Garamond"/>
+        </w:rPr>
+        <w:t>SC</w:t>
+      </w:r>
+      <w:r>
+        <w:rPr>
+          <w:rFonts w:ascii="Garamond" w:hAnsi="Garamond"/>
+        </w:rPr>
+        <w:t xml:space="preserve"> ‘22 for undergraduates. </w:t>
+      </w:r>
+    </w:p>
+    <w:p>
+      <w:pPr>
+        <w:pStyle w:val="ListParagraph"/>
+        <w:numPr>
+          <w:ilvl w:val="0"/>
+          <w:numId w:val="6"/>
+        </w:numPr>
+        <w:spacing w:before="38"/>
+        <w:rPr>
+          <w:rFonts w:ascii="Garamond" w:hAnsi="Garamond"/>
+        </w:rPr>
+      </w:pPr>
+      <w:r>
+        <w:rPr>
+          <w:rFonts w:ascii="Garamond" w:hAnsi="Garamond"/>
+        </w:rPr>
         <w:t xml:space="preserve">Contributed to </w:t>
       </w:r>
       <w:proofErr w:type="spellStart"/>
       <w:r>
+        <w:rPr>
+          <w:rFonts w:ascii="Garamond" w:hAnsi="Garamond"/>
+        </w:rPr>
         <w:t>Libpressio</w:t>
       </w:r>
       <w:proofErr w:type="spellEnd"/>
       <w:r>
+        <w:rPr>
+          <w:rFonts w:ascii="Garamond" w:hAnsi="Garamond"/>
+        </w:rPr>
         <w:t>, an Argonne library for compression.</w:t>
       </w:r>
     </w:p>
@@ -930,6 +1240,9 @@
         <w:pStyle w:val="ListParagraph"/>
         <w:spacing w:before="38"/>
         <w:ind w:left="852"/>
+        <w:rPr>
+          <w:rFonts w:ascii="Garamond" w:hAnsi="Garamond"/>
+        </w:rPr>
       </w:pPr>
     </w:p>
     <w:p>
@@ -937,32 +1250,44 @@
         <w:spacing w:before="38"/>
         <w:rPr>
           <w:rStyle w:val="background-details"/>
-        </w:rPr>
-      </w:pPr>
-      <w:r>
-        <w:rPr>
+          <w:rFonts w:ascii="Garamond" w:hAnsi="Garamond"/>
+        </w:rPr>
+      </w:pPr>
+      <w:r>
+        <w:rPr>
+          <w:rFonts w:ascii="Garamond" w:hAnsi="Garamond"/>
           <w:b/>
         </w:rPr>
-        <w:t>High Performance Computing Creative Inquiry</w:t>
-      </w:r>
-      <w:r>
-        <w:rPr>
-          <w:b/>
-        </w:rPr>
-        <w:t xml:space="preserve">, </w:t>
-      </w:r>
-      <w:r>
+        <w:t xml:space="preserve">High Performance Computing Creative Inquiry, </w:t>
+      </w:r>
+      <w:r>
+        <w:rPr>
+          <w:rFonts w:ascii="Garamond" w:hAnsi="Garamond"/>
+        </w:rPr>
         <w:t>Clemson University</w:t>
       </w:r>
       <w:r>
+        <w:rPr>
+          <w:rFonts w:ascii="Garamond" w:hAnsi="Garamond"/>
+        </w:rPr>
         <w:tab/>
       </w:r>
       <w:r>
+        <w:rPr>
+          <w:rFonts w:ascii="Garamond" w:hAnsi="Garamond"/>
+        </w:rPr>
         <w:tab/>
         <w:t xml:space="preserve">     </w:t>
       </w:r>
       <w:r>
         <w:rPr>
+          <w:rFonts w:ascii="Garamond" w:hAnsi="Garamond"/>
+        </w:rPr>
+        <w:t xml:space="preserve">    </w:t>
+      </w:r>
+      <w:r>
+        <w:rPr>
+          <w:rFonts w:ascii="Garamond" w:hAnsi="Garamond"/>
           <w:b/>
           <w:bCs/>
           <w:i/>
@@ -971,6 +1296,7 @@
       </w:r>
       <w:r>
         <w:rPr>
+          <w:rFonts w:ascii="Garamond" w:hAnsi="Garamond"/>
           <w:b/>
           <w:bCs/>
           <w:i/>
@@ -988,17 +1314,20 @@
         <w:spacing w:before="38"/>
         <w:rPr>
           <w:rStyle w:val="background-details"/>
+          <w:rFonts w:ascii="Garamond" w:hAnsi="Garamond"/>
         </w:rPr>
       </w:pPr>
       <w:r>
         <w:rPr>
           <w:rStyle w:val="background-details"/>
+          <w:rFonts w:ascii="Garamond" w:hAnsi="Garamond"/>
         </w:rPr>
         <w:t>Best poster at Indy Student Cluster Competition at SC ‘22.</w:t>
       </w:r>
       <w:r>
         <w:rPr>
           <w:rStyle w:val="background-details"/>
+          <w:rFonts w:ascii="Garamond" w:hAnsi="Garamond"/>
         </w:rPr>
         <w:t xml:space="preserve"> </w:t>
       </w:r>
@@ -1013,35 +1342,41 @@
         <w:spacing w:before="38"/>
         <w:rPr>
           <w:rStyle w:val="background-details"/>
+          <w:rFonts w:ascii="Garamond" w:hAnsi="Garamond"/>
         </w:rPr>
       </w:pPr>
       <w:r>
         <w:rPr>
           <w:rStyle w:val="background-details"/>
+          <w:rFonts w:ascii="Garamond" w:hAnsi="Garamond"/>
         </w:rPr>
         <w:t xml:space="preserve">Student Cluster Competition at </w:t>
       </w:r>
       <w:r>
         <w:rPr>
           <w:rStyle w:val="background-details"/>
+          <w:rFonts w:ascii="Garamond" w:hAnsi="Garamond"/>
         </w:rPr>
         <w:t>SC</w:t>
       </w:r>
       <w:r>
         <w:rPr>
           <w:rStyle w:val="background-details"/>
+          <w:rFonts w:ascii="Garamond" w:hAnsi="Garamond"/>
         </w:rPr>
         <w:t xml:space="preserve"> </w:t>
       </w:r>
       <w:r>
         <w:rPr>
           <w:rStyle w:val="background-details"/>
+          <w:rFonts w:ascii="Garamond" w:hAnsi="Garamond"/>
         </w:rPr>
         <w:t>‘</w:t>
       </w:r>
       <w:r>
         <w:rPr>
           <w:rStyle w:val="background-details"/>
+          <w:rFonts w:ascii="Garamond" w:hAnsi="Garamond"/>
         </w:rPr>
         <w:t xml:space="preserve">21. </w:t>
       </w:r>
@@ -1056,65 +1391,69 @@
         <w:spacing w:before="38"/>
         <w:rPr>
           <w:rStyle w:val="background-details"/>
+          <w:rFonts w:ascii="Garamond" w:hAnsi="Garamond"/>
         </w:rPr>
       </w:pPr>
       <w:r>
         <w:rPr>
           <w:rStyle w:val="background-details"/>
+          <w:rFonts w:ascii="Garamond" w:hAnsi="Garamond"/>
         </w:rPr>
         <w:t xml:space="preserve">Collaboration with Dell and Intel to </w:t>
       </w:r>
       <w:r>
         <w:rPr>
           <w:rStyle w:val="background-details"/>
+          <w:rFonts w:ascii="Garamond" w:hAnsi="Garamond"/>
         </w:rPr>
         <w:t>configure</w:t>
       </w:r>
       <w:r>
         <w:rPr>
           <w:rStyle w:val="background-details"/>
+          <w:rFonts w:ascii="Garamond" w:hAnsi="Garamond"/>
         </w:rPr>
         <w:t xml:space="preserve"> </w:t>
       </w:r>
       <w:r>
         <w:rPr>
           <w:rStyle w:val="background-details"/>
+          <w:rFonts w:ascii="Garamond" w:hAnsi="Garamond"/>
         </w:rPr>
         <w:t>a</w:t>
       </w:r>
       <w:r>
         <w:rPr>
           <w:rStyle w:val="background-details"/>
+          <w:rFonts w:ascii="Garamond" w:hAnsi="Garamond"/>
         </w:rPr>
         <w:t xml:space="preserve"> </w:t>
       </w:r>
       <w:r>
         <w:rPr>
           <w:rStyle w:val="background-details"/>
+          <w:rFonts w:ascii="Garamond" w:hAnsi="Garamond"/>
         </w:rPr>
         <w:t>pareto optimal</w:t>
       </w:r>
       <w:r>
         <w:rPr>
           <w:rStyle w:val="background-details"/>
+          <w:rFonts w:ascii="Garamond" w:hAnsi="Garamond"/>
         </w:rPr>
         <w:t xml:space="preserve"> performance </w:t>
       </w:r>
       <w:r>
         <w:rPr>
           <w:rStyle w:val="background-details"/>
-        </w:rPr>
-        <w:t>(wattage)</w:t>
+          <w:rFonts w:ascii="Garamond" w:hAnsi="Garamond"/>
+        </w:rPr>
+        <w:t xml:space="preserve">(wattage) </w:t>
       </w:r>
       <w:r>
         <w:rPr>
           <w:rStyle w:val="background-details"/>
-        </w:rPr>
-        <w:t xml:space="preserve"> </w:t>
-      </w:r>
-      <w:r>
-        <w:rPr>
-          <w:rStyle w:val="background-details"/>
+          <w:rFonts w:ascii="Garamond" w:hAnsi="Garamond"/>
         </w:rPr>
         <w:t>cluster.</w:t>
       </w:r>
@@ -1129,59 +1468,69 @@
         <w:spacing w:before="38"/>
         <w:rPr>
           <w:rStyle w:val="background-details"/>
+          <w:rFonts w:ascii="Garamond" w:hAnsi="Garamond"/>
         </w:rPr>
       </w:pPr>
       <w:r>
         <w:rPr>
           <w:rStyle w:val="background-details"/>
+          <w:rFonts w:ascii="Garamond" w:hAnsi="Garamond"/>
         </w:rPr>
         <w:t xml:space="preserve">Set up </w:t>
       </w:r>
       <w:r>
         <w:rPr>
           <w:rStyle w:val="background-details"/>
+          <w:rFonts w:ascii="Garamond" w:hAnsi="Garamond"/>
         </w:rPr>
         <w:t>a distributed cluster</w:t>
       </w:r>
       <w:r>
         <w:rPr>
           <w:rStyle w:val="background-details"/>
+          <w:rFonts w:ascii="Garamond" w:hAnsi="Garamond"/>
         </w:rPr>
         <w:t xml:space="preserve"> with p</w:t>
       </w:r>
       <w:r>
         <w:rPr>
           <w:rStyle w:val="background-details"/>
+          <w:rFonts w:ascii="Garamond" w:hAnsi="Garamond"/>
         </w:rPr>
         <w:t>ackage managers</w:t>
       </w:r>
       <w:r>
         <w:rPr>
           <w:rStyle w:val="background-details"/>
+          <w:rFonts w:ascii="Garamond" w:hAnsi="Garamond"/>
         </w:rPr>
         <w:t xml:space="preserve">, </w:t>
       </w:r>
       <w:r>
         <w:rPr>
           <w:rStyle w:val="background-details"/>
+          <w:rFonts w:ascii="Garamond" w:hAnsi="Garamond"/>
         </w:rPr>
         <w:t>application</w:t>
       </w:r>
       <w:r>
         <w:rPr>
           <w:rStyle w:val="background-details"/>
+          <w:rFonts w:ascii="Garamond" w:hAnsi="Garamond"/>
         </w:rPr>
         <w:t>s</w:t>
       </w:r>
       <w:r>
         <w:rPr>
           <w:rStyle w:val="background-details"/>
+          <w:rFonts w:ascii="Garamond" w:hAnsi="Garamond"/>
         </w:rPr>
         <w:t>, and benchmarks</w:t>
       </w:r>
       <w:r>
         <w:rPr>
           <w:rStyle w:val="background-details"/>
+          <w:rFonts w:ascii="Garamond" w:hAnsi="Garamond"/>
         </w:rPr>
         <w:t xml:space="preserve">. </w:t>
       </w:r>
@@ -1190,6 +1539,7 @@
       <w:pPr>
         <w:spacing w:before="38"/>
         <w:rPr>
+          <w:rFonts w:ascii="Garamond" w:hAnsi="Garamond"/>
           <w:b/>
         </w:rPr>
       </w:pPr>
@@ -1197,38 +1547,70 @@
     <w:p>
       <w:pPr>
         <w:spacing w:before="38"/>
-      </w:pPr>
-      <w:r>
-        <w:rPr>
+        <w:rPr>
+          <w:rFonts w:ascii="Garamond" w:hAnsi="Garamond"/>
+        </w:rPr>
+      </w:pPr>
+      <w:r>
+        <w:rPr>
+          <w:rFonts w:ascii="Garamond" w:hAnsi="Garamond"/>
           <w:b/>
         </w:rPr>
         <w:t>Undergraduate Student Researcher</w:t>
       </w:r>
       <w:r>
+        <w:rPr>
+          <w:rFonts w:ascii="Garamond" w:hAnsi="Garamond"/>
+        </w:rPr>
         <w:t>,</w:t>
       </w:r>
       <w:r>
+        <w:rPr>
+          <w:rFonts w:ascii="Garamond" w:hAnsi="Garamond"/>
+        </w:rPr>
         <w:t xml:space="preserve"> </w:t>
       </w:r>
       <w:r>
+        <w:rPr>
+          <w:rFonts w:ascii="Garamond" w:hAnsi="Garamond"/>
+        </w:rPr>
         <w:t>Clemson University</w:t>
       </w:r>
       <w:r>
+        <w:rPr>
+          <w:rFonts w:ascii="Garamond" w:hAnsi="Garamond"/>
+        </w:rPr>
         <w:tab/>
       </w:r>
       <w:r>
+        <w:rPr>
+          <w:rFonts w:ascii="Garamond" w:hAnsi="Garamond"/>
+        </w:rPr>
         <w:tab/>
       </w:r>
       <w:r>
+        <w:rPr>
+          <w:rFonts w:ascii="Garamond" w:hAnsi="Garamond"/>
+        </w:rPr>
         <w:tab/>
         <w:t xml:space="preserve">      </w:t>
       </w:r>
       <w:r>
+        <w:rPr>
+          <w:rFonts w:ascii="Garamond" w:hAnsi="Garamond"/>
+        </w:rPr>
         <w:tab/>
         <w:t xml:space="preserve">  </w:t>
       </w:r>
       <w:r>
         <w:rPr>
+          <w:rFonts w:ascii="Garamond" w:hAnsi="Garamond"/>
+        </w:rPr>
+        <w:t xml:space="preserve">  </w:t>
+      </w:r>
+      <w:r>
+        <w:rPr>
+          <w:rFonts w:ascii="Garamond" w:hAnsi="Garamond"/>
           <w:b/>
           <w:bCs/>
           <w:i/>
@@ -1237,6 +1619,7 @@
       </w:r>
       <w:r>
         <w:rPr>
+          <w:rFonts w:ascii="Garamond" w:hAnsi="Garamond"/>
           <w:b/>
           <w:bCs/>
           <w:i/>
@@ -1252,15 +1635,33 @@
           <w:numId w:val="9"/>
         </w:numPr>
         <w:spacing w:before="38"/>
-      </w:pPr>
-      <w:r>
+        <w:rPr>
+          <w:rFonts w:ascii="Garamond" w:hAnsi="Garamond"/>
+        </w:rPr>
+      </w:pPr>
+      <w:r>
+        <w:rPr>
+          <w:rFonts w:ascii="Garamond" w:hAnsi="Garamond"/>
+        </w:rPr>
         <w:t>Lossy compression research with Argonne National Laborator</w:t>
       </w:r>
       <w:r>
+        <w:rPr>
+          <w:rFonts w:ascii="Garamond" w:hAnsi="Garamond"/>
+        </w:rPr>
         <w:t>y</w:t>
       </w:r>
       <w:r>
-        <w:t xml:space="preserve"> and Clemson University FTHPC using the Palmetto Cluster. </w:t>
+        <w:rPr>
+          <w:rFonts w:ascii="Garamond" w:hAnsi="Garamond"/>
+        </w:rPr>
+        <w:t xml:space="preserve"> and Clemson University FTHPC</w:t>
+      </w:r>
+      <w:r>
+        <w:rPr>
+          <w:rFonts w:ascii="Garamond" w:hAnsi="Garamond"/>
+        </w:rPr>
+        <w:t>.</w:t>
       </w:r>
     </w:p>
     <w:p>
@@ -1271,29 +1672,56 @@
           <w:numId w:val="9"/>
         </w:numPr>
         <w:spacing w:before="38"/>
-      </w:pPr>
-      <w:r>
+        <w:rPr>
+          <w:rFonts w:ascii="Garamond" w:hAnsi="Garamond"/>
+        </w:rPr>
+      </w:pPr>
+      <w:r>
+        <w:rPr>
+          <w:rFonts w:ascii="Garamond" w:hAnsi="Garamond"/>
+        </w:rPr>
         <w:t xml:space="preserve">Analyzing statistical correlations within </w:t>
       </w:r>
       <w:r>
+        <w:rPr>
+          <w:rFonts w:ascii="Garamond" w:hAnsi="Garamond"/>
+        </w:rPr>
         <w:t xml:space="preserve">scientific </w:t>
       </w:r>
       <w:r>
+        <w:rPr>
+          <w:rFonts w:ascii="Garamond" w:hAnsi="Garamond"/>
+        </w:rPr>
         <w:t xml:space="preserve">2D </w:t>
       </w:r>
       <w:r>
+        <w:rPr>
+          <w:rFonts w:ascii="Garamond" w:hAnsi="Garamond"/>
+        </w:rPr>
         <w:t xml:space="preserve">datasets in </w:t>
       </w:r>
       <w:r>
+        <w:rPr>
+          <w:rFonts w:ascii="Garamond" w:hAnsi="Garamond"/>
+        </w:rPr>
         <w:t>relation</w:t>
       </w:r>
       <w:r>
+        <w:rPr>
+          <w:rFonts w:ascii="Garamond" w:hAnsi="Garamond"/>
+        </w:rPr>
         <w:t xml:space="preserve"> to compression performan</w:t>
       </w:r>
       <w:r>
+        <w:rPr>
+          <w:rFonts w:ascii="Garamond" w:hAnsi="Garamond"/>
+        </w:rPr>
         <w:t>ce</w:t>
       </w:r>
       <w:r>
+        <w:rPr>
+          <w:rFonts w:ascii="Garamond" w:hAnsi="Garamond"/>
+        </w:rPr>
         <w:t xml:space="preserve">. </w:t>
       </w:r>
     </w:p>
@@ -1305,20 +1733,38 @@
           <w:numId w:val="9"/>
         </w:numPr>
         <w:spacing w:before="38"/>
-      </w:pPr>
-      <w:r>
+        <w:rPr>
+          <w:rFonts w:ascii="Garamond" w:hAnsi="Garamond"/>
+        </w:rPr>
+      </w:pPr>
+      <w:r>
+        <w:rPr>
+          <w:rFonts w:ascii="Garamond" w:hAnsi="Garamond"/>
+        </w:rPr>
         <w:t>Publication at</w:t>
       </w:r>
       <w:r>
+        <w:rPr>
+          <w:rFonts w:ascii="Garamond" w:hAnsi="Garamond"/>
+        </w:rPr>
         <w:t xml:space="preserve"> </w:t>
       </w:r>
       <w:r>
+        <w:rPr>
+          <w:rFonts w:ascii="Garamond" w:hAnsi="Garamond"/>
+        </w:rPr>
         <w:t>DRBSD-7 held during</w:t>
       </w:r>
       <w:r>
+        <w:rPr>
+          <w:rFonts w:ascii="Garamond" w:hAnsi="Garamond"/>
+        </w:rPr>
         <w:t xml:space="preserve"> SC ‘21</w:t>
       </w:r>
       <w:r>
+        <w:rPr>
+          <w:rFonts w:ascii="Garamond" w:hAnsi="Garamond"/>
+        </w:rPr>
         <w:t xml:space="preserve">. </w:t>
       </w:r>
     </w:p>
@@ -1327,6 +1773,9 @@
         <w:pStyle w:val="ListParagraph"/>
         <w:spacing w:before="38"/>
         <w:ind w:left="852"/>
+        <w:rPr>
+          <w:rFonts w:ascii="Garamond" w:hAnsi="Garamond"/>
+        </w:rPr>
       </w:pPr>
     </w:p>
     <w:p>
@@ -1334,12 +1783,14 @@
         <w:pStyle w:val="Heading1"/>
         <w:ind w:left="0"/>
         <w:rPr>
+          <w:rFonts w:ascii="Garamond" w:hAnsi="Garamond"/>
           <w:sz w:val="32"/>
           <w:szCs w:val="32"/>
         </w:rPr>
       </w:pPr>
       <w:r>
         <w:rPr>
+          <w:rFonts w:ascii="Garamond" w:hAnsi="Garamond"/>
           <w:sz w:val="32"/>
           <w:szCs w:val="32"/>
         </w:rPr>
@@ -1350,6 +1801,7 @@
       <w:pPr>
         <w:pStyle w:val="Heading1"/>
         <w:rPr>
+          <w:rFonts w:ascii="Garamond" w:hAnsi="Garamond"/>
           <w:i/>
           <w:iCs/>
           <w:sz w:val="22"/>
@@ -1358,6 +1810,7 @@
       </w:pPr>
       <w:r>
         <w:rPr>
+          <w:rFonts w:ascii="Garamond" w:hAnsi="Garamond"/>
           <w:noProof/>
           <w:sz w:val="22"/>
           <w:szCs w:val="22"/>
@@ -1552,6 +2005,7 @@
       </w:r>
       <w:r>
         <w:rPr>
+          <w:rFonts w:ascii="Garamond" w:hAnsi="Garamond"/>
           <w:i/>
           <w:iCs/>
           <w:sz w:val="22"/>
@@ -1567,6 +2021,7 @@
           <w:tab w:val="left" w:pos="3570"/>
         </w:tabs>
         <w:rPr>
+          <w:rFonts w:ascii="Garamond" w:hAnsi="Garamond"/>
           <w:b w:val="0"/>
           <w:bCs w:val="0"/>
           <w:sz w:val="22"/>
@@ -1575,6 +2030,7 @@
       </w:pPr>
       <w:r>
         <w:rPr>
+          <w:rFonts w:ascii="Garamond" w:hAnsi="Garamond"/>
           <w:b w:val="0"/>
           <w:bCs w:val="0"/>
           <w:sz w:val="22"/>
@@ -1585,6 +2041,7 @@
       <w:proofErr w:type="spellStart"/>
       <w:r>
         <w:rPr>
+          <w:rFonts w:ascii="Garamond" w:hAnsi="Garamond"/>
           <w:b w:val="0"/>
           <w:bCs w:val="0"/>
           <w:sz w:val="22"/>
@@ -1595,6 +2052,7 @@
       <w:proofErr w:type="spellEnd"/>
       <w:r>
         <w:rPr>
+          <w:rFonts w:ascii="Garamond" w:hAnsi="Garamond"/>
           <w:b w:val="0"/>
           <w:bCs w:val="0"/>
           <w:sz w:val="22"/>
@@ -1604,6 +2062,7 @@
       </w:r>
       <w:r>
         <w:rPr>
+          <w:rFonts w:ascii="Garamond" w:hAnsi="Garamond"/>
           <w:sz w:val="22"/>
           <w:szCs w:val="22"/>
         </w:rPr>
@@ -1611,6 +2070,7 @@
       </w:r>
       <w:r>
         <w:rPr>
+          <w:rFonts w:ascii="Garamond" w:hAnsi="Garamond"/>
           <w:b w:val="0"/>
           <w:bCs w:val="0"/>
           <w:sz w:val="22"/>
@@ -1620,6 +2080,7 @@
       </w:r>
       <w:r>
         <w:rPr>
+          <w:rFonts w:ascii="Garamond" w:hAnsi="Garamond"/>
           <w:b w:val="0"/>
           <w:bCs w:val="0"/>
           <w:sz w:val="22"/>
@@ -1629,6 +2090,7 @@
       </w:r>
       <w:r>
         <w:rPr>
+          <w:rFonts w:ascii="Garamond" w:hAnsi="Garamond"/>
           <w:b w:val="0"/>
           <w:bCs w:val="0"/>
           <w:sz w:val="22"/>
@@ -1638,6 +2100,7 @@
       </w:r>
       <w:r>
         <w:rPr>
+          <w:rFonts w:ascii="Garamond" w:hAnsi="Garamond"/>
           <w:b w:val="0"/>
           <w:bCs w:val="0"/>
           <w:sz w:val="22"/>
@@ -1650,6 +2113,7 @@
       <w:pPr>
         <w:pStyle w:val="Heading1"/>
         <w:rPr>
+          <w:rFonts w:ascii="Garamond" w:hAnsi="Garamond"/>
           <w:i/>
           <w:iCs/>
           <w:sz w:val="22"/>
@@ -1658,6 +2122,7 @@
       </w:pPr>
       <w:r>
         <w:rPr>
+          <w:rFonts w:ascii="Garamond" w:hAnsi="Garamond"/>
           <w:i/>
           <w:iCs/>
           <w:sz w:val="22"/>
@@ -1667,6 +2132,7 @@
       </w:r>
       <w:r>
         <w:rPr>
+          <w:rFonts w:ascii="Garamond" w:hAnsi="Garamond"/>
           <w:i/>
           <w:iCs/>
           <w:sz w:val="22"/>
@@ -1682,6 +2148,7 @@
           <w:tab w:val="left" w:pos="3570"/>
         </w:tabs>
         <w:rPr>
+          <w:rFonts w:ascii="Garamond" w:hAnsi="Garamond"/>
           <w:b w:val="0"/>
           <w:bCs w:val="0"/>
           <w:sz w:val="22"/>
@@ -1690,6 +2157,7 @@
       </w:pPr>
       <w:r>
         <w:rPr>
+          <w:rFonts w:ascii="Garamond" w:hAnsi="Garamond"/>
           <w:b w:val="0"/>
           <w:bCs w:val="0"/>
           <w:sz w:val="22"/>
@@ -1700,6 +2168,7 @@
       <w:proofErr w:type="spellStart"/>
       <w:r>
         <w:rPr>
+          <w:rFonts w:ascii="Garamond" w:hAnsi="Garamond"/>
           <w:b w:val="0"/>
           <w:bCs w:val="0"/>
           <w:sz w:val="22"/>
@@ -1710,6 +2179,7 @@
       <w:proofErr w:type="spellEnd"/>
       <w:r>
         <w:rPr>
+          <w:rFonts w:ascii="Garamond" w:hAnsi="Garamond"/>
           <w:b w:val="0"/>
           <w:bCs w:val="0"/>
           <w:sz w:val="22"/>
@@ -1719,6 +2189,7 @@
       </w:r>
       <w:r>
         <w:rPr>
+          <w:rFonts w:ascii="Garamond" w:hAnsi="Garamond"/>
           <w:sz w:val="22"/>
           <w:szCs w:val="22"/>
         </w:rPr>
@@ -1726,6 +2197,7 @@
       </w:r>
       <w:r>
         <w:rPr>
+          <w:rFonts w:ascii="Garamond" w:hAnsi="Garamond"/>
           <w:b w:val="0"/>
           <w:bCs w:val="0"/>
           <w:sz w:val="22"/>
@@ -1735,6 +2207,7 @@
       </w:r>
       <w:r>
         <w:rPr>
+          <w:rFonts w:ascii="Garamond" w:hAnsi="Garamond"/>
           <w:b w:val="0"/>
           <w:bCs w:val="0"/>
           <w:sz w:val="22"/>
@@ -1744,6 +2217,7 @@
       </w:r>
       <w:r>
         <w:rPr>
+          <w:rFonts w:ascii="Garamond" w:hAnsi="Garamond"/>
           <w:b w:val="0"/>
           <w:bCs w:val="0"/>
           <w:sz w:val="22"/>
@@ -1754,6 +2228,7 @@
       <w:proofErr w:type="gramStart"/>
       <w:r>
         <w:rPr>
+          <w:rFonts w:ascii="Garamond" w:hAnsi="Garamond"/>
           <w:b w:val="0"/>
           <w:bCs w:val="0"/>
           <w:sz w:val="22"/>
@@ -1764,6 +2239,7 @@
       <w:proofErr w:type="gramEnd"/>
       <w:r>
         <w:rPr>
+          <w:rFonts w:ascii="Garamond" w:hAnsi="Garamond"/>
           <w:b w:val="0"/>
           <w:bCs w:val="0"/>
           <w:sz w:val="22"/>
@@ -1773,6 +2249,7 @@
       </w:r>
       <w:r>
         <w:rPr>
+          <w:rFonts w:ascii="Garamond" w:hAnsi="Garamond"/>
           <w:b w:val="0"/>
           <w:bCs w:val="0"/>
           <w:sz w:val="22"/>
@@ -1782,6 +2259,7 @@
       </w:r>
       <w:r>
         <w:rPr>
+          <w:rFonts w:ascii="Garamond" w:hAnsi="Garamond"/>
           <w:b w:val="0"/>
           <w:bCs w:val="0"/>
           <w:sz w:val="22"/>
@@ -1791,6 +2269,7 @@
       </w:r>
       <w:r>
         <w:rPr>
+          <w:rFonts w:ascii="Garamond" w:hAnsi="Garamond"/>
           <w:b w:val="0"/>
           <w:bCs w:val="0"/>
           <w:sz w:val="22"/>
@@ -1800,6 +2279,7 @@
       </w:r>
       <w:r>
         <w:rPr>
+          <w:rFonts w:ascii="Garamond" w:hAnsi="Garamond"/>
           <w:b w:val="0"/>
           <w:bCs w:val="0"/>
           <w:sz w:val="22"/>
@@ -1812,6 +2292,7 @@
       <w:pPr>
         <w:pStyle w:val="Heading1"/>
         <w:rPr>
+          <w:rFonts w:ascii="Garamond" w:hAnsi="Garamond"/>
           <w:b w:val="0"/>
           <w:bCs w:val="0"/>
           <w:sz w:val="22"/>
@@ -1820,6 +2301,7 @@
       </w:pPr>
       <w:r>
         <w:rPr>
+          <w:rFonts w:ascii="Garamond" w:hAnsi="Garamond"/>
           <w:i/>
           <w:iCs/>
           <w:sz w:val="22"/>
@@ -1832,6 +2314,7 @@
       <w:pPr>
         <w:pStyle w:val="Heading1"/>
         <w:rPr>
+          <w:rFonts w:ascii="Garamond" w:hAnsi="Garamond"/>
           <w:b w:val="0"/>
           <w:bCs w:val="0"/>
           <w:sz w:val="22"/>
@@ -1840,6 +2323,7 @@
       </w:pPr>
       <w:r>
         <w:rPr>
+          <w:rFonts w:ascii="Garamond" w:hAnsi="Garamond"/>
           <w:sz w:val="22"/>
           <w:szCs w:val="22"/>
         </w:rPr>
@@ -1847,6 +2331,7 @@
       </w:r>
       <w:r>
         <w:rPr>
+          <w:rFonts w:ascii="Garamond" w:hAnsi="Garamond"/>
           <w:b w:val="0"/>
           <w:bCs w:val="0"/>
           <w:sz w:val="22"/>
@@ -1857,6 +2342,7 @@
       <w:proofErr w:type="spellStart"/>
       <w:r>
         <w:rPr>
+          <w:rFonts w:ascii="Garamond" w:hAnsi="Garamond"/>
           <w:b w:val="0"/>
           <w:bCs w:val="0"/>
           <w:sz w:val="22"/>
@@ -1867,6 +2353,7 @@
       <w:proofErr w:type="spellEnd"/>
       <w:r>
         <w:rPr>
+          <w:rFonts w:ascii="Garamond" w:hAnsi="Garamond"/>
           <w:b w:val="0"/>
           <w:bCs w:val="0"/>
           <w:sz w:val="22"/>
@@ -1876,6 +2363,7 @@
       </w:r>
       <w:r>
         <w:rPr>
+          <w:rFonts w:ascii="Garamond" w:hAnsi="Garamond"/>
           <w:b w:val="0"/>
           <w:bCs w:val="0"/>
           <w:sz w:val="22"/>
@@ -1885,6 +2373,7 @@
       </w:r>
       <w:r>
         <w:rPr>
+          <w:rFonts w:ascii="Garamond" w:hAnsi="Garamond"/>
           <w:b w:val="0"/>
           <w:bCs w:val="0"/>
           <w:sz w:val="22"/>
@@ -1894,6 +2383,7 @@
       </w:r>
       <w:r>
         <w:rPr>
+          <w:rFonts w:ascii="Garamond" w:hAnsi="Garamond"/>
           <w:b w:val="0"/>
           <w:bCs w:val="0"/>
           <w:sz w:val="22"/>
@@ -1903,6 +2393,7 @@
       </w:r>
       <w:r>
         <w:rPr>
+          <w:rFonts w:ascii="Garamond" w:hAnsi="Garamond"/>
           <w:b w:val="0"/>
           <w:bCs w:val="0"/>
           <w:sz w:val="22"/>
@@ -1912,6 +2403,7 @@
       </w:r>
       <w:r>
         <w:rPr>
+          <w:rFonts w:ascii="Garamond" w:hAnsi="Garamond"/>
           <w:b w:val="0"/>
           <w:bCs w:val="0"/>
           <w:sz w:val="22"/>
@@ -1921,6 +2413,7 @@
       </w:r>
       <w:r>
         <w:rPr>
+          <w:rFonts w:ascii="Garamond" w:hAnsi="Garamond"/>
           <w:b w:val="0"/>
           <w:bCs w:val="0"/>
           <w:sz w:val="22"/>
@@ -1934,6 +2427,7 @@
         <w:pStyle w:val="Heading1"/>
         <w:ind w:left="0"/>
         <w:rPr>
+          <w:rFonts w:ascii="Garamond" w:hAnsi="Garamond"/>
           <w:sz w:val="32"/>
           <w:szCs w:val="32"/>
         </w:rPr>
@@ -1944,6 +2438,7 @@
         <w:pStyle w:val="Heading1"/>
         <w:ind w:left="0"/>
         <w:rPr>
+          <w:rFonts w:ascii="Garamond" w:hAnsi="Garamond"/>
           <w:sz w:val="32"/>
           <w:szCs w:val="32"/>
         </w:rPr>
@@ -1954,33 +2449,25 @@
         <w:pStyle w:val="Heading1"/>
         <w:ind w:left="0"/>
         <w:rPr>
+          <w:rFonts w:ascii="Garamond" w:hAnsi="Garamond"/>
           <w:sz w:val="32"/>
           <w:szCs w:val="32"/>
         </w:rPr>
       </w:pPr>
+      <w:r>
+        <w:rPr>
+          <w:rFonts w:ascii="Garamond" w:hAnsi="Garamond"/>
+          <w:sz w:val="32"/>
+          <w:szCs w:val="32"/>
+        </w:rPr>
+        <w:t>AWARDS</w:t>
+      </w:r>
     </w:p>
     <w:p>
       <w:pPr>
         <w:pStyle w:val="Heading1"/>
-        <w:ind w:left="0"/>
-        <w:rPr>
-          <w:sz w:val="32"/>
-          <w:szCs w:val="32"/>
-        </w:rPr>
-      </w:pPr>
-      <w:r>
-        <w:rPr>
-          <w:sz w:val="32"/>
-          <w:szCs w:val="32"/>
-        </w:rPr>
-        <w:lastRenderedPageBreak/>
-        <w:t>AWARDS</w:t>
-      </w:r>
-    </w:p>
-    <w:p>
-      <w:pPr>
-        <w:pStyle w:val="Heading1"/>
-        <w:rPr>
+        <w:rPr>
+          <w:rFonts w:ascii="Garamond" w:hAnsi="Garamond"/>
           <w:b w:val="0"/>
           <w:bCs w:val="0"/>
           <w:sz w:val="22"/>
@@ -1989,6 +2476,7 @@
       </w:pPr>
       <w:r>
         <w:rPr>
+          <w:rFonts w:ascii="Garamond" w:hAnsi="Garamond"/>
           <w:b w:val="0"/>
           <w:bCs w:val="0"/>
           <w:noProof/>
@@ -2185,6 +2673,7 @@
       </w:r>
       <w:r>
         <w:rPr>
+          <w:rFonts w:ascii="Garamond" w:hAnsi="Garamond"/>
           <w:b w:val="0"/>
           <w:bCs w:val="0"/>
           <w:sz w:val="22"/>
@@ -2197,6 +2686,7 @@
       <w:pPr>
         <w:pStyle w:val="Heading1"/>
         <w:rPr>
+          <w:rFonts w:ascii="Garamond" w:hAnsi="Garamond"/>
           <w:b w:val="0"/>
           <w:bCs w:val="0"/>
           <w:sz w:val="22"/>
@@ -2205,6 +2695,7 @@
       </w:pPr>
       <w:r>
         <w:rPr>
+          <w:rFonts w:ascii="Garamond" w:hAnsi="Garamond"/>
           <w:b w:val="0"/>
           <w:bCs w:val="0"/>
           <w:sz w:val="22"/>
@@ -2214,6 +2705,7 @@
       </w:r>
       <w:r>
         <w:rPr>
+          <w:rFonts w:ascii="Garamond" w:hAnsi="Garamond"/>
           <w:b w:val="0"/>
           <w:bCs w:val="0"/>
           <w:sz w:val="22"/>
@@ -2223,6 +2715,7 @@
       </w:r>
       <w:r>
         <w:rPr>
+          <w:rFonts w:ascii="Garamond" w:hAnsi="Garamond"/>
           <w:b w:val="0"/>
           <w:bCs w:val="0"/>
           <w:sz w:val="22"/>
@@ -2232,6 +2725,7 @@
       </w:r>
       <w:r>
         <w:rPr>
+          <w:rFonts w:ascii="Garamond" w:hAnsi="Garamond"/>
           <w:b w:val="0"/>
           <w:bCs w:val="0"/>
           <w:sz w:val="22"/>
@@ -2241,6 +2735,7 @@
       </w:r>
       <w:r>
         <w:rPr>
+          <w:rFonts w:ascii="Garamond" w:hAnsi="Garamond"/>
           <w:b w:val="0"/>
           <w:bCs w:val="0"/>
           <w:sz w:val="22"/>
@@ -2253,6 +2748,7 @@
       <w:pPr>
         <w:pStyle w:val="Heading1"/>
         <w:rPr>
+          <w:rFonts w:ascii="Garamond" w:hAnsi="Garamond"/>
           <w:b w:val="0"/>
           <w:bCs w:val="0"/>
           <w:sz w:val="22"/>
@@ -2261,6 +2757,7 @@
       </w:pPr>
       <w:r>
         <w:rPr>
+          <w:rFonts w:ascii="Garamond" w:hAnsi="Garamond"/>
           <w:b w:val="0"/>
           <w:bCs w:val="0"/>
           <w:sz w:val="22"/>
@@ -2274,12 +2771,14 @@
         <w:pStyle w:val="Heading1"/>
         <w:ind w:left="0"/>
         <w:rPr>
+          <w:rFonts w:ascii="Garamond" w:hAnsi="Garamond"/>
           <w:sz w:val="32"/>
           <w:szCs w:val="32"/>
         </w:rPr>
       </w:pPr>
       <w:r>
         <w:rPr>
+          <w:rFonts w:ascii="Garamond" w:hAnsi="Garamond"/>
           <w:sz w:val="32"/>
           <w:szCs w:val="32"/>
         </w:rPr>
@@ -2290,9 +2789,13 @@
       <w:pPr>
         <w:spacing w:before="186"/>
         <w:ind w:left="132"/>
-      </w:pPr>
-      <w:r>
-        <w:rPr>
+        <w:rPr>
+          <w:rFonts w:ascii="Garamond" w:hAnsi="Garamond"/>
+        </w:rPr>
+      </w:pPr>
+      <w:r>
+        <w:rPr>
+          <w:rFonts w:ascii="Garamond" w:hAnsi="Garamond"/>
           <w:noProof/>
         </w:rPr>
         <mc:AlternateContent>
@@ -2485,14 +2988,21 @@
       </w:r>
       <w:r>
         <w:rPr>
+          <w:rFonts w:ascii="Garamond" w:hAnsi="Garamond"/>
           <w:b/>
         </w:rPr>
         <w:t>Northwestern University</w:t>
       </w:r>
       <w:r>
+        <w:rPr>
+          <w:rFonts w:ascii="Garamond" w:hAnsi="Garamond"/>
+        </w:rPr>
         <w:t>,</w:t>
       </w:r>
       <w:r>
+        <w:rPr>
+          <w:rFonts w:ascii="Garamond" w:hAnsi="Garamond"/>
+        </w:rPr>
         <w:t xml:space="preserve"> Evanston, IL</w:t>
       </w:r>
     </w:p>
@@ -2500,38 +3010,102 @@
       <w:pPr>
         <w:pStyle w:val="BodyText"/>
         <w:spacing w:before="37"/>
-      </w:pPr>
-      <w:r>
-        <w:t xml:space="preserve">Ph.D. Student in Computer Science, </w:t>
-      </w:r>
-      <w:r>
-        <w:t>2023</w:t>
-      </w:r>
-      <w:r>
-        <w:t xml:space="preserve"> </w:t>
-      </w:r>
-      <w:r>
-        <w:t>-</w:t>
-      </w:r>
-      <w:r>
-        <w:t xml:space="preserve"> </w:t>
-      </w:r>
-      <w:r>
-        <w:t>Current</w:t>
+        <w:rPr>
+          <w:rFonts w:ascii="Garamond" w:hAnsi="Garamond"/>
+        </w:rPr>
+      </w:pPr>
+      <w:r>
+        <w:rPr>
+          <w:rFonts w:ascii="Garamond" w:hAnsi="Garamond"/>
+        </w:rPr>
+        <w:t xml:space="preserve">Ph.D. </w:t>
+      </w:r>
+      <w:r>
+        <w:rPr>
+          <w:rFonts w:ascii="Garamond" w:hAnsi="Garamond"/>
+        </w:rPr>
+        <w:t>Candidate</w:t>
+      </w:r>
+      <w:r>
+        <w:rPr>
+          <w:rFonts w:ascii="Garamond" w:hAnsi="Garamond"/>
+        </w:rPr>
+        <w:t xml:space="preserve"> in Computer Science</w:t>
+      </w:r>
+      <w:r>
+        <w:rPr>
+          <w:rFonts w:ascii="Garamond" w:hAnsi="Garamond"/>
+        </w:rPr>
+        <w:t>, Current</w:t>
       </w:r>
     </w:p>
     <w:p>
       <w:pPr>
+        <w:pStyle w:val="BodyText"/>
+        <w:tabs>
+          <w:tab w:val="center" w:pos="5116"/>
+        </w:tabs>
+        <w:spacing w:before="37"/>
+        <w:rPr>
+          <w:rFonts w:ascii="Garamond" w:hAnsi="Garamond"/>
+        </w:rPr>
+      </w:pPr>
+      <w:r>
+        <w:rPr>
+          <w:rFonts w:ascii="Garamond" w:hAnsi="Garamond"/>
+        </w:rPr>
+        <w:t>M</w:t>
+      </w:r>
+      <w:r>
+        <w:rPr>
+          <w:rFonts w:ascii="Garamond" w:hAnsi="Garamond"/>
+        </w:rPr>
+        <w:t xml:space="preserve">.S. </w:t>
+      </w:r>
+      <w:r>
+        <w:rPr>
+          <w:rFonts w:ascii="Garamond" w:hAnsi="Garamond"/>
+        </w:rPr>
+        <w:t>in Computer Engineering</w:t>
+      </w:r>
+      <w:r>
+        <w:rPr>
+          <w:rFonts w:ascii="Garamond" w:hAnsi="Garamond"/>
+        </w:rPr>
+        <w:t>,</w:t>
+      </w:r>
+      <w:r>
+        <w:rPr>
+          <w:rFonts w:ascii="Garamond" w:hAnsi="Garamond"/>
+        </w:rPr>
+        <w:t xml:space="preserve"> </w:t>
+      </w:r>
+      <w:r>
+        <w:rPr>
+          <w:rFonts w:ascii="Garamond" w:hAnsi="Garamond"/>
+        </w:rPr>
+        <w:t>Expected 2024</w:t>
+      </w:r>
+    </w:p>
+    <w:p>
+      <w:pPr>
         <w:spacing w:before="186"/>
         <w:ind w:left="132"/>
-      </w:pPr>
-      <w:r>
-        <w:rPr>
+        <w:rPr>
+          <w:rFonts w:ascii="Garamond" w:hAnsi="Garamond"/>
+        </w:rPr>
+      </w:pPr>
+      <w:r>
+        <w:rPr>
+          <w:rFonts w:ascii="Garamond" w:hAnsi="Garamond"/>
           <w:b/>
         </w:rPr>
         <w:t>Clemson University</w:t>
       </w:r>
       <w:r>
+        <w:rPr>
+          <w:rFonts w:ascii="Garamond" w:hAnsi="Garamond"/>
+        </w:rPr>
         <w:t>, Clemson, SC</w:t>
       </w:r>
     </w:p>
@@ -2539,306 +3113,37 @@
       <w:pPr>
         <w:pStyle w:val="BodyText"/>
         <w:spacing w:before="37"/>
-      </w:pPr>
-      <w:r>
-        <w:t>B.S. in Computer Engineering, GPA 3.</w:t>
-      </w:r>
-      <w:r>
-        <w:t>7</w:t>
-      </w:r>
-      <w:r>
-        <w:t xml:space="preserve">/4.0, </w:t>
-      </w:r>
-      <w:r>
-        <w:t>2019</w:t>
-      </w:r>
-      <w:r>
-        <w:t xml:space="preserve"> </w:t>
-      </w:r>
-      <w:r>
-        <w:t>–</w:t>
-      </w:r>
-      <w:r>
-        <w:t xml:space="preserve"> </w:t>
-      </w:r>
-      <w:r>
-        <w:t>202</w:t>
-      </w:r>
-      <w:r>
-        <w:t>2</w:t>
+        <w:rPr>
+          <w:rFonts w:ascii="Garamond" w:hAnsi="Garamond"/>
+        </w:rPr>
+      </w:pPr>
+      <w:r>
+        <w:rPr>
+          <w:rFonts w:ascii="Garamond" w:hAnsi="Garamond"/>
+        </w:rPr>
+        <w:t>B.S. in Computer Engineering</w:t>
+      </w:r>
+      <w:r>
+        <w:rPr>
+          <w:rFonts w:ascii="Garamond" w:hAnsi="Garamond"/>
+        </w:rPr>
+        <w:t xml:space="preserve">, </w:t>
+      </w:r>
+      <w:r>
+        <w:rPr>
+          <w:rFonts w:ascii="Garamond" w:hAnsi="Garamond"/>
+        </w:rPr>
+        <w:t>2022</w:t>
       </w:r>
     </w:p>
     <w:p>
       <w:pPr>
-        <w:pStyle w:val="Heading1"/>
-        <w:ind w:left="0"/>
-        <w:rPr>
-          <w:sz w:val="24"/>
-          <w:szCs w:val="24"/>
-        </w:rPr>
-      </w:pPr>
-      <w:r>
-        <w:rPr>
-          <w:sz w:val="32"/>
-          <w:szCs w:val="32"/>
-        </w:rPr>
-        <w:t>TECHNICAL SKILLS</w:t>
-      </w:r>
-    </w:p>
-    <w:p>
-      <w:pPr>
-        <w:pStyle w:val="NoSpacing"/>
-      </w:pPr>
-      <w:r>
-        <w:rPr>
-          <w:noProof/>
-        </w:rPr>
-        <mc:AlternateContent>
-          <mc:Choice Requires="wps">
-            <w:drawing>
-              <wp:anchor distT="0" distB="0" distL="114300" distR="114300" simplePos="0" relativeHeight="251672576" behindDoc="0" locked="0" layoutInCell="1" allowOverlap="1" wp14:anchorId="0D73D609" wp14:editId="2FE6D22A">
-                <wp:simplePos x="0" y="0"/>
-                <wp:positionH relativeFrom="page">
-                  <wp:posOffset>635000</wp:posOffset>
-                </wp:positionH>
-                <wp:positionV relativeFrom="paragraph">
-                  <wp:posOffset>0</wp:posOffset>
-                </wp:positionV>
-                <wp:extent cx="6370320" cy="9525"/>
-                <wp:effectExtent l="0" t="0" r="0" b="0"/>
-                <wp:wrapNone/>
-                <wp:docPr id="10" name="AutoShape 2"/>
-                <wp:cNvGraphicFramePr>
-                  <a:graphicFrameLocks xmlns:a="http://schemas.openxmlformats.org/drawingml/2006/main"/>
-                </wp:cNvGraphicFramePr>
-                <a:graphic xmlns:a="http://schemas.openxmlformats.org/drawingml/2006/main">
-                  <a:graphicData uri="http://schemas.microsoft.com/office/word/2010/wordprocessingShape">
-                    <wps:wsp>
-                      <wps:cNvSpPr>
-                        <a:spLocks/>
-                      </wps:cNvSpPr>
-                      <wps:spPr bwMode="auto">
-                        <a:xfrm>
-                          <a:off x="0" y="0"/>
-                          <a:ext cx="6370320" cy="9525"/>
-                        </a:xfrm>
-                        <a:custGeom>
-                          <a:avLst/>
-                          <a:gdLst>
-                            <a:gd name="T0" fmla="+- 0 11136 1104"/>
-                            <a:gd name="T1" fmla="*/ T0 w 10032"/>
-                            <a:gd name="T2" fmla="+- 0 0 -10"/>
-                            <a:gd name="T3" fmla="*/ 0 h 15"/>
-                            <a:gd name="T4" fmla="+- 0 1104 1104"/>
-                            <a:gd name="T5" fmla="*/ T4 w 10032"/>
-                            <a:gd name="T6" fmla="+- 0 0 -10"/>
-                            <a:gd name="T7" fmla="*/ 0 h 15"/>
-                            <a:gd name="T8" fmla="+- 0 1104 1104"/>
-                            <a:gd name="T9" fmla="*/ T8 w 10032"/>
-                            <a:gd name="T10" fmla="+- 0 5 -10"/>
-                            <a:gd name="T11" fmla="*/ 5 h 15"/>
-                            <a:gd name="T12" fmla="+- 0 11136 1104"/>
-                            <a:gd name="T13" fmla="*/ T12 w 10032"/>
-                            <a:gd name="T14" fmla="+- 0 5 -10"/>
-                            <a:gd name="T15" fmla="*/ 5 h 15"/>
-                            <a:gd name="T16" fmla="+- 0 11136 1104"/>
-                            <a:gd name="T17" fmla="*/ T16 w 10032"/>
-                            <a:gd name="T18" fmla="+- 0 0 -10"/>
-                            <a:gd name="T19" fmla="*/ 0 h 15"/>
-                            <a:gd name="T20" fmla="+- 0 11136 1104"/>
-                            <a:gd name="T21" fmla="*/ T20 w 10032"/>
-                            <a:gd name="T22" fmla="+- 0 -10 -10"/>
-                            <a:gd name="T23" fmla="*/ -10 h 15"/>
-                            <a:gd name="T24" fmla="+- 0 1104 1104"/>
-                            <a:gd name="T25" fmla="*/ T24 w 10032"/>
-                            <a:gd name="T26" fmla="+- 0 -10 -10"/>
-                            <a:gd name="T27" fmla="*/ -10 h 15"/>
-                            <a:gd name="T28" fmla="+- 0 1104 1104"/>
-                            <a:gd name="T29" fmla="*/ T28 w 10032"/>
-                            <a:gd name="T30" fmla="+- 0 -5 -10"/>
-                            <a:gd name="T31" fmla="*/ -5 h 15"/>
-                            <a:gd name="T32" fmla="+- 0 11136 1104"/>
-                            <a:gd name="T33" fmla="*/ T32 w 10032"/>
-                            <a:gd name="T34" fmla="+- 0 -5 -10"/>
-                            <a:gd name="T35" fmla="*/ -5 h 15"/>
-                            <a:gd name="T36" fmla="+- 0 11136 1104"/>
-                            <a:gd name="T37" fmla="*/ T36 w 10032"/>
-                            <a:gd name="T38" fmla="+- 0 -10 -10"/>
-                            <a:gd name="T39" fmla="*/ -10 h 15"/>
-                          </a:gdLst>
-                          <a:ahLst/>
-                          <a:cxnLst>
-                            <a:cxn ang="0">
-                              <a:pos x="T1" y="T3"/>
-                            </a:cxn>
-                            <a:cxn ang="0">
-                              <a:pos x="T5" y="T7"/>
-                            </a:cxn>
-                            <a:cxn ang="0">
-                              <a:pos x="T9" y="T11"/>
-                            </a:cxn>
-                            <a:cxn ang="0">
-                              <a:pos x="T13" y="T15"/>
-                            </a:cxn>
-                            <a:cxn ang="0">
-                              <a:pos x="T17" y="T19"/>
-                            </a:cxn>
-                            <a:cxn ang="0">
-                              <a:pos x="T21" y="T23"/>
-                            </a:cxn>
-                            <a:cxn ang="0">
-                              <a:pos x="T25" y="T27"/>
-                            </a:cxn>
-                            <a:cxn ang="0">
-                              <a:pos x="T29" y="T31"/>
-                            </a:cxn>
-                            <a:cxn ang="0">
-                              <a:pos x="T33" y="T35"/>
-                            </a:cxn>
-                            <a:cxn ang="0">
-                              <a:pos x="T37" y="T39"/>
-                            </a:cxn>
-                          </a:cxnLst>
-                          <a:rect l="0" t="0" r="r" b="b"/>
-                          <a:pathLst>
-                            <a:path w="10032" h="15">
-                              <a:moveTo>
-                                <a:pt x="10032" y="10"/>
-                              </a:moveTo>
-                              <a:lnTo>
-                                <a:pt x="0" y="10"/>
-                              </a:lnTo>
-                              <a:lnTo>
-                                <a:pt x="0" y="15"/>
-                              </a:lnTo>
-                              <a:lnTo>
-                                <a:pt x="10032" y="15"/>
-                              </a:lnTo>
-                              <a:lnTo>
-                                <a:pt x="10032" y="10"/>
-                              </a:lnTo>
-                              <a:close/>
-                              <a:moveTo>
-                                <a:pt x="10032" y="0"/>
-                              </a:moveTo>
-                              <a:lnTo>
-                                <a:pt x="0" y="0"/>
-                              </a:lnTo>
-                              <a:lnTo>
-                                <a:pt x="0" y="5"/>
-                              </a:lnTo>
-                              <a:lnTo>
-                                <a:pt x="10032" y="5"/>
-                              </a:lnTo>
-                              <a:lnTo>
-                                <a:pt x="10032" y="0"/>
-                              </a:lnTo>
-                              <a:close/>
-                            </a:path>
-                          </a:pathLst>
-                        </a:custGeom>
-                        <a:solidFill>
-                          <a:srgbClr val="808080"/>
-                        </a:solidFill>
-                        <a:ln>
-                          <a:noFill/>
-                        </a:ln>
-                        <a:extLst>
-                          <a:ext uri="{91240B29-F687-4F45-9708-019B960494DF}">
-                            <a14:hiddenLine xmlns:a14="http://schemas.microsoft.com/office/drawing/2010/main" w="9525">
-                              <a:solidFill>
-                                <a:srgbClr val="000000"/>
-                              </a:solidFill>
-                              <a:round/>
-                              <a:headEnd/>
-                              <a:tailEnd/>
-                            </a14:hiddenLine>
-                          </a:ext>
-                        </a:extLst>
-                      </wps:spPr>
-                      <wps:bodyPr rot="0" vert="horz" wrap="square" lIns="91440" tIns="45720" rIns="91440" bIns="45720" anchor="t" anchorCtr="0" upright="1">
-                        <a:noAutofit/>
-                      </wps:bodyPr>
-                    </wps:wsp>
-                  </a:graphicData>
-                </a:graphic>
-                <wp14:sizeRelH relativeFrom="page">
-                  <wp14:pctWidth>0</wp14:pctWidth>
-                </wp14:sizeRelH>
-                <wp14:sizeRelV relativeFrom="page">
-                  <wp14:pctHeight>0</wp14:pctHeight>
-                </wp14:sizeRelV>
-              </wp:anchor>
-            </w:drawing>
-          </mc:Choice>
-          <mc:Fallback xmlns:w16du="http://schemas.microsoft.com/office/word/2023/wordml/word16du">
-            <w:pict>
-              <v:shape w14:anchorId="4523F8C1" id="AutoShape 2" o:spid="_x0000_s1026" style="position:absolute;margin-left:50pt;margin-top:0;width:501.6pt;height:.75pt;z-index:251672576;visibility:visible;mso-wrap-style:square;mso-width-percent:0;mso-height-percent:0;mso-wrap-distance-left:9pt;mso-wrap-distance-top:0;mso-wrap-distance-right:9pt;mso-wrap-distance-bottom:0;mso-position-horizontal:absolute;mso-position-horizontal-relative:page;mso-position-vertical:absolute;mso-position-vertical-relative:text;mso-width-percent:0;mso-height-percent:0;mso-width-relative:page;mso-height-relative:page;v-text-anchor:top" coordsize="10032,15" o:gfxdata="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" path="m10032,10l,10r,5l10032,15r,-5xm10032,l,,,5r10032,l10032,xe" fillcolor="gray" stroked="f">
-                <v:path arrowok="t" o:connecttype="custom" o:connectlocs="6370320,0;0,0;0,3175;6370320,3175;6370320,0;6370320,-6350;0,-6350;0,-3175;6370320,-3175;6370320,-6350" o:connectangles="0,0,0,0,0,0,0,0,0,0"/>
-                <w10:wrap anchorx="page"/>
-              </v:shape>
-            </w:pict>
-          </mc:Fallback>
-        </mc:AlternateContent>
-      </w:r>
-    </w:p>
-    <w:p>
-      <w:pPr>
         <w:pStyle w:val="BodyText"/>
-      </w:pPr>
-      <w:r>
-        <w:t xml:space="preserve">Top Languages: </w:t>
-      </w:r>
-      <w:r>
-        <w:tab/>
-      </w:r>
-      <w:r>
-        <w:t>C, C++, Python</w:t>
-      </w:r>
-    </w:p>
-    <w:p>
-      <w:pPr>
-        <w:pStyle w:val="BodyText"/>
-      </w:pPr>
-      <w:r>
-        <w:t xml:space="preserve">Other Languages: </w:t>
-      </w:r>
-      <w:r>
-        <w:tab/>
-      </w:r>
-      <w:r>
-        <w:t>VHDL</w:t>
-      </w:r>
-      <w:r>
-        <w:t xml:space="preserve">, </w:t>
-      </w:r>
-      <w:r>
-        <w:t>MATLAB</w:t>
-      </w:r>
-      <w:r>
-        <w:t xml:space="preserve">, </w:t>
-      </w:r>
-      <w:r>
-        <w:t>CUDA, MPI</w:t>
-      </w:r>
-    </w:p>
-    <w:p>
-      <w:pPr>
-        <w:pStyle w:val="BodyText"/>
-      </w:pPr>
-      <w:r>
-        <w:t>Skills:</w:t>
-      </w:r>
-      <w:r>
-        <w:tab/>
-      </w:r>
-      <w:r>
-        <w:tab/>
-      </w:r>
-      <w:r>
-        <w:tab/>
-        <w:t>LLVM, RISC-V, Databases</w:t>
-      </w:r>
+        <w:spacing w:before="37"/>
+        <w:rPr>
+          <w:rFonts w:ascii="Garamond" w:hAnsi="Garamond"/>
+        </w:rPr>
+      </w:pPr>
     </w:p>
     <w:sectPr>
       <w:type w:val="continuous"/>
@@ -4393,6 +4698,7 @@
   <w:style w:type="character" w:default="1" w:styleId="DefaultParagraphFont">
     <w:name w:val="Default Paragraph Font"/>
     <w:uiPriority w:val="1"/>
+    <w:semiHidden/>
     <w:unhideWhenUsed/>
   </w:style>
   <w:style w:type="table" w:default="1" w:styleId="TableNormal">

</xml_diff>

<commit_message>
fix new lines on the pdf
</commit_message>
<xml_diff>
--- a/assets/documents/Krasowska_David_resume.docx
+++ b/assets/documents/Krasowska_David_resume.docx
@@ -539,28 +539,7 @@
           <w:rFonts w:ascii="Garamond" w:hAnsi="Garamond"/>
           <w:lang w:val="en-GB"/>
         </w:rPr>
-        <w:t xml:space="preserve">Currently, he is </w:t>
-      </w:r>
-      <w:r>
-        <w:rPr>
-          <w:rFonts w:ascii="Garamond" w:hAnsi="Garamond"/>
-          <w:lang w:val="en-GB"/>
-        </w:rPr>
-        <w:t>exploring scheduling applications across distributed heterogeneous system</w:t>
-      </w:r>
-      <w:r>
-        <w:rPr>
-          <w:rFonts w:ascii="Garamond" w:hAnsi="Garamond"/>
-          <w:lang w:val="en-GB"/>
-        </w:rPr>
-        <w:t xml:space="preserve">s </w:t>
-      </w:r>
-      <w:r>
-        <w:rPr>
-          <w:rFonts w:ascii="Garamond" w:hAnsi="Garamond"/>
-          <w:lang w:val="en-GB"/>
-        </w:rPr>
-        <w:t xml:space="preserve">with </w:t>
+        <w:t xml:space="preserve">Currently, he is exploring scheduling applications across distributed heterogeneous systems with </w:t>
       </w:r>
       <w:proofErr w:type="spellStart"/>
       <w:r>
@@ -871,7 +850,7 @@
         <w:rPr>
           <w:rFonts w:ascii="Garamond" w:hAnsi="Garamond"/>
         </w:rPr>
-        <w:t xml:space="preserve">     </w:t>
+        <w:t xml:space="preserve">    </w:t>
       </w:r>
       <w:r>
         <w:rPr>
@@ -1063,14 +1042,7 @@
           <w:rFonts w:ascii="Garamond" w:hAnsi="Garamond"/>
           <w:b/>
         </w:rPr>
-        <w:t>R</w:t>
-      </w:r>
-      <w:r>
-        <w:rPr>
-          <w:rFonts w:ascii="Garamond" w:hAnsi="Garamond"/>
-          <w:b/>
-        </w:rPr>
-        <w:t xml:space="preserve">esearch Aide, </w:t>
+        <w:t xml:space="preserve">Research Aide, </w:t>
       </w:r>
       <w:r>
         <w:rPr>
@@ -1115,7 +1087,7 @@
         <w:rPr>
           <w:rFonts w:ascii="Garamond" w:hAnsi="Garamond"/>
         </w:rPr>
-        <w:t xml:space="preserve">       </w:t>
+        <w:t xml:space="preserve">      </w:t>
       </w:r>
       <w:r>
         <w:rPr>
@@ -1283,7 +1255,7 @@
         <w:rPr>
           <w:rFonts w:ascii="Garamond" w:hAnsi="Garamond"/>
         </w:rPr>
-        <w:t xml:space="preserve">    </w:t>
+        <w:t xml:space="preserve"> </w:t>
       </w:r>
       <w:r>
         <w:rPr>
@@ -1606,7 +1578,7 @@
         <w:rPr>
           <w:rFonts w:ascii="Garamond" w:hAnsi="Garamond"/>
         </w:rPr>
-        <w:t xml:space="preserve">  </w:t>
+        <w:t xml:space="preserve"> </w:t>
       </w:r>
       <w:r>
         <w:rPr>
@@ -3054,13 +3026,7 @@
         <w:rPr>
           <w:rFonts w:ascii="Garamond" w:hAnsi="Garamond"/>
         </w:rPr>
-        <w:t>M</w:t>
-      </w:r>
-      <w:r>
-        <w:rPr>
-          <w:rFonts w:ascii="Garamond" w:hAnsi="Garamond"/>
-        </w:rPr>
-        <w:t xml:space="preserve">.S. </w:t>
+        <w:t xml:space="preserve">M.S. </w:t>
       </w:r>
       <w:r>
         <w:rPr>

</xml_diff>

<commit_message>
font change on resume
</commit_message>
<xml_diff>
--- a/assets/documents/Krasowska_David_resume.docx
+++ b/assets/documents/Krasowska_David_resume.docx
@@ -6,7 +6,7 @@
       <w:pPr>
         <w:spacing w:line="276" w:lineRule="auto"/>
         <w:rPr>
-          <w:rFonts w:ascii="Garamond" w:hAnsi="Garamond"/>
+          <w:rFonts w:ascii="Sitka Banner" w:hAnsi="Sitka Banner" w:cs="KodchiangUPC"/>
           <w:b/>
           <w:bCs/>
           <w:sz w:val="40"/>
@@ -15,7 +15,7 @@
       </w:pPr>
       <w:r>
         <w:rPr>
-          <w:rFonts w:ascii="Garamond" w:hAnsi="Garamond"/>
+          <w:rFonts w:ascii="Sitka Banner" w:hAnsi="Sitka Banner" w:cs="KodchiangUPC"/>
           <w:noProof/>
         </w:rPr>
         <mc:AlternateContent>
@@ -191,7 +191,7 @@
       </w:r>
       <w:r>
         <w:rPr>
-          <w:rFonts w:ascii="Garamond" w:hAnsi="Garamond"/>
+          <w:rFonts w:ascii="Sitka Banner" w:hAnsi="Sitka Banner" w:cs="KodchiangUPC"/>
           <w:b/>
           <w:bCs/>
           <w:sz w:val="40"/>
@@ -204,30 +204,22 @@
       <w:pPr>
         <w:spacing w:line="276" w:lineRule="auto"/>
         <w:rPr>
-          <w:rFonts w:ascii="Garamond" w:hAnsi="Garamond"/>
+          <w:rFonts w:ascii="Sitka Banner" w:hAnsi="Sitka Banner" w:cs="KodchiangUPC"/>
         </w:rPr>
       </w:pPr>
     </w:p>
     <w:p>
       <w:pPr>
-        <w:spacing w:line="276" w:lineRule="auto"/>
-        <w:rPr>
-          <w:rFonts w:ascii="Garamond" w:hAnsi="Garamond"/>
-        </w:rPr>
-      </w:pPr>
-    </w:p>
-    <w:p>
-      <w:pPr>
         <w:pStyle w:val="Heading1"/>
         <w:ind w:left="0"/>
         <w:rPr>
-          <w:rFonts w:ascii="Garamond" w:hAnsi="Garamond"/>
+          <w:rFonts w:ascii="Sitka Banner" w:hAnsi="Sitka Banner" w:cs="KodchiangUPC"/>
           <w:sz w:val="32"/>
         </w:rPr>
       </w:pPr>
       <w:r>
         <w:rPr>
-          <w:rFonts w:ascii="Garamond" w:hAnsi="Garamond"/>
+          <w:rFonts w:ascii="Sitka Banner" w:hAnsi="Sitka Banner" w:cs="KodchiangUPC"/>
           <w:sz w:val="32"/>
           <w:szCs w:val="32"/>
         </w:rPr>
@@ -241,13 +233,13 @@
         <w:spacing w:before="56" w:line="276" w:lineRule="auto"/>
         <w:ind w:right="129"/>
         <w:rPr>
-          <w:rFonts w:ascii="Garamond" w:hAnsi="Garamond"/>
+          <w:rFonts w:ascii="Sitka Banner" w:hAnsi="Sitka Banner" w:cs="KodchiangUPC"/>
           <w:lang w:val="en-GB"/>
         </w:rPr>
       </w:pPr>
       <w:r>
         <w:rPr>
-          <w:rFonts w:ascii="Garamond" w:hAnsi="Garamond"/>
+          <w:rFonts w:ascii="Sitka Banner" w:hAnsi="Sitka Banner" w:cs="KodchiangUPC"/>
           <w:noProof/>
         </w:rPr>
         <mc:AlternateContent>
@@ -440,21 +432,21 @@
       </w:r>
       <w:r>
         <w:rPr>
-          <w:rFonts w:ascii="Garamond" w:hAnsi="Garamond"/>
+          <w:rFonts w:ascii="Sitka Banner" w:hAnsi="Sitka Banner" w:cs="KodchiangUPC"/>
           <w:lang w:val="en-GB"/>
         </w:rPr>
         <w:t xml:space="preserve">David Krasowska is a Ph.D. </w:t>
       </w:r>
       <w:r>
         <w:rPr>
-          <w:rFonts w:ascii="Garamond" w:hAnsi="Garamond"/>
+          <w:rFonts w:ascii="Sitka Banner" w:hAnsi="Sitka Banner" w:cs="KodchiangUPC"/>
           <w:lang w:val="en-GB"/>
         </w:rPr>
         <w:t>candidate</w:t>
       </w:r>
       <w:r>
         <w:rPr>
-          <w:rFonts w:ascii="Garamond" w:hAnsi="Garamond"/>
+          <w:rFonts w:ascii="Sitka Banner" w:hAnsi="Sitka Banner" w:cs="KodchiangUPC"/>
           <w:lang w:val="en-GB"/>
         </w:rPr>
         <w:t xml:space="preserve"> at Northwestern University, advised by </w:t>
@@ -462,7 +454,7 @@
       <w:proofErr w:type="spellStart"/>
       <w:r>
         <w:rPr>
-          <w:rFonts w:ascii="Garamond" w:hAnsi="Garamond"/>
+          <w:rFonts w:ascii="Sitka Banner" w:hAnsi="Sitka Banner" w:cs="KodchiangUPC"/>
           <w:lang w:val="en-GB"/>
         </w:rPr>
         <w:t>Dr.</w:t>
@@ -470,49 +462,49 @@
       <w:proofErr w:type="spellEnd"/>
       <w:r>
         <w:rPr>
-          <w:rFonts w:ascii="Garamond" w:hAnsi="Garamond"/>
+          <w:rFonts w:ascii="Sitka Banner" w:hAnsi="Sitka Banner" w:cs="KodchiangUPC"/>
           <w:lang w:val="en-GB"/>
         </w:rPr>
         <w:t xml:space="preserve"> Peter Dinda. His research journey began during his undergraduate studies at Clemson </w:t>
       </w:r>
       <w:r>
         <w:rPr>
-          <w:rFonts w:ascii="Garamond" w:hAnsi="Garamond"/>
+          <w:rFonts w:ascii="Sitka Banner" w:hAnsi="Sitka Banner" w:cs="KodchiangUPC"/>
           <w:lang w:val="en-GB"/>
         </w:rPr>
         <w:t>University</w:t>
       </w:r>
       <w:r>
         <w:rPr>
-          <w:rFonts w:ascii="Garamond" w:hAnsi="Garamond"/>
+          <w:rFonts w:ascii="Sitka Banner" w:hAnsi="Sitka Banner" w:cs="KodchiangUPC"/>
           <w:lang w:val="en-GB"/>
         </w:rPr>
         <w:t xml:space="preserve"> where</w:t>
       </w:r>
       <w:r>
         <w:rPr>
-          <w:rFonts w:ascii="Garamond" w:hAnsi="Garamond"/>
+          <w:rFonts w:ascii="Sitka Banner" w:hAnsi="Sitka Banner" w:cs="KodchiangUPC"/>
           <w:lang w:val="en-GB"/>
         </w:rPr>
         <w:t xml:space="preserve"> </w:t>
       </w:r>
       <w:r>
         <w:rPr>
-          <w:rFonts w:ascii="Garamond" w:hAnsi="Garamond"/>
+          <w:rFonts w:ascii="Sitka Banner" w:hAnsi="Sitka Banner" w:cs="KodchiangUPC"/>
           <w:lang w:val="en-GB"/>
         </w:rPr>
         <w:t xml:space="preserve">he </w:t>
       </w:r>
       <w:r>
         <w:rPr>
-          <w:rFonts w:ascii="Garamond" w:hAnsi="Garamond"/>
+          <w:rFonts w:ascii="Sitka Banner" w:hAnsi="Sitka Banner" w:cs="KodchiangUPC"/>
           <w:lang w:val="en-GB"/>
         </w:rPr>
         <w:t xml:space="preserve">collaborated with Argonne National Laboratory to explore lossy compression for optimizations in HPC scientific applications. He received the DOE Computational Science Graduate Fellowship to fund his graduate studies. </w:t>
       </w:r>
       <w:r>
         <w:rPr>
-          <w:rFonts w:ascii="Garamond" w:hAnsi="Garamond"/>
+          <w:rFonts w:ascii="Sitka Banner" w:hAnsi="Sitka Banner" w:cs="KodchiangUPC"/>
           <w:lang w:val="en-GB"/>
         </w:rPr>
         <w:t xml:space="preserve">Currently, he is exploring scheduling applications across distributed heterogeneous systems with </w:t>
@@ -520,7 +512,7 @@
       <w:proofErr w:type="spellStart"/>
       <w:r>
         <w:rPr>
-          <w:rFonts w:ascii="Garamond" w:hAnsi="Garamond"/>
+          <w:rFonts w:ascii="Sitka Banner" w:hAnsi="Sitka Banner" w:cs="KodchiangUPC"/>
           <w:lang w:val="en-GB"/>
         </w:rPr>
         <w:t>Dr.</w:t>
@@ -528,7 +520,7 @@
       <w:proofErr w:type="spellEnd"/>
       <w:r>
         <w:rPr>
-          <w:rFonts w:ascii="Garamond" w:hAnsi="Garamond"/>
+          <w:rFonts w:ascii="Sitka Banner" w:hAnsi="Sitka Banner" w:cs="KodchiangUPC"/>
           <w:lang w:val="en-GB"/>
         </w:rPr>
         <w:t xml:space="preserve"> Pat McCormick and </w:t>
@@ -536,7 +528,7 @@
       <w:proofErr w:type="spellStart"/>
       <w:r>
         <w:rPr>
-          <w:rFonts w:ascii="Garamond" w:hAnsi="Garamond"/>
+          <w:rFonts w:ascii="Sitka Banner" w:hAnsi="Sitka Banner" w:cs="KodchiangUPC"/>
           <w:lang w:val="en-GB"/>
         </w:rPr>
         <w:t>Dr.</w:t>
@@ -544,7 +536,7 @@
       <w:proofErr w:type="spellEnd"/>
       <w:r>
         <w:rPr>
-          <w:rFonts w:ascii="Garamond" w:hAnsi="Garamond"/>
+          <w:rFonts w:ascii="Sitka Banner" w:hAnsi="Sitka Banner" w:cs="KodchiangUPC"/>
           <w:lang w:val="en-GB"/>
         </w:rPr>
         <w:t xml:space="preserve"> Li Tang at Los Alamos National Laboratory.</w:t>
@@ -557,14 +549,14 @@
         <w:spacing w:before="146"/>
         <w:ind w:left="0"/>
         <w:rPr>
-          <w:rFonts w:ascii="Garamond" w:hAnsi="Garamond"/>
+          <w:rFonts w:ascii="Sitka Banner" w:hAnsi="Sitka Banner" w:cs="KodchiangUPC"/>
           <w:sz w:val="32"/>
           <w:szCs w:val="32"/>
         </w:rPr>
       </w:pPr>
       <w:r>
         <w:rPr>
-          <w:rFonts w:ascii="Garamond" w:hAnsi="Garamond"/>
+          <w:rFonts w:ascii="Sitka Banner" w:hAnsi="Sitka Banner" w:cs="KodchiangUPC"/>
           <w:sz w:val="32"/>
           <w:szCs w:val="32"/>
         </w:rPr>
@@ -575,12 +567,12 @@
       <w:pPr>
         <w:spacing w:before="38"/>
         <w:rPr>
-          <w:rFonts w:ascii="Garamond" w:hAnsi="Garamond"/>
-        </w:rPr>
-      </w:pPr>
-      <w:r>
-        <w:rPr>
-          <w:rFonts w:ascii="Garamond" w:hAnsi="Garamond"/>
+          <w:rFonts w:ascii="Sitka Banner" w:hAnsi="Sitka Banner" w:cs="KodchiangUPC"/>
+        </w:rPr>
+      </w:pPr>
+      <w:r>
+        <w:rPr>
+          <w:rFonts w:ascii="Sitka Banner" w:hAnsi="Sitka Banner" w:cs="KodchiangUPC"/>
           <w:noProof/>
         </w:rPr>
         <mc:AlternateContent>
@@ -773,121 +765,138 @@
       </w:r>
       <w:r>
         <w:rPr>
-          <w:rFonts w:ascii="Garamond" w:hAnsi="Garamond"/>
+          <w:rFonts w:ascii="Sitka Banner" w:hAnsi="Sitka Banner" w:cs="KodchiangUPC"/>
           <w:b/>
         </w:rPr>
         <w:t>Visiting Student</w:t>
       </w:r>
       <w:r>
         <w:rPr>
-          <w:rFonts w:ascii="Garamond" w:hAnsi="Garamond"/>
+          <w:rFonts w:ascii="Sitka Banner" w:hAnsi="Sitka Banner" w:cs="KodchiangUPC"/>
           <w:b/>
         </w:rPr>
         <w:t xml:space="preserve">, </w:t>
       </w:r>
       <w:r>
         <w:rPr>
-          <w:rFonts w:ascii="Garamond" w:hAnsi="Garamond"/>
+          <w:rFonts w:ascii="Sitka Banner" w:hAnsi="Sitka Banner" w:cs="KodchiangUPC"/>
         </w:rPr>
         <w:t>Los Alamos</w:t>
       </w:r>
       <w:r>
         <w:rPr>
-          <w:rFonts w:ascii="Garamond" w:hAnsi="Garamond"/>
+          <w:rFonts w:ascii="Sitka Banner" w:hAnsi="Sitka Banner" w:cs="KodchiangUPC"/>
         </w:rPr>
         <w:t xml:space="preserve"> National Laboratory</w:t>
       </w:r>
       <w:r>
         <w:rPr>
-          <w:rFonts w:ascii="Garamond" w:hAnsi="Garamond"/>
+          <w:rFonts w:ascii="Sitka Banner" w:hAnsi="Sitka Banner" w:cs="KodchiangUPC"/>
         </w:rPr>
         <w:tab/>
       </w:r>
       <w:r>
         <w:rPr>
-          <w:rFonts w:ascii="Garamond" w:hAnsi="Garamond"/>
+          <w:rFonts w:ascii="Sitka Banner" w:hAnsi="Sitka Banner" w:cs="KodchiangUPC"/>
         </w:rPr>
         <w:tab/>
       </w:r>
       <w:r>
         <w:rPr>
-          <w:rFonts w:ascii="Garamond" w:hAnsi="Garamond"/>
+          <w:rFonts w:ascii="Sitka Banner" w:hAnsi="Sitka Banner" w:cs="KodchiangUPC"/>
         </w:rPr>
         <w:t xml:space="preserve">      </w:t>
       </w:r>
       <w:r>
         <w:rPr>
-          <w:rFonts w:ascii="Garamond" w:hAnsi="Garamond"/>
+          <w:rFonts w:ascii="Sitka Banner" w:hAnsi="Sitka Banner" w:cs="KodchiangUPC"/>
         </w:rPr>
         <w:tab/>
         <w:t xml:space="preserve"> </w:t>
       </w:r>
       <w:r>
         <w:rPr>
-          <w:rFonts w:ascii="Garamond" w:hAnsi="Garamond"/>
+          <w:rFonts w:ascii="Sitka Banner" w:hAnsi="Sitka Banner" w:cs="KodchiangUPC"/>
         </w:rPr>
         <w:t xml:space="preserve">    </w:t>
       </w:r>
       <w:r>
         <w:rPr>
-          <w:rFonts w:ascii="Garamond" w:hAnsi="Garamond"/>
+          <w:rFonts w:ascii="Sitka Banner" w:hAnsi="Sitka Banner" w:cs="KodchiangUPC"/>
           <w:b/>
           <w:bCs/>
         </w:rPr>
         <w:tab/>
-        <w:t xml:space="preserve">           </w:t>
-      </w:r>
-      <w:r>
-        <w:rPr>
-          <w:rFonts w:ascii="Garamond" w:hAnsi="Garamond"/>
+        <w:t xml:space="preserve">          </w:t>
+      </w:r>
+      <w:r>
+        <w:rPr>
+          <w:rFonts w:ascii="Sitka Banner" w:hAnsi="Sitka Banner" w:cs="KodchiangUPC"/>
           <w:b/>
           <w:bCs/>
-          <w:i/>
-        </w:rPr>
-        <w:t>June 202</w:t>
-      </w:r>
-      <w:r>
-        <w:rPr>
-          <w:rFonts w:ascii="Garamond" w:hAnsi="Garamond"/>
+        </w:rPr>
+        <w:t xml:space="preserve"> </w:t>
+      </w:r>
+      <w:r>
+        <w:rPr>
+          <w:rFonts w:ascii="Sitka Banner" w:hAnsi="Sitka Banner" w:cs="KodchiangUPC"/>
           <w:b/>
           <w:bCs/>
-          <w:i/>
-        </w:rPr>
-        <w:t>4</w:t>
-      </w:r>
-      <w:r>
-        <w:rPr>
-          <w:rFonts w:ascii="Garamond" w:hAnsi="Garamond"/>
+        </w:rPr>
+        <w:tab/>
+        <w:t xml:space="preserve">             </w:t>
+      </w:r>
+      <w:r>
+        <w:rPr>
+          <w:rFonts w:ascii="Sitka Banner" w:hAnsi="Sitka Banner" w:cs="KodchiangUPC"/>
           <w:b/>
           <w:bCs/>
-          <w:i/>
-        </w:rPr>
-        <w:t xml:space="preserve"> – </w:t>
-      </w:r>
-      <w:r>
-        <w:rPr>
-          <w:rFonts w:ascii="Garamond" w:hAnsi="Garamond"/>
+          <w:iCs/>
+        </w:rPr>
+        <w:t>June 202</w:t>
+      </w:r>
+      <w:r>
+        <w:rPr>
+          <w:rFonts w:ascii="Sitka Banner" w:hAnsi="Sitka Banner" w:cs="KodchiangUPC"/>
           <w:b/>
           <w:bCs/>
-          <w:i/>
-        </w:rPr>
-        <w:t>August</w:t>
-      </w:r>
-      <w:r>
-        <w:rPr>
-          <w:rFonts w:ascii="Garamond" w:hAnsi="Garamond"/>
+          <w:iCs/>
+        </w:rPr>
+        <w:t>4</w:t>
+      </w:r>
+      <w:r>
+        <w:rPr>
+          <w:rFonts w:ascii="Sitka Banner" w:hAnsi="Sitka Banner" w:cs="KodchiangUPC"/>
           <w:b/>
           <w:bCs/>
-          <w:i/>
-        </w:rPr>
-        <w:t xml:space="preserve"> 202</w:t>
-      </w:r>
-      <w:r>
-        <w:rPr>
-          <w:rFonts w:ascii="Garamond" w:hAnsi="Garamond"/>
+          <w:iCs/>
+        </w:rPr>
+        <w:t xml:space="preserve"> – </w:t>
+      </w:r>
+      <w:r>
+        <w:rPr>
+          <w:rFonts w:ascii="Sitka Banner" w:hAnsi="Sitka Banner" w:cs="KodchiangUPC"/>
           <w:b/>
           <w:bCs/>
-          <w:i/>
+          <w:iCs/>
+        </w:rPr>
+        <w:t>August</w:t>
+      </w:r>
+      <w:r>
+        <w:rPr>
+          <w:rFonts w:ascii="Sitka Banner" w:hAnsi="Sitka Banner" w:cs="KodchiangUPC"/>
+          <w:b/>
+          <w:bCs/>
+          <w:iCs/>
+        </w:rPr>
+        <w:t xml:space="preserve"> 202</w:t>
+      </w:r>
+      <w:r>
+        <w:rPr>
+          <w:rFonts w:ascii="Sitka Banner" w:hAnsi="Sitka Banner" w:cs="KodchiangUPC"/>
+          <w:b/>
+          <w:bCs/>
+          <w:iCs/>
         </w:rPr>
         <w:t>4</w:t>
       </w:r>
@@ -901,48 +910,48 @@
         </w:numPr>
         <w:spacing w:before="38"/>
         <w:rPr>
-          <w:rFonts w:ascii="Garamond" w:hAnsi="Garamond"/>
-        </w:rPr>
-      </w:pPr>
-      <w:r>
-        <w:rPr>
-          <w:rFonts w:ascii="Garamond" w:hAnsi="Garamond"/>
+          <w:rFonts w:ascii="Sitka Banner" w:hAnsi="Sitka Banner" w:cs="KodchiangUPC"/>
+        </w:rPr>
+      </w:pPr>
+      <w:r>
+        <w:rPr>
+          <w:rFonts w:ascii="Sitka Banner" w:hAnsi="Sitka Banner" w:cs="KodchiangUPC"/>
         </w:rPr>
         <w:t>Adding support</w:t>
       </w:r>
       <w:r>
         <w:rPr>
-          <w:rFonts w:ascii="Garamond" w:hAnsi="Garamond"/>
+          <w:rFonts w:ascii="Sitka Banner" w:hAnsi="Sitka Banner" w:cs="KodchiangUPC"/>
         </w:rPr>
         <w:t xml:space="preserve"> </w:t>
       </w:r>
       <w:r>
         <w:rPr>
-          <w:rFonts w:ascii="Garamond" w:hAnsi="Garamond"/>
+          <w:rFonts w:ascii="Sitka Banner" w:hAnsi="Sitka Banner" w:cs="KodchiangUPC"/>
         </w:rPr>
         <w:t>for</w:t>
       </w:r>
       <w:r>
         <w:rPr>
-          <w:rFonts w:ascii="Garamond" w:hAnsi="Garamond"/>
+          <w:rFonts w:ascii="Sitka Banner" w:hAnsi="Sitka Banner" w:cs="KodchiangUPC"/>
         </w:rPr>
         <w:t xml:space="preserve"> UPMEM processing in memory</w:t>
       </w:r>
       <w:r>
         <w:rPr>
-          <w:rFonts w:ascii="Garamond" w:hAnsi="Garamond"/>
+          <w:rFonts w:ascii="Sitka Banner" w:hAnsi="Sitka Banner" w:cs="KodchiangUPC"/>
         </w:rPr>
         <w:t xml:space="preserve"> (PIM)</w:t>
       </w:r>
       <w:r>
         <w:rPr>
-          <w:rFonts w:ascii="Garamond" w:hAnsi="Garamond"/>
+          <w:rFonts w:ascii="Sitka Banner" w:hAnsi="Sitka Banner" w:cs="KodchiangUPC"/>
         </w:rPr>
         <w:t xml:space="preserve"> on Legion runtime system</w:t>
       </w:r>
       <w:r>
         <w:rPr>
-          <w:rFonts w:ascii="Garamond" w:hAnsi="Garamond"/>
+          <w:rFonts w:ascii="Sitka Banner" w:hAnsi="Sitka Banner" w:cs="KodchiangUPC"/>
         </w:rPr>
         <w:t>.</w:t>
       </w:r>
@@ -956,12 +965,12 @@
         </w:numPr>
         <w:spacing w:before="38"/>
         <w:rPr>
-          <w:rFonts w:ascii="Garamond" w:hAnsi="Garamond"/>
-        </w:rPr>
-      </w:pPr>
-      <w:r>
-        <w:rPr>
-          <w:rFonts w:ascii="Garamond" w:hAnsi="Garamond"/>
+          <w:rFonts w:ascii="Sitka Banner" w:hAnsi="Sitka Banner" w:cs="KodchiangUPC"/>
+        </w:rPr>
+      </w:pPr>
+      <w:r>
+        <w:rPr>
+          <w:rFonts w:ascii="Sitka Banner" w:hAnsi="Sitka Banner" w:cs="KodchiangUPC"/>
         </w:rPr>
         <w:t>Evaluation of Legion task-based programming models on PIM distributed clusters (in progress HPDC).</w:t>
       </w:r>
@@ -975,12 +984,12 @@
         </w:numPr>
         <w:spacing w:before="38"/>
         <w:rPr>
-          <w:rFonts w:ascii="Garamond" w:hAnsi="Garamond"/>
-        </w:rPr>
-      </w:pPr>
-      <w:r>
-        <w:rPr>
-          <w:rFonts w:ascii="Garamond" w:hAnsi="Garamond"/>
+          <w:rFonts w:ascii="Sitka Banner" w:hAnsi="Sitka Banner" w:cs="KodchiangUPC"/>
+        </w:rPr>
+      </w:pPr>
+      <w:r>
+        <w:rPr>
+          <w:rFonts w:ascii="Sitka Banner" w:hAnsi="Sitka Banner" w:cs="KodchiangUPC"/>
         </w:rPr>
         <w:t>Researching automated mapping of application kernels onto distributed heterogenous systems.</w:t>
       </w:r>
@@ -989,7 +998,7 @@
       <w:pPr>
         <w:spacing w:before="38"/>
         <w:rPr>
-          <w:rFonts w:ascii="Garamond" w:hAnsi="Garamond"/>
+          <w:rFonts w:ascii="Sitka Banner" w:hAnsi="Sitka Banner" w:cs="KodchiangUPC"/>
         </w:rPr>
       </w:pPr>
     </w:p>
@@ -997,74 +1006,80 @@
       <w:pPr>
         <w:spacing w:before="38"/>
         <w:rPr>
-          <w:rFonts w:ascii="Garamond" w:hAnsi="Garamond"/>
-        </w:rPr>
-      </w:pPr>
-      <w:r>
-        <w:rPr>
-          <w:rFonts w:ascii="Garamond" w:hAnsi="Garamond"/>
+          <w:rFonts w:ascii="Sitka Banner" w:hAnsi="Sitka Banner" w:cs="KodchiangUPC"/>
+        </w:rPr>
+      </w:pPr>
+      <w:r>
+        <w:rPr>
+          <w:rFonts w:ascii="Sitka Banner" w:hAnsi="Sitka Banner" w:cs="KodchiangUPC"/>
           <w:b/>
         </w:rPr>
         <w:t>Research Aide,</w:t>
       </w:r>
       <w:r>
         <w:rPr>
-          <w:rFonts w:ascii="Garamond" w:hAnsi="Garamond"/>
+          <w:rFonts w:ascii="Sitka Banner" w:hAnsi="Sitka Banner" w:cs="KodchiangUPC"/>
           <w:b/>
         </w:rPr>
         <w:t xml:space="preserve"> </w:t>
       </w:r>
       <w:r>
         <w:rPr>
-          <w:rFonts w:ascii="Garamond" w:hAnsi="Garamond"/>
+          <w:rFonts w:ascii="Sitka Banner" w:hAnsi="Sitka Banner" w:cs="KodchiangUPC"/>
         </w:rPr>
         <w:t>Argonne National Laboratory</w:t>
       </w:r>
       <w:r>
         <w:rPr>
-          <w:rFonts w:ascii="Garamond" w:hAnsi="Garamond"/>
+          <w:rFonts w:ascii="Sitka Banner" w:hAnsi="Sitka Banner" w:cs="KodchiangUPC"/>
         </w:rPr>
         <w:tab/>
       </w:r>
       <w:r>
         <w:rPr>
-          <w:rFonts w:ascii="Garamond" w:hAnsi="Garamond"/>
+          <w:rFonts w:ascii="Sitka Banner" w:hAnsi="Sitka Banner" w:cs="KodchiangUPC"/>
         </w:rPr>
         <w:tab/>
         <w:t xml:space="preserve">      </w:t>
       </w:r>
       <w:r>
         <w:rPr>
-          <w:rFonts w:ascii="Garamond" w:hAnsi="Garamond"/>
+          <w:rFonts w:ascii="Sitka Banner" w:hAnsi="Sitka Banner" w:cs="KodchiangUPC"/>
         </w:rPr>
         <w:tab/>
         <w:t xml:space="preserve">          </w:t>
       </w:r>
       <w:r>
         <w:rPr>
-          <w:rFonts w:ascii="Garamond" w:hAnsi="Garamond"/>
+          <w:rFonts w:ascii="Sitka Banner" w:hAnsi="Sitka Banner" w:cs="KodchiangUPC"/>
         </w:rPr>
         <w:tab/>
       </w:r>
       <w:r>
         <w:rPr>
-          <w:rFonts w:ascii="Garamond" w:hAnsi="Garamond"/>
+          <w:rFonts w:ascii="Sitka Banner" w:hAnsi="Sitka Banner" w:cs="KodchiangUPC"/>
         </w:rPr>
         <w:tab/>
         <w:t xml:space="preserve">          </w:t>
       </w:r>
       <w:r>
         <w:rPr>
-          <w:rFonts w:ascii="Garamond" w:hAnsi="Garamond"/>
+          <w:rFonts w:ascii="Sitka Banner" w:hAnsi="Sitka Banner" w:cs="KodchiangUPC"/>
         </w:rPr>
         <w:t xml:space="preserve">      </w:t>
       </w:r>
       <w:r>
         <w:rPr>
-          <w:rFonts w:ascii="Garamond" w:hAnsi="Garamond"/>
+          <w:rFonts w:ascii="Sitka Banner" w:hAnsi="Sitka Banner" w:cs="KodchiangUPC"/>
+        </w:rPr>
+        <w:t xml:space="preserve"> </w:t>
+      </w:r>
+      <w:r>
+        <w:rPr>
+          <w:rFonts w:ascii="Sitka Banner" w:hAnsi="Sitka Banner" w:cs="KodchiangUPC"/>
           <w:b/>
           <w:bCs/>
-          <w:i/>
+          <w:iCs/>
         </w:rPr>
         <w:t>June 2022 – June 2023</w:t>
       </w:r>
@@ -1078,36 +1093,24 @@
         </w:numPr>
         <w:spacing w:before="38"/>
         <w:rPr>
-          <w:rFonts w:ascii="Garamond" w:hAnsi="Garamond"/>
-        </w:rPr>
-      </w:pPr>
-      <w:r>
-        <w:rPr>
-          <w:rFonts w:ascii="Garamond" w:hAnsi="Garamond"/>
+          <w:rFonts w:ascii="Sitka Banner" w:hAnsi="Sitka Banner" w:cs="KodchiangUPC"/>
+        </w:rPr>
+      </w:pPr>
+      <w:r>
+        <w:rPr>
+          <w:rFonts w:ascii="Sitka Banner" w:hAnsi="Sitka Banner" w:cs="KodchiangUPC"/>
         </w:rPr>
         <w:t>Expansion</w:t>
       </w:r>
       <w:r>
         <w:rPr>
-          <w:rFonts w:ascii="Garamond" w:hAnsi="Garamond"/>
-        </w:rPr>
-        <w:t xml:space="preserve"> of </w:t>
-      </w:r>
-      <w:r>
-        <w:rPr>
-          <w:rFonts w:ascii="Garamond" w:hAnsi="Garamond"/>
-        </w:rPr>
-        <w:t>DRBSD-7</w:t>
-      </w:r>
-      <w:r>
-        <w:rPr>
-          <w:rFonts w:ascii="Garamond" w:hAnsi="Garamond"/>
-        </w:rPr>
-        <w:t xml:space="preserve"> work </w:t>
-      </w:r>
-      <w:r>
-        <w:rPr>
-          <w:rFonts w:ascii="Garamond" w:hAnsi="Garamond"/>
+          <w:rFonts w:ascii="Sitka Banner" w:hAnsi="Sitka Banner" w:cs="KodchiangUPC"/>
+        </w:rPr>
+        <w:t xml:space="preserve"> of DRBSD-7 work </w:t>
+      </w:r>
+      <w:r>
+        <w:rPr>
+          <w:rFonts w:ascii="Sitka Banner" w:hAnsi="Sitka Banner" w:cs="KodchiangUPC"/>
         </w:rPr>
         <w:t>to 3D datasets and black-box regression model (IJHPCA).</w:t>
       </w:r>
@@ -1121,25 +1124,25 @@
         </w:numPr>
         <w:spacing w:before="38"/>
         <w:rPr>
-          <w:rFonts w:ascii="Garamond" w:hAnsi="Garamond"/>
-        </w:rPr>
-      </w:pPr>
-      <w:r>
-        <w:rPr>
-          <w:rFonts w:ascii="Garamond" w:hAnsi="Garamond"/>
+          <w:rFonts w:ascii="Sitka Banner" w:hAnsi="Sitka Banner" w:cs="KodchiangUPC"/>
+        </w:rPr>
+      </w:pPr>
+      <w:r>
+        <w:rPr>
+          <w:rFonts w:ascii="Sitka Banner" w:hAnsi="Sitka Banner" w:cs="KodchiangUPC"/>
         </w:rPr>
         <w:t xml:space="preserve">Best ACM SRC Poster at </w:t>
       </w:r>
       <w:r>
         <w:rPr>
           <w:rStyle w:val="background-details"/>
-          <w:rFonts w:ascii="Garamond" w:hAnsi="Garamond"/>
+          <w:rFonts w:ascii="Sitka Banner" w:hAnsi="Sitka Banner" w:cs="KodchiangUPC"/>
         </w:rPr>
         <w:t>SC</w:t>
       </w:r>
       <w:r>
         <w:rPr>
-          <w:rFonts w:ascii="Garamond" w:hAnsi="Garamond"/>
+          <w:rFonts w:ascii="Sitka Banner" w:hAnsi="Sitka Banner" w:cs="KodchiangUPC"/>
         </w:rPr>
         <w:t xml:space="preserve"> ‘22 for undergraduates. </w:t>
       </w:r>
@@ -1153,26 +1156,26 @@
         </w:numPr>
         <w:spacing w:before="38"/>
         <w:rPr>
-          <w:rFonts w:ascii="Garamond" w:hAnsi="Garamond"/>
-        </w:rPr>
-      </w:pPr>
-      <w:r>
-        <w:rPr>
-          <w:rFonts w:ascii="Garamond" w:hAnsi="Garamond"/>
+          <w:rFonts w:ascii="Sitka Banner" w:hAnsi="Sitka Banner" w:cs="KodchiangUPC"/>
+        </w:rPr>
+      </w:pPr>
+      <w:r>
+        <w:rPr>
+          <w:rFonts w:ascii="Sitka Banner" w:hAnsi="Sitka Banner" w:cs="KodchiangUPC"/>
         </w:rPr>
         <w:t xml:space="preserve">Contributed to </w:t>
       </w:r>
       <w:proofErr w:type="spellStart"/>
       <w:r>
         <w:rPr>
-          <w:rFonts w:ascii="Garamond" w:hAnsi="Garamond"/>
+          <w:rFonts w:ascii="Sitka Banner" w:hAnsi="Sitka Banner" w:cs="KodchiangUPC"/>
         </w:rPr>
         <w:t>Libpressio</w:t>
       </w:r>
       <w:proofErr w:type="spellEnd"/>
       <w:r>
         <w:rPr>
-          <w:rFonts w:ascii="Garamond" w:hAnsi="Garamond"/>
+          <w:rFonts w:ascii="Sitka Banner" w:hAnsi="Sitka Banner" w:cs="KodchiangUPC"/>
         </w:rPr>
         <w:t>, an Argonne library for compression.</w:t>
       </w:r>
@@ -1183,7 +1186,7 @@
         <w:spacing w:before="38"/>
         <w:ind w:left="852"/>
         <w:rPr>
-          <w:rFonts w:ascii="Garamond" w:hAnsi="Garamond"/>
+          <w:rFonts w:ascii="Sitka Banner" w:hAnsi="Sitka Banner" w:cs="KodchiangUPC"/>
         </w:rPr>
       </w:pPr>
     </w:p>
@@ -1192,56 +1195,57 @@
         <w:spacing w:before="38"/>
         <w:rPr>
           <w:rStyle w:val="background-details"/>
-          <w:rFonts w:ascii="Garamond" w:hAnsi="Garamond"/>
-        </w:rPr>
-      </w:pPr>
-      <w:r>
-        <w:rPr>
-          <w:rFonts w:ascii="Garamond" w:hAnsi="Garamond"/>
+          <w:rFonts w:ascii="Sitka Banner" w:hAnsi="Sitka Banner" w:cs="KodchiangUPC"/>
+          <w:iCs/>
+        </w:rPr>
+      </w:pPr>
+      <w:r>
+        <w:rPr>
+          <w:rFonts w:ascii="Sitka Banner" w:hAnsi="Sitka Banner" w:cs="KodchiangUPC"/>
           <w:b/>
         </w:rPr>
         <w:t xml:space="preserve">High Performance Computing Creative Inquiry, </w:t>
       </w:r>
       <w:r>
         <w:rPr>
-          <w:rFonts w:ascii="Garamond" w:hAnsi="Garamond"/>
+          <w:rFonts w:ascii="Sitka Banner" w:hAnsi="Sitka Banner" w:cs="KodchiangUPC"/>
         </w:rPr>
         <w:t>Clemson University</w:t>
       </w:r>
       <w:r>
         <w:rPr>
-          <w:rFonts w:ascii="Garamond" w:hAnsi="Garamond"/>
+          <w:rFonts w:ascii="Sitka Banner" w:hAnsi="Sitka Banner" w:cs="KodchiangUPC"/>
         </w:rPr>
         <w:tab/>
       </w:r>
       <w:r>
         <w:rPr>
-          <w:rFonts w:ascii="Garamond" w:hAnsi="Garamond"/>
+          <w:rFonts w:ascii="Sitka Banner" w:hAnsi="Sitka Banner" w:cs="KodchiangUPC"/>
         </w:rPr>
         <w:tab/>
         <w:t xml:space="preserve">     </w:t>
       </w:r>
       <w:r>
         <w:rPr>
-          <w:rFonts w:ascii="Garamond" w:hAnsi="Garamond"/>
-        </w:rPr>
-        <w:t xml:space="preserve"> </w:t>
-      </w:r>
-      <w:r>
-        <w:rPr>
-          <w:rFonts w:ascii="Garamond" w:hAnsi="Garamond"/>
+          <w:rFonts w:ascii="Sitka Banner" w:hAnsi="Sitka Banner" w:cs="KodchiangUPC"/>
+        </w:rPr>
+        <w:t xml:space="preserve">   </w:t>
+      </w:r>
+      <w:r>
+        <w:rPr>
+          <w:rFonts w:ascii="Sitka Banner" w:hAnsi="Sitka Banner" w:cs="KodchiangUPC"/>
           <w:b/>
           <w:bCs/>
-          <w:i/>
+          <w:iCs/>
         </w:rPr>
         <w:t xml:space="preserve">June 2021 – </w:t>
       </w:r>
       <w:r>
         <w:rPr>
-          <w:rFonts w:ascii="Garamond" w:hAnsi="Garamond"/>
+          <w:rFonts w:ascii="Sitka Banner" w:hAnsi="Sitka Banner" w:cs="KodchiangUPC"/>
           <w:b/>
           <w:bCs/>
-          <w:i/>
+          <w:iCs/>
         </w:rPr>
         <w:t>December 2022</w:t>
       </w:r>
@@ -1256,20 +1260,20 @@
         <w:spacing w:before="38"/>
         <w:rPr>
           <w:rStyle w:val="background-details"/>
-          <w:rFonts w:ascii="Garamond" w:hAnsi="Garamond"/>
+          <w:rFonts w:ascii="Sitka Banner" w:hAnsi="Sitka Banner" w:cs="KodchiangUPC"/>
         </w:rPr>
       </w:pPr>
       <w:r>
         <w:rPr>
           <w:rStyle w:val="background-details"/>
-          <w:rFonts w:ascii="Garamond" w:hAnsi="Garamond"/>
+          <w:rFonts w:ascii="Sitka Banner" w:hAnsi="Sitka Banner" w:cs="KodchiangUPC"/>
         </w:rPr>
         <w:t>Best poster at Indy Student Cluster Competition at SC ‘22.</w:t>
       </w:r>
       <w:r>
         <w:rPr>
           <w:rStyle w:val="background-details"/>
-          <w:rFonts w:ascii="Garamond" w:hAnsi="Garamond"/>
+          <w:rFonts w:ascii="Sitka Banner" w:hAnsi="Sitka Banner" w:cs="KodchiangUPC"/>
         </w:rPr>
         <w:t xml:space="preserve"> </w:t>
       </w:r>
@@ -1284,41 +1288,41 @@
         <w:spacing w:before="38"/>
         <w:rPr>
           <w:rStyle w:val="background-details"/>
-          <w:rFonts w:ascii="Garamond" w:hAnsi="Garamond"/>
+          <w:rFonts w:ascii="Sitka Banner" w:hAnsi="Sitka Banner" w:cs="KodchiangUPC"/>
         </w:rPr>
       </w:pPr>
       <w:r>
         <w:rPr>
           <w:rStyle w:val="background-details"/>
-          <w:rFonts w:ascii="Garamond" w:hAnsi="Garamond"/>
+          <w:rFonts w:ascii="Sitka Banner" w:hAnsi="Sitka Banner" w:cs="KodchiangUPC"/>
         </w:rPr>
         <w:t xml:space="preserve">Student Cluster Competition at </w:t>
       </w:r>
       <w:r>
         <w:rPr>
           <w:rStyle w:val="background-details"/>
-          <w:rFonts w:ascii="Garamond" w:hAnsi="Garamond"/>
+          <w:rFonts w:ascii="Sitka Banner" w:hAnsi="Sitka Banner" w:cs="KodchiangUPC"/>
         </w:rPr>
         <w:t>SC</w:t>
       </w:r>
       <w:r>
         <w:rPr>
           <w:rStyle w:val="background-details"/>
-          <w:rFonts w:ascii="Garamond" w:hAnsi="Garamond"/>
+          <w:rFonts w:ascii="Sitka Banner" w:hAnsi="Sitka Banner" w:cs="KodchiangUPC"/>
         </w:rPr>
         <w:t xml:space="preserve"> </w:t>
       </w:r>
       <w:r>
         <w:rPr>
           <w:rStyle w:val="background-details"/>
-          <w:rFonts w:ascii="Garamond" w:hAnsi="Garamond"/>
+          <w:rFonts w:ascii="Sitka Banner" w:hAnsi="Sitka Banner" w:cs="KodchiangUPC"/>
         </w:rPr>
         <w:t>‘</w:t>
       </w:r>
       <w:r>
         <w:rPr>
           <w:rStyle w:val="background-details"/>
-          <w:rFonts w:ascii="Garamond" w:hAnsi="Garamond"/>
+          <w:rFonts w:ascii="Sitka Banner" w:hAnsi="Sitka Banner" w:cs="KodchiangUPC"/>
         </w:rPr>
         <w:t xml:space="preserve">21. </w:t>
       </w:r>
@@ -1333,69 +1337,69 @@
         <w:spacing w:before="38"/>
         <w:rPr>
           <w:rStyle w:val="background-details"/>
-          <w:rFonts w:ascii="Garamond" w:hAnsi="Garamond"/>
+          <w:rFonts w:ascii="Sitka Banner" w:hAnsi="Sitka Banner" w:cs="KodchiangUPC"/>
         </w:rPr>
       </w:pPr>
       <w:r>
         <w:rPr>
           <w:rStyle w:val="background-details"/>
-          <w:rFonts w:ascii="Garamond" w:hAnsi="Garamond"/>
+          <w:rFonts w:ascii="Sitka Banner" w:hAnsi="Sitka Banner" w:cs="KodchiangUPC"/>
         </w:rPr>
         <w:t xml:space="preserve">Collaboration with Dell and Intel to </w:t>
       </w:r>
       <w:r>
         <w:rPr>
           <w:rStyle w:val="background-details"/>
-          <w:rFonts w:ascii="Garamond" w:hAnsi="Garamond"/>
+          <w:rFonts w:ascii="Sitka Banner" w:hAnsi="Sitka Banner" w:cs="KodchiangUPC"/>
         </w:rPr>
         <w:t>configure</w:t>
       </w:r>
       <w:r>
         <w:rPr>
           <w:rStyle w:val="background-details"/>
-          <w:rFonts w:ascii="Garamond" w:hAnsi="Garamond"/>
+          <w:rFonts w:ascii="Sitka Banner" w:hAnsi="Sitka Banner" w:cs="KodchiangUPC"/>
         </w:rPr>
         <w:t xml:space="preserve"> </w:t>
       </w:r>
       <w:r>
         <w:rPr>
           <w:rStyle w:val="background-details"/>
-          <w:rFonts w:ascii="Garamond" w:hAnsi="Garamond"/>
+          <w:rFonts w:ascii="Sitka Banner" w:hAnsi="Sitka Banner" w:cs="KodchiangUPC"/>
         </w:rPr>
         <w:t>a</w:t>
       </w:r>
       <w:r>
         <w:rPr>
           <w:rStyle w:val="background-details"/>
-          <w:rFonts w:ascii="Garamond" w:hAnsi="Garamond"/>
+          <w:rFonts w:ascii="Sitka Banner" w:hAnsi="Sitka Banner" w:cs="KodchiangUPC"/>
         </w:rPr>
         <w:t xml:space="preserve"> </w:t>
       </w:r>
       <w:r>
         <w:rPr>
           <w:rStyle w:val="background-details"/>
-          <w:rFonts w:ascii="Garamond" w:hAnsi="Garamond"/>
+          <w:rFonts w:ascii="Sitka Banner" w:hAnsi="Sitka Banner" w:cs="KodchiangUPC"/>
         </w:rPr>
         <w:t>pareto optimal</w:t>
       </w:r>
       <w:r>
         <w:rPr>
           <w:rStyle w:val="background-details"/>
-          <w:rFonts w:ascii="Garamond" w:hAnsi="Garamond"/>
+          <w:rFonts w:ascii="Sitka Banner" w:hAnsi="Sitka Banner" w:cs="KodchiangUPC"/>
         </w:rPr>
         <w:t xml:space="preserve"> performance </w:t>
       </w:r>
       <w:r>
         <w:rPr>
           <w:rStyle w:val="background-details"/>
-          <w:rFonts w:ascii="Garamond" w:hAnsi="Garamond"/>
+          <w:rFonts w:ascii="Sitka Banner" w:hAnsi="Sitka Banner" w:cs="KodchiangUPC"/>
         </w:rPr>
         <w:t xml:space="preserve">(wattage) </w:t>
       </w:r>
       <w:r>
         <w:rPr>
           <w:rStyle w:val="background-details"/>
-          <w:rFonts w:ascii="Garamond" w:hAnsi="Garamond"/>
+          <w:rFonts w:ascii="Sitka Banner" w:hAnsi="Sitka Banner" w:cs="KodchiangUPC"/>
         </w:rPr>
         <w:t>cluster.</w:t>
       </w:r>
@@ -1410,69 +1414,69 @@
         <w:spacing w:before="38"/>
         <w:rPr>
           <w:rStyle w:val="background-details"/>
-          <w:rFonts w:ascii="Garamond" w:hAnsi="Garamond"/>
+          <w:rFonts w:ascii="Sitka Banner" w:hAnsi="Sitka Banner" w:cs="KodchiangUPC"/>
         </w:rPr>
       </w:pPr>
       <w:r>
         <w:rPr>
           <w:rStyle w:val="background-details"/>
-          <w:rFonts w:ascii="Garamond" w:hAnsi="Garamond"/>
+          <w:rFonts w:ascii="Sitka Banner" w:hAnsi="Sitka Banner" w:cs="KodchiangUPC"/>
         </w:rPr>
         <w:t xml:space="preserve">Set up </w:t>
       </w:r>
       <w:r>
         <w:rPr>
           <w:rStyle w:val="background-details"/>
-          <w:rFonts w:ascii="Garamond" w:hAnsi="Garamond"/>
+          <w:rFonts w:ascii="Sitka Banner" w:hAnsi="Sitka Banner" w:cs="KodchiangUPC"/>
         </w:rPr>
         <w:t>a distributed cluster</w:t>
       </w:r>
       <w:r>
         <w:rPr>
           <w:rStyle w:val="background-details"/>
-          <w:rFonts w:ascii="Garamond" w:hAnsi="Garamond"/>
+          <w:rFonts w:ascii="Sitka Banner" w:hAnsi="Sitka Banner" w:cs="KodchiangUPC"/>
         </w:rPr>
         <w:t xml:space="preserve"> with p</w:t>
       </w:r>
       <w:r>
         <w:rPr>
           <w:rStyle w:val="background-details"/>
-          <w:rFonts w:ascii="Garamond" w:hAnsi="Garamond"/>
+          <w:rFonts w:ascii="Sitka Banner" w:hAnsi="Sitka Banner" w:cs="KodchiangUPC"/>
         </w:rPr>
         <w:t>ackage managers</w:t>
       </w:r>
       <w:r>
         <w:rPr>
           <w:rStyle w:val="background-details"/>
-          <w:rFonts w:ascii="Garamond" w:hAnsi="Garamond"/>
+          <w:rFonts w:ascii="Sitka Banner" w:hAnsi="Sitka Banner" w:cs="KodchiangUPC"/>
         </w:rPr>
         <w:t xml:space="preserve">, </w:t>
       </w:r>
       <w:r>
         <w:rPr>
           <w:rStyle w:val="background-details"/>
-          <w:rFonts w:ascii="Garamond" w:hAnsi="Garamond"/>
+          <w:rFonts w:ascii="Sitka Banner" w:hAnsi="Sitka Banner" w:cs="KodchiangUPC"/>
         </w:rPr>
         <w:t>application</w:t>
       </w:r>
       <w:r>
         <w:rPr>
           <w:rStyle w:val="background-details"/>
-          <w:rFonts w:ascii="Garamond" w:hAnsi="Garamond"/>
+          <w:rFonts w:ascii="Sitka Banner" w:hAnsi="Sitka Banner" w:cs="KodchiangUPC"/>
         </w:rPr>
         <w:t>s</w:t>
       </w:r>
       <w:r>
         <w:rPr>
           <w:rStyle w:val="background-details"/>
-          <w:rFonts w:ascii="Garamond" w:hAnsi="Garamond"/>
+          <w:rFonts w:ascii="Sitka Banner" w:hAnsi="Sitka Banner" w:cs="KodchiangUPC"/>
         </w:rPr>
         <w:t>, and benchmarks</w:t>
       </w:r>
       <w:r>
         <w:rPr>
           <w:rStyle w:val="background-details"/>
-          <w:rFonts w:ascii="Garamond" w:hAnsi="Garamond"/>
+          <w:rFonts w:ascii="Sitka Banner" w:hAnsi="Sitka Banner" w:cs="KodchiangUPC"/>
         </w:rPr>
         <w:t xml:space="preserve">. </w:t>
       </w:r>
@@ -1481,7 +1485,7 @@
       <w:pPr>
         <w:spacing w:before="38"/>
         <w:rPr>
-          <w:rFonts w:ascii="Garamond" w:hAnsi="Garamond"/>
+          <w:rFonts w:ascii="Sitka Banner" w:hAnsi="Sitka Banner" w:cs="KodchiangUPC"/>
           <w:b/>
         </w:rPr>
       </w:pPr>
@@ -1490,81 +1494,95 @@
       <w:pPr>
         <w:spacing w:before="38"/>
         <w:rPr>
-          <w:rFonts w:ascii="Garamond" w:hAnsi="Garamond"/>
-        </w:rPr>
-      </w:pPr>
-      <w:r>
-        <w:rPr>
-          <w:rFonts w:ascii="Garamond" w:hAnsi="Garamond"/>
+          <w:rFonts w:ascii="Sitka Banner" w:hAnsi="Sitka Banner" w:cs="KodchiangUPC"/>
+        </w:rPr>
+      </w:pPr>
+      <w:r>
+        <w:rPr>
+          <w:rFonts w:ascii="Sitka Banner" w:hAnsi="Sitka Banner" w:cs="KodchiangUPC"/>
           <w:b/>
         </w:rPr>
         <w:t>Undergraduate Student Researcher</w:t>
       </w:r>
       <w:r>
         <w:rPr>
-          <w:rFonts w:ascii="Garamond" w:hAnsi="Garamond"/>
+          <w:rFonts w:ascii="Sitka Banner" w:hAnsi="Sitka Banner" w:cs="KodchiangUPC"/>
         </w:rPr>
         <w:t>,</w:t>
       </w:r>
       <w:r>
         <w:rPr>
-          <w:rFonts w:ascii="Garamond" w:hAnsi="Garamond"/>
+          <w:rFonts w:ascii="Sitka Banner" w:hAnsi="Sitka Banner" w:cs="KodchiangUPC"/>
         </w:rPr>
         <w:t xml:space="preserve"> </w:t>
       </w:r>
       <w:r>
         <w:rPr>
-          <w:rFonts w:ascii="Garamond" w:hAnsi="Garamond"/>
+          <w:rFonts w:ascii="Sitka Banner" w:hAnsi="Sitka Banner" w:cs="KodchiangUPC"/>
         </w:rPr>
         <w:t>Clemson University</w:t>
       </w:r>
       <w:r>
         <w:rPr>
-          <w:rFonts w:ascii="Garamond" w:hAnsi="Garamond"/>
+          <w:rFonts w:ascii="Sitka Banner" w:hAnsi="Sitka Banner" w:cs="KodchiangUPC"/>
         </w:rPr>
         <w:tab/>
       </w:r>
       <w:r>
         <w:rPr>
-          <w:rFonts w:ascii="Garamond" w:hAnsi="Garamond"/>
+          <w:rFonts w:ascii="Sitka Banner" w:hAnsi="Sitka Banner" w:cs="KodchiangUPC"/>
         </w:rPr>
         <w:tab/>
       </w:r>
       <w:r>
         <w:rPr>
-          <w:rFonts w:ascii="Garamond" w:hAnsi="Garamond"/>
+          <w:rFonts w:ascii="Sitka Banner" w:hAnsi="Sitka Banner" w:cs="KodchiangUPC"/>
         </w:rPr>
         <w:tab/>
         <w:t xml:space="preserve">      </w:t>
       </w:r>
       <w:r>
         <w:rPr>
-          <w:rFonts w:ascii="Garamond" w:hAnsi="Garamond"/>
+          <w:rFonts w:ascii="Sitka Banner" w:hAnsi="Sitka Banner" w:cs="KodchiangUPC"/>
         </w:rPr>
         <w:tab/>
+      </w:r>
+      <w:r>
+        <w:rPr>
+          <w:rFonts w:ascii="Sitka Banner" w:hAnsi="Sitka Banner" w:cs="KodchiangUPC"/>
+          <w:iCs/>
+        </w:rPr>
         <w:t xml:space="preserve">  </w:t>
       </w:r>
       <w:r>
         <w:rPr>
-          <w:rFonts w:ascii="Garamond" w:hAnsi="Garamond"/>
+          <w:rFonts w:ascii="Sitka Banner" w:hAnsi="Sitka Banner" w:cs="KodchiangUPC"/>
+          <w:iCs/>
         </w:rPr>
         <w:t xml:space="preserve"> </w:t>
       </w:r>
       <w:r>
         <w:rPr>
-          <w:rFonts w:ascii="Garamond" w:hAnsi="Garamond"/>
+          <w:rFonts w:ascii="Sitka Banner" w:hAnsi="Sitka Banner" w:cs="KodchiangUPC"/>
+          <w:iCs/>
+        </w:rPr>
+        <w:t xml:space="preserve">                </w:t>
+      </w:r>
+      <w:r>
+        <w:rPr>
+          <w:rFonts w:ascii="Sitka Banner" w:hAnsi="Sitka Banner" w:cs="KodchiangUPC"/>
           <w:b/>
           <w:bCs/>
-          <w:i/>
+          <w:iCs/>
         </w:rPr>
         <w:t xml:space="preserve">May 2021 – </w:t>
       </w:r>
       <w:r>
         <w:rPr>
-          <w:rFonts w:ascii="Garamond" w:hAnsi="Garamond"/>
+          <w:rFonts w:ascii="Sitka Banner" w:hAnsi="Sitka Banner" w:cs="KodchiangUPC"/>
           <w:b/>
           <w:bCs/>
-          <w:i/>
+          <w:iCs/>
         </w:rPr>
         <w:t>May 2022</w:t>
       </w:r>
@@ -1578,30 +1596,30 @@
         </w:numPr>
         <w:spacing w:before="38"/>
         <w:rPr>
-          <w:rFonts w:ascii="Garamond" w:hAnsi="Garamond"/>
-        </w:rPr>
-      </w:pPr>
-      <w:r>
-        <w:rPr>
-          <w:rFonts w:ascii="Garamond" w:hAnsi="Garamond"/>
+          <w:rFonts w:ascii="Sitka Banner" w:hAnsi="Sitka Banner" w:cs="KodchiangUPC"/>
+        </w:rPr>
+      </w:pPr>
+      <w:r>
+        <w:rPr>
+          <w:rFonts w:ascii="Sitka Banner" w:hAnsi="Sitka Banner" w:cs="KodchiangUPC"/>
         </w:rPr>
         <w:t>Lossy compression research with Argonne National Laborator</w:t>
       </w:r>
       <w:r>
         <w:rPr>
-          <w:rFonts w:ascii="Garamond" w:hAnsi="Garamond"/>
+          <w:rFonts w:ascii="Sitka Banner" w:hAnsi="Sitka Banner" w:cs="KodchiangUPC"/>
         </w:rPr>
         <w:t>y</w:t>
       </w:r>
       <w:r>
         <w:rPr>
-          <w:rFonts w:ascii="Garamond" w:hAnsi="Garamond"/>
+          <w:rFonts w:ascii="Sitka Banner" w:hAnsi="Sitka Banner" w:cs="KodchiangUPC"/>
         </w:rPr>
         <w:t xml:space="preserve"> and Clemson University FTHPC</w:t>
       </w:r>
       <w:r>
         <w:rPr>
-          <w:rFonts w:ascii="Garamond" w:hAnsi="Garamond"/>
+          <w:rFonts w:ascii="Sitka Banner" w:hAnsi="Sitka Banner" w:cs="KodchiangUPC"/>
         </w:rPr>
         <w:t>.</w:t>
       </w:r>
@@ -1615,54 +1633,54 @@
         </w:numPr>
         <w:spacing w:before="38"/>
         <w:rPr>
-          <w:rFonts w:ascii="Garamond" w:hAnsi="Garamond"/>
-        </w:rPr>
-      </w:pPr>
-      <w:r>
-        <w:rPr>
-          <w:rFonts w:ascii="Garamond" w:hAnsi="Garamond"/>
+          <w:rFonts w:ascii="Sitka Banner" w:hAnsi="Sitka Banner" w:cs="KodchiangUPC"/>
+        </w:rPr>
+      </w:pPr>
+      <w:r>
+        <w:rPr>
+          <w:rFonts w:ascii="Sitka Banner" w:hAnsi="Sitka Banner" w:cs="KodchiangUPC"/>
         </w:rPr>
         <w:t xml:space="preserve">Analyzing statistical correlations within </w:t>
       </w:r>
       <w:r>
         <w:rPr>
-          <w:rFonts w:ascii="Garamond" w:hAnsi="Garamond"/>
+          <w:rFonts w:ascii="Sitka Banner" w:hAnsi="Sitka Banner" w:cs="KodchiangUPC"/>
         </w:rPr>
         <w:t xml:space="preserve">scientific </w:t>
       </w:r>
       <w:r>
         <w:rPr>
-          <w:rFonts w:ascii="Garamond" w:hAnsi="Garamond"/>
+          <w:rFonts w:ascii="Sitka Banner" w:hAnsi="Sitka Banner" w:cs="KodchiangUPC"/>
         </w:rPr>
         <w:t xml:space="preserve">2D </w:t>
       </w:r>
       <w:r>
         <w:rPr>
-          <w:rFonts w:ascii="Garamond" w:hAnsi="Garamond"/>
+          <w:rFonts w:ascii="Sitka Banner" w:hAnsi="Sitka Banner" w:cs="KodchiangUPC"/>
         </w:rPr>
         <w:t xml:space="preserve">datasets in </w:t>
       </w:r>
       <w:r>
         <w:rPr>
-          <w:rFonts w:ascii="Garamond" w:hAnsi="Garamond"/>
+          <w:rFonts w:ascii="Sitka Banner" w:hAnsi="Sitka Banner" w:cs="KodchiangUPC"/>
         </w:rPr>
         <w:t>relation</w:t>
       </w:r>
       <w:r>
         <w:rPr>
-          <w:rFonts w:ascii="Garamond" w:hAnsi="Garamond"/>
+          <w:rFonts w:ascii="Sitka Banner" w:hAnsi="Sitka Banner" w:cs="KodchiangUPC"/>
         </w:rPr>
         <w:t xml:space="preserve"> to compression performan</w:t>
       </w:r>
       <w:r>
         <w:rPr>
-          <w:rFonts w:ascii="Garamond" w:hAnsi="Garamond"/>
+          <w:rFonts w:ascii="Sitka Banner" w:hAnsi="Sitka Banner" w:cs="KodchiangUPC"/>
         </w:rPr>
         <w:t>ce</w:t>
       </w:r>
       <w:r>
         <w:rPr>
-          <w:rFonts w:ascii="Garamond" w:hAnsi="Garamond"/>
+          <w:rFonts w:ascii="Sitka Banner" w:hAnsi="Sitka Banner" w:cs="KodchiangUPC"/>
         </w:rPr>
         <w:t xml:space="preserve">. </w:t>
       </w:r>
@@ -1676,74 +1694,64 @@
         </w:numPr>
         <w:spacing w:before="38"/>
         <w:rPr>
-          <w:rFonts w:ascii="Garamond" w:hAnsi="Garamond"/>
-        </w:rPr>
-      </w:pPr>
-      <w:r>
-        <w:rPr>
-          <w:rFonts w:ascii="Garamond" w:hAnsi="Garamond"/>
+          <w:rFonts w:ascii="Sitka Banner" w:hAnsi="Sitka Banner" w:cs="KodchiangUPC"/>
+        </w:rPr>
+      </w:pPr>
+      <w:r>
+        <w:rPr>
+          <w:rFonts w:ascii="Sitka Banner" w:hAnsi="Sitka Banner" w:cs="KodchiangUPC"/>
         </w:rPr>
         <w:t>Publication at</w:t>
       </w:r>
       <w:r>
         <w:rPr>
-          <w:rFonts w:ascii="Garamond" w:hAnsi="Garamond"/>
+          <w:rFonts w:ascii="Sitka Banner" w:hAnsi="Sitka Banner" w:cs="KodchiangUPC"/>
         </w:rPr>
         <w:t xml:space="preserve"> </w:t>
       </w:r>
       <w:r>
         <w:rPr>
-          <w:rFonts w:ascii="Garamond" w:hAnsi="Garamond"/>
+          <w:rFonts w:ascii="Sitka Banner" w:hAnsi="Sitka Banner" w:cs="KodchiangUPC"/>
         </w:rPr>
         <w:t>DRBSD-7 held during</w:t>
       </w:r>
       <w:r>
         <w:rPr>
-          <w:rFonts w:ascii="Garamond" w:hAnsi="Garamond"/>
+          <w:rFonts w:ascii="Sitka Banner" w:hAnsi="Sitka Banner" w:cs="KodchiangUPC"/>
         </w:rPr>
         <w:t xml:space="preserve"> SC ‘21</w:t>
       </w:r>
       <w:r>
         <w:rPr>
-          <w:rFonts w:ascii="Garamond" w:hAnsi="Garamond"/>
+          <w:rFonts w:ascii="Sitka Banner" w:hAnsi="Sitka Banner" w:cs="KodchiangUPC"/>
         </w:rPr>
         <w:t xml:space="preserve">. </w:t>
       </w:r>
     </w:p>
     <w:p>
       <w:pPr>
-        <w:pStyle w:val="ListParagraph"/>
-        <w:spacing w:before="38"/>
-        <w:ind w:left="852"/>
-        <w:rPr>
-          <w:rFonts w:ascii="Garamond" w:hAnsi="Garamond"/>
-        </w:rPr>
-      </w:pPr>
+        <w:pStyle w:val="Heading1"/>
+        <w:ind w:left="0"/>
+        <w:rPr>
+          <w:rFonts w:ascii="Sitka Banner" w:hAnsi="Sitka Banner" w:cs="KodchiangUPC"/>
+          <w:sz w:val="32"/>
+          <w:szCs w:val="32"/>
+        </w:rPr>
+      </w:pPr>
+      <w:r>
+        <w:rPr>
+          <w:rFonts w:ascii="Sitka Banner" w:hAnsi="Sitka Banner" w:cs="KodchiangUPC"/>
+          <w:sz w:val="32"/>
+          <w:szCs w:val="32"/>
+        </w:rPr>
+        <w:t>Peer-Reviewed Publications</w:t>
+      </w:r>
     </w:p>
     <w:p>
       <w:pPr>
         <w:pStyle w:val="Heading1"/>
-        <w:ind w:left="0"/>
-        <w:rPr>
-          <w:rFonts w:ascii="Garamond" w:hAnsi="Garamond"/>
-          <w:sz w:val="32"/>
-          <w:szCs w:val="32"/>
-        </w:rPr>
-      </w:pPr>
-      <w:r>
-        <w:rPr>
-          <w:rFonts w:ascii="Garamond" w:hAnsi="Garamond"/>
-          <w:sz w:val="32"/>
-          <w:szCs w:val="32"/>
-        </w:rPr>
-        <w:t>Peer-Reviewed Publications</w:t>
-      </w:r>
-    </w:p>
-    <w:p>
-      <w:pPr>
-        <w:pStyle w:val="Heading1"/>
-        <w:rPr>
-          <w:rFonts w:ascii="Garamond" w:hAnsi="Garamond"/>
+        <w:rPr>
+          <w:rFonts w:ascii="Sitka Banner" w:hAnsi="Sitka Banner" w:cs="KodchiangUPC"/>
           <w:i/>
           <w:iCs/>
           <w:sz w:val="22"/>
@@ -1752,7 +1760,40 @@
       </w:pPr>
       <w:r>
         <w:rPr>
-          <w:rFonts w:ascii="Garamond" w:hAnsi="Garamond"/>
+          <w:rFonts w:ascii="Sitka Banner" w:hAnsi="Sitka Banner" w:cs="KodchiangUPC"/>
+          <w:sz w:val="22"/>
+          <w:szCs w:val="22"/>
+        </w:rPr>
+        <w:t>[</w:t>
+      </w:r>
+      <w:r>
+        <w:rPr>
+          <w:rFonts w:ascii="Sitka Banner" w:hAnsi="Sitka Banner" w:cs="KodchiangUPC"/>
+          <w:sz w:val="22"/>
+          <w:szCs w:val="22"/>
+        </w:rPr>
+        <w:t>CLUSTER</w:t>
+      </w:r>
+      <w:r>
+        <w:rPr>
+          <w:rFonts w:ascii="Sitka Banner" w:hAnsi="Sitka Banner" w:cs="KodchiangUPC"/>
+          <w:sz w:val="22"/>
+          <w:szCs w:val="22"/>
+        </w:rPr>
+        <w:t>]</w:t>
+      </w:r>
+      <w:r>
+        <w:rPr>
+          <w:rFonts w:ascii="Sitka Banner" w:hAnsi="Sitka Banner" w:cs="KodchiangUPC"/>
+          <w:noProof/>
+          <w:sz w:val="22"/>
+          <w:szCs w:val="22"/>
+        </w:rPr>
+        <w:t xml:space="preserve"> </w:t>
+      </w:r>
+      <w:r>
+        <w:rPr>
+          <w:rFonts w:ascii="Sitka Banner" w:hAnsi="Sitka Banner" w:cs="KodchiangUPC"/>
           <w:noProof/>
           <w:sz w:val="22"/>
           <w:szCs w:val="22"/>
@@ -1947,7 +1988,7 @@
       </w:r>
       <w:r>
         <w:rPr>
-          <w:rFonts w:ascii="Garamond" w:hAnsi="Garamond"/>
+          <w:rFonts w:ascii="Sitka Banner" w:hAnsi="Sitka Banner" w:cs="KodchiangUPC"/>
           <w:i/>
           <w:iCs/>
           <w:sz w:val="22"/>
@@ -1963,7 +2004,175 @@
           <w:tab w:val="left" w:pos="3570"/>
         </w:tabs>
         <w:rPr>
-          <w:rFonts w:ascii="Garamond" w:hAnsi="Garamond"/>
+          <w:rFonts w:ascii="Segoe UI Variable Text Light" w:hAnsi="Segoe UI Variable Text Light" w:cs="KodchiangUPC"/>
+          <w:b w:val="0"/>
+          <w:bCs w:val="0"/>
+          <w:sz w:val="18"/>
+          <w:szCs w:val="18"/>
+        </w:rPr>
+      </w:pPr>
+      <w:r>
+        <w:rPr>
+          <w:rFonts w:ascii="Segoe UI Variable Text Light" w:hAnsi="Segoe UI Variable Text Light" w:cs="KodchiangUPC"/>
+          <w:b w:val="0"/>
+          <w:bCs w:val="0"/>
+          <w:sz w:val="18"/>
+          <w:szCs w:val="18"/>
+        </w:rPr>
+        <w:t xml:space="preserve">A. Ganguli, R. Underwood, J. </w:t>
+      </w:r>
+      <w:proofErr w:type="spellStart"/>
+      <w:r>
+        <w:rPr>
+          <w:rFonts w:ascii="Segoe UI Variable Text Light" w:hAnsi="Segoe UI Variable Text Light" w:cs="KodchiangUPC"/>
+          <w:b w:val="0"/>
+          <w:bCs w:val="0"/>
+          <w:sz w:val="18"/>
+          <w:szCs w:val="18"/>
+        </w:rPr>
+        <w:t>Bessac</w:t>
+      </w:r>
+      <w:proofErr w:type="spellEnd"/>
+      <w:r>
+        <w:rPr>
+          <w:rFonts w:ascii="Segoe UI Variable Text Light" w:hAnsi="Segoe UI Variable Text Light" w:cs="KodchiangUPC"/>
+          <w:b w:val="0"/>
+          <w:bCs w:val="0"/>
+          <w:sz w:val="18"/>
+          <w:szCs w:val="18"/>
+        </w:rPr>
+        <w:t xml:space="preserve">, </w:t>
+      </w:r>
+      <w:r>
+        <w:rPr>
+          <w:rFonts w:ascii="Segoe UI Variable Text Light" w:hAnsi="Segoe UI Variable Text Light" w:cs="KodchiangUPC"/>
+          <w:sz w:val="18"/>
+          <w:szCs w:val="18"/>
+        </w:rPr>
+        <w:t>D. Krasowska</w:t>
+      </w:r>
+      <w:r>
+        <w:rPr>
+          <w:rFonts w:ascii="Segoe UI Variable Text Light" w:hAnsi="Segoe UI Variable Text Light" w:cs="KodchiangUPC"/>
+          <w:b w:val="0"/>
+          <w:bCs w:val="0"/>
+          <w:sz w:val="18"/>
+          <w:szCs w:val="18"/>
+        </w:rPr>
+        <w:t xml:space="preserve">, J. C. Calhoun, S. Di, </w:t>
+      </w:r>
+      <w:r>
+        <w:rPr>
+          <w:rFonts w:ascii="Segoe UI Variable Text Light" w:hAnsi="Segoe UI Variable Text Light" w:cs="KodchiangUPC"/>
+          <w:b w:val="0"/>
+          <w:bCs w:val="0"/>
+          <w:sz w:val="18"/>
+          <w:szCs w:val="18"/>
+        </w:rPr>
+        <w:t xml:space="preserve">and </w:t>
+      </w:r>
+      <w:r>
+        <w:rPr>
+          <w:rFonts w:ascii="Segoe UI Variable Text Light" w:hAnsi="Segoe UI Variable Text Light" w:cs="KodchiangUPC"/>
+          <w:b w:val="0"/>
+          <w:bCs w:val="0"/>
+          <w:sz w:val="18"/>
+          <w:szCs w:val="18"/>
+        </w:rPr>
+        <w:t>F. Cappello.</w:t>
+      </w:r>
+      <w:r>
+        <w:rPr>
+          <w:rFonts w:ascii="Segoe UI Variable Text Light" w:hAnsi="Segoe UI Variable Text Light" w:cs="KodchiangUPC"/>
+          <w:b w:val="0"/>
+          <w:bCs w:val="0"/>
+          <w:sz w:val="18"/>
+          <w:szCs w:val="18"/>
+        </w:rPr>
+        <w:t xml:space="preserve"> </w:t>
+      </w:r>
+      <w:r>
+        <w:rPr>
+          <w:rFonts w:ascii="Segoe UI Variable Text Light" w:hAnsi="Segoe UI Variable Text Light" w:cs="KodchiangUPC"/>
+          <w:b w:val="0"/>
+          <w:bCs w:val="0"/>
+          <w:sz w:val="18"/>
+          <w:szCs w:val="18"/>
+        </w:rPr>
+        <w:t>doi:10.1109/CLUSTER52292.2023.00028</w:t>
+      </w:r>
+      <w:r>
+        <w:rPr>
+          <w:rFonts w:ascii="Segoe UI Variable Text Light" w:hAnsi="Segoe UI Variable Text Light" w:cs="KodchiangUPC"/>
+          <w:b w:val="0"/>
+          <w:bCs w:val="0"/>
+          <w:sz w:val="18"/>
+          <w:szCs w:val="18"/>
+        </w:rPr>
+        <w:tab/>
+      </w:r>
+    </w:p>
+    <w:p>
+      <w:pPr>
+        <w:pStyle w:val="Heading1"/>
+        <w:rPr>
+          <w:rFonts w:ascii="Sitka Banner" w:hAnsi="Sitka Banner" w:cs="KodchiangUPC"/>
+          <w:i/>
+          <w:iCs/>
+          <w:sz w:val="22"/>
+          <w:szCs w:val="22"/>
+        </w:rPr>
+      </w:pPr>
+      <w:r>
+        <w:rPr>
+          <w:rFonts w:ascii="Sitka Banner" w:hAnsi="Sitka Banner" w:cs="KodchiangUPC"/>
+          <w:sz w:val="22"/>
+          <w:szCs w:val="22"/>
+        </w:rPr>
+        <w:t>[</w:t>
+      </w:r>
+      <w:r>
+        <w:rPr>
+          <w:rFonts w:ascii="Sitka Banner" w:hAnsi="Sitka Banner" w:cs="KodchiangUPC"/>
+          <w:sz w:val="22"/>
+          <w:szCs w:val="22"/>
+        </w:rPr>
+        <w:t>IJHPCA</w:t>
+      </w:r>
+      <w:r>
+        <w:rPr>
+          <w:rFonts w:ascii="Sitka Banner" w:hAnsi="Sitka Banner" w:cs="KodchiangUPC"/>
+          <w:sz w:val="22"/>
+          <w:szCs w:val="22"/>
+        </w:rPr>
+        <w:t xml:space="preserve">] </w:t>
+      </w:r>
+      <w:r>
+        <w:rPr>
+          <w:rFonts w:ascii="Sitka Banner" w:hAnsi="Sitka Banner" w:cs="KodchiangUPC"/>
+          <w:i/>
+          <w:iCs/>
+          <w:sz w:val="22"/>
+          <w:szCs w:val="22"/>
+        </w:rPr>
+        <w:t>B</w:t>
+      </w:r>
+      <w:r>
+        <w:rPr>
+          <w:rFonts w:ascii="Sitka Banner" w:hAnsi="Sitka Banner" w:cs="KodchiangUPC"/>
+          <w:i/>
+          <w:iCs/>
+          <w:sz w:val="22"/>
+          <w:szCs w:val="22"/>
+        </w:rPr>
+        <w:t>lack-Box Statistical Prediction of Lossy Compression Ratios for Scientific Data</w:t>
+      </w:r>
+    </w:p>
+    <w:p>
+      <w:pPr>
+        <w:pStyle w:val="Heading1"/>
+        <w:rPr>
+          <w:rFonts w:ascii="Segoe UI Variable Text Light" w:hAnsi="Segoe UI Variable Text Light" w:cs="KodchiangUPC"/>
           <w:b w:val="0"/>
           <w:bCs w:val="0"/>
           <w:sz w:val="22"/>
@@ -1972,890 +2181,400 @@
       </w:pPr>
       <w:r>
         <w:rPr>
-          <w:rFonts w:ascii="Garamond" w:hAnsi="Garamond"/>
+          <w:rFonts w:ascii="Segoe UI Variable Text Light" w:hAnsi="Segoe UI Variable Text Light" w:cs="KodchiangUPC"/>
+          <w:b w:val="0"/>
+          <w:bCs w:val="0"/>
+          <w:sz w:val="18"/>
+          <w:szCs w:val="18"/>
+        </w:rPr>
+        <w:t xml:space="preserve">R. Underwood, J. </w:t>
+      </w:r>
+      <w:proofErr w:type="spellStart"/>
+      <w:r>
+        <w:rPr>
+          <w:rFonts w:ascii="Segoe UI Variable Text Light" w:hAnsi="Segoe UI Variable Text Light" w:cs="KodchiangUPC"/>
+          <w:b w:val="0"/>
+          <w:bCs w:val="0"/>
+          <w:sz w:val="18"/>
+          <w:szCs w:val="18"/>
+        </w:rPr>
+        <w:t>Bessac</w:t>
+      </w:r>
+      <w:proofErr w:type="spellEnd"/>
+      <w:r>
+        <w:rPr>
+          <w:rFonts w:ascii="Segoe UI Variable Text Light" w:hAnsi="Segoe UI Variable Text Light" w:cs="KodchiangUPC"/>
+          <w:b w:val="0"/>
+          <w:bCs w:val="0"/>
+          <w:sz w:val="18"/>
+          <w:szCs w:val="18"/>
+        </w:rPr>
+        <w:t xml:space="preserve">, </w:t>
+      </w:r>
+      <w:r>
+        <w:rPr>
+          <w:rFonts w:ascii="Segoe UI Variable Text Light" w:hAnsi="Segoe UI Variable Text Light" w:cs="KodchiangUPC"/>
+          <w:sz w:val="18"/>
+          <w:szCs w:val="18"/>
+        </w:rPr>
+        <w:t>D. Krasowska</w:t>
+      </w:r>
+      <w:r>
+        <w:rPr>
+          <w:rFonts w:ascii="Segoe UI Variable Text Light" w:hAnsi="Segoe UI Variable Text Light" w:cs="KodchiangUPC"/>
+          <w:b w:val="0"/>
+          <w:bCs w:val="0"/>
+          <w:sz w:val="18"/>
+          <w:szCs w:val="18"/>
+        </w:rPr>
+        <w:t>, J</w:t>
+      </w:r>
+      <w:proofErr w:type="gramStart"/>
+      <w:r>
+        <w:rPr>
+          <w:rFonts w:ascii="Segoe UI Variable Text Light" w:hAnsi="Segoe UI Variable Text Light" w:cs="KodchiangUPC"/>
+          <w:b w:val="0"/>
+          <w:bCs w:val="0"/>
+          <w:sz w:val="18"/>
+          <w:szCs w:val="18"/>
+        </w:rPr>
+        <w:t>.</w:t>
+      </w:r>
+      <w:r>
+        <w:rPr>
+          <w:rFonts w:ascii="Segoe UI Variable Text Light" w:hAnsi="Segoe UI Variable Text Light" w:cs="KodchiangUPC"/>
+          <w:b w:val="0"/>
+          <w:bCs w:val="0"/>
+          <w:sz w:val="18"/>
+          <w:szCs w:val="18"/>
+        </w:rPr>
+        <w:t xml:space="preserve"> </w:t>
+      </w:r>
+      <w:r>
+        <w:rPr>
+          <w:rFonts w:ascii="Segoe UI Variable Text Light" w:hAnsi="Segoe UI Variable Text Light" w:cs="KodchiangUPC"/>
+          <w:b w:val="0"/>
+          <w:bCs w:val="0"/>
+          <w:sz w:val="18"/>
+          <w:szCs w:val="18"/>
+        </w:rPr>
+        <w:t>C</w:t>
+      </w:r>
+      <w:proofErr w:type="gramEnd"/>
+      <w:r>
+        <w:rPr>
+          <w:rFonts w:ascii="Segoe UI Variable Text Light" w:hAnsi="Segoe UI Variable Text Light" w:cs="KodchiangUPC"/>
+          <w:b w:val="0"/>
+          <w:bCs w:val="0"/>
+          <w:sz w:val="18"/>
+          <w:szCs w:val="18"/>
+        </w:rPr>
+        <w:t>.</w:t>
+      </w:r>
+      <w:r>
+        <w:rPr>
+          <w:rFonts w:ascii="Segoe UI Variable Text Light" w:hAnsi="Segoe UI Variable Text Light" w:cs="KodchiangUPC"/>
+          <w:b w:val="0"/>
+          <w:bCs w:val="0"/>
+          <w:sz w:val="18"/>
+          <w:szCs w:val="18"/>
+        </w:rPr>
+        <w:t xml:space="preserve"> </w:t>
+      </w:r>
+      <w:r>
+        <w:rPr>
+          <w:rFonts w:ascii="Segoe UI Variable Text Light" w:hAnsi="Segoe UI Variable Text Light" w:cs="KodchiangUPC"/>
+          <w:b w:val="0"/>
+          <w:bCs w:val="0"/>
+          <w:sz w:val="18"/>
+          <w:szCs w:val="18"/>
+        </w:rPr>
+        <w:t xml:space="preserve">Calhoun, S. Di, </w:t>
+      </w:r>
+      <w:r>
+        <w:rPr>
+          <w:rFonts w:ascii="Segoe UI Variable Text Light" w:hAnsi="Segoe UI Variable Text Light" w:cs="KodchiangUPC"/>
+          <w:b w:val="0"/>
+          <w:bCs w:val="0"/>
+          <w:sz w:val="18"/>
+          <w:szCs w:val="18"/>
+        </w:rPr>
+        <w:t xml:space="preserve">and </w:t>
+      </w:r>
+      <w:r>
+        <w:rPr>
+          <w:rFonts w:ascii="Segoe UI Variable Text Light" w:hAnsi="Segoe UI Variable Text Light" w:cs="KodchiangUPC"/>
+          <w:b w:val="0"/>
+          <w:bCs w:val="0"/>
+          <w:sz w:val="18"/>
+          <w:szCs w:val="18"/>
+        </w:rPr>
+        <w:t>F. Cappello.</w:t>
+      </w:r>
+      <w:r>
+        <w:rPr>
+          <w:rFonts w:ascii="Segoe UI Variable Text Light" w:hAnsi="Segoe UI Variable Text Light" w:cs="KodchiangUPC"/>
+          <w:b w:val="0"/>
+          <w:bCs w:val="0"/>
+          <w:sz w:val="18"/>
+          <w:szCs w:val="18"/>
+        </w:rPr>
+        <w:t xml:space="preserve"> </w:t>
+      </w:r>
+      <w:r>
+        <w:rPr>
+          <w:rFonts w:ascii="Segoe UI Variable Text Light" w:hAnsi="Segoe UI Variable Text Light" w:cs="KodchiangUPC"/>
+          <w:b w:val="0"/>
+          <w:bCs w:val="0"/>
+          <w:sz w:val="18"/>
+          <w:szCs w:val="18"/>
+        </w:rPr>
+        <w:t>doi:10.1177/10943420231179417</w:t>
+      </w:r>
+      <w:r>
+        <w:rPr>
+          <w:rFonts w:ascii="Segoe UI Variable Text Light" w:hAnsi="Segoe UI Variable Text Light" w:cs="KodchiangUPC"/>
+          <w:b w:val="0"/>
+          <w:bCs w:val="0"/>
+          <w:sz w:val="18"/>
+          <w:szCs w:val="18"/>
+        </w:rPr>
+        <w:tab/>
+      </w:r>
+    </w:p>
+    <w:p>
+      <w:pPr>
+        <w:pStyle w:val="Heading1"/>
+        <w:rPr>
+          <w:rFonts w:ascii="Sitka Banner" w:hAnsi="Sitka Banner" w:cs="KodchiangUPC"/>
           <w:b w:val="0"/>
           <w:bCs w:val="0"/>
           <w:sz w:val="22"/>
           <w:szCs w:val="22"/>
         </w:rPr>
-        <w:t xml:space="preserve">A. Ganguli, R. Underwood, J. </w:t>
-      </w:r>
-      <w:proofErr w:type="spellStart"/>
-      <w:r>
-        <w:rPr>
-          <w:rFonts w:ascii="Garamond" w:hAnsi="Garamond"/>
-          <w:b w:val="0"/>
-          <w:bCs w:val="0"/>
+      </w:pPr>
+      <w:r>
+        <w:rPr>
+          <w:rFonts w:ascii="Sitka Banner" w:hAnsi="Sitka Banner" w:cs="KodchiangUPC"/>
           <w:sz w:val="22"/>
           <w:szCs w:val="22"/>
         </w:rPr>
-        <w:t>Bessac</w:t>
-      </w:r>
-      <w:proofErr w:type="spellEnd"/>
-      <w:r>
-        <w:rPr>
-          <w:rFonts w:ascii="Garamond" w:hAnsi="Garamond"/>
-          <w:b w:val="0"/>
-          <w:bCs w:val="0"/>
+        <w:t>[</w:t>
+      </w:r>
+      <w:r>
+        <w:rPr>
+          <w:rFonts w:ascii="Sitka Banner" w:hAnsi="Sitka Banner" w:cs="KodchiangUPC"/>
           <w:sz w:val="22"/>
           <w:szCs w:val="22"/>
         </w:rPr>
-        <w:t xml:space="preserve">, </w:t>
-      </w:r>
-      <w:r>
-        <w:rPr>
-          <w:rFonts w:ascii="Garamond" w:hAnsi="Garamond"/>
+        <w:t>DRBSD</w:t>
+      </w:r>
+      <w:r>
+        <w:rPr>
+          <w:rFonts w:ascii="Sitka Banner" w:hAnsi="Sitka Banner" w:cs="KodchiangUPC"/>
           <w:sz w:val="22"/>
           <w:szCs w:val="22"/>
         </w:rPr>
-        <w:t>D. Krasowska</w:t>
-      </w:r>
-      <w:r>
-        <w:rPr>
-          <w:rFonts w:ascii="Garamond" w:hAnsi="Garamond"/>
-          <w:b w:val="0"/>
-          <w:bCs w:val="0"/>
-          <w:sz w:val="22"/>
-          <w:szCs w:val="22"/>
-        </w:rPr>
-        <w:t xml:space="preserve">, J. C. Calhoun, S. Di, </w:t>
-      </w:r>
-      <w:r>
-        <w:rPr>
-          <w:rFonts w:ascii="Garamond" w:hAnsi="Garamond"/>
-          <w:b w:val="0"/>
-          <w:bCs w:val="0"/>
-          <w:sz w:val="22"/>
-          <w:szCs w:val="22"/>
-        </w:rPr>
-        <w:t xml:space="preserve">and </w:t>
-      </w:r>
-      <w:r>
-        <w:rPr>
-          <w:rFonts w:ascii="Garamond" w:hAnsi="Garamond"/>
-          <w:b w:val="0"/>
-          <w:bCs w:val="0"/>
-          <w:sz w:val="22"/>
-          <w:szCs w:val="22"/>
-        </w:rPr>
-        <w:t>F. Cappello. IEEE International Conference on Cluster Computing (CLUSTER). doi:10.1109/CLUSTER52292.2023.00028</w:t>
-      </w:r>
-      <w:r>
-        <w:rPr>
-          <w:rFonts w:ascii="Garamond" w:hAnsi="Garamond"/>
-          <w:b w:val="0"/>
-          <w:bCs w:val="0"/>
-          <w:sz w:val="22"/>
-          <w:szCs w:val="22"/>
-        </w:rPr>
-        <w:tab/>
-      </w:r>
-    </w:p>
-    <w:p>
-      <w:pPr>
-        <w:pStyle w:val="Heading1"/>
-        <w:rPr>
-          <w:rFonts w:ascii="Garamond" w:hAnsi="Garamond"/>
+        <w:t>]</w:t>
+      </w:r>
+      <w:r>
+        <w:rPr>
+          <w:rFonts w:ascii="Sitka Banner" w:hAnsi="Sitka Banner" w:cs="KodchiangUPC"/>
           <w:i/>
           <w:iCs/>
           <w:sz w:val="22"/>
           <w:szCs w:val="22"/>
         </w:rPr>
-      </w:pPr>
-      <w:r>
-        <w:rPr>
-          <w:rFonts w:ascii="Garamond" w:hAnsi="Garamond"/>
+        <w:t xml:space="preserve"> </w:t>
+      </w:r>
+      <w:r>
+        <w:rPr>
+          <w:rFonts w:ascii="Sitka Banner" w:hAnsi="Sitka Banner" w:cs="KodchiangUPC"/>
           <w:i/>
           <w:iCs/>
           <w:sz w:val="22"/>
           <w:szCs w:val="22"/>
         </w:rPr>
-        <w:t>B</w:t>
-      </w:r>
-      <w:r>
-        <w:rPr>
-          <w:rFonts w:ascii="Garamond" w:hAnsi="Garamond"/>
-          <w:i/>
-          <w:iCs/>
-          <w:sz w:val="22"/>
-          <w:szCs w:val="22"/>
-        </w:rPr>
-        <w:t>lack-Box Statistical Prediction of Lossy Compression Ratios for Scientific Data</w:t>
+        <w:t>Exploring Lossy Compressibility through Statistical Correlations of Scientific Datasets</w:t>
       </w:r>
     </w:p>
     <w:p>
       <w:pPr>
         <w:pStyle w:val="Heading1"/>
-        <w:tabs>
-          <w:tab w:val="left" w:pos="3570"/>
-        </w:tabs>
-        <w:rPr>
-          <w:rFonts w:ascii="Garamond" w:hAnsi="Garamond"/>
+        <w:rPr>
+          <w:rFonts w:ascii="Segoe UI Variable Text Light" w:hAnsi="Segoe UI Variable Text Light" w:cs="KodchiangUPC"/>
           <w:b w:val="0"/>
           <w:bCs w:val="0"/>
-          <w:sz w:val="22"/>
-          <w:szCs w:val="22"/>
-        </w:rPr>
-      </w:pPr>
-      <w:r>
-        <w:rPr>
-          <w:rFonts w:ascii="Garamond" w:hAnsi="Garamond"/>
+          <w:sz w:val="18"/>
+          <w:szCs w:val="18"/>
+        </w:rPr>
+      </w:pPr>
+      <w:r>
+        <w:rPr>
+          <w:rFonts w:ascii="Segoe UI Variable Text Light" w:hAnsi="Segoe UI Variable Text Light" w:cs="KodchiangUPC"/>
+          <w:sz w:val="18"/>
+          <w:szCs w:val="18"/>
+        </w:rPr>
+        <w:t>D. Krasowska</w:t>
+      </w:r>
+      <w:r>
+        <w:rPr>
+          <w:rFonts w:ascii="Segoe UI Variable Text Light" w:hAnsi="Segoe UI Variable Text Light" w:cs="KodchiangUPC"/>
           <w:b w:val="0"/>
           <w:bCs w:val="0"/>
-          <w:sz w:val="22"/>
-          <w:szCs w:val="22"/>
-        </w:rPr>
-        <w:t xml:space="preserve">R. Underwood, J. </w:t>
+          <w:sz w:val="18"/>
+          <w:szCs w:val="18"/>
+        </w:rPr>
+        <w:t xml:space="preserve">, J. </w:t>
       </w:r>
       <w:proofErr w:type="spellStart"/>
       <w:r>
         <w:rPr>
-          <w:rFonts w:ascii="Garamond" w:hAnsi="Garamond"/>
+          <w:rFonts w:ascii="Segoe UI Variable Text Light" w:hAnsi="Segoe UI Variable Text Light" w:cs="KodchiangUPC"/>
           <w:b w:val="0"/>
           <w:bCs w:val="0"/>
-          <w:sz w:val="22"/>
-          <w:szCs w:val="22"/>
+          <w:sz w:val="18"/>
+          <w:szCs w:val="18"/>
         </w:rPr>
         <w:t>Bessac</w:t>
       </w:r>
       <w:proofErr w:type="spellEnd"/>
       <w:r>
         <w:rPr>
-          <w:rFonts w:ascii="Garamond" w:hAnsi="Garamond"/>
+          <w:rFonts w:ascii="Segoe UI Variable Text Light" w:hAnsi="Segoe UI Variable Text Light" w:cs="KodchiangUPC"/>
           <w:b w:val="0"/>
           <w:bCs w:val="0"/>
-          <w:sz w:val="22"/>
-          <w:szCs w:val="22"/>
-        </w:rPr>
-        <w:t xml:space="preserve">, </w:t>
-      </w:r>
-      <w:r>
-        <w:rPr>
-          <w:rFonts w:ascii="Garamond" w:hAnsi="Garamond"/>
-          <w:sz w:val="22"/>
-          <w:szCs w:val="22"/>
-        </w:rPr>
-        <w:t>D. Krasowska</w:t>
-      </w:r>
-      <w:r>
-        <w:rPr>
-          <w:rFonts w:ascii="Garamond" w:hAnsi="Garamond"/>
+          <w:sz w:val="18"/>
+          <w:szCs w:val="18"/>
+        </w:rPr>
+        <w:t>, R. Underwood, J.</w:t>
+      </w:r>
+      <w:r>
+        <w:rPr>
+          <w:rFonts w:ascii="Segoe UI Variable Text Light" w:hAnsi="Segoe UI Variable Text Light" w:cs="KodchiangUPC"/>
           <w:b w:val="0"/>
           <w:bCs w:val="0"/>
-          <w:sz w:val="22"/>
-          <w:szCs w:val="22"/>
-        </w:rPr>
-        <w:t xml:space="preserve">, J. C. Calhoun, S. Di, </w:t>
-      </w:r>
-      <w:r>
-        <w:rPr>
-          <w:rFonts w:ascii="Garamond" w:hAnsi="Garamond"/>
+          <w:sz w:val="18"/>
+          <w:szCs w:val="18"/>
+        </w:rPr>
+        <w:t xml:space="preserve"> </w:t>
+      </w:r>
+      <w:r>
+        <w:rPr>
+          <w:rFonts w:ascii="Segoe UI Variable Text Light" w:hAnsi="Segoe UI Variable Text Light" w:cs="KodchiangUPC"/>
           <w:b w:val="0"/>
           <w:bCs w:val="0"/>
-          <w:sz w:val="22"/>
-          <w:szCs w:val="22"/>
-        </w:rPr>
-        <w:t xml:space="preserve">and </w:t>
-      </w:r>
-      <w:r>
-        <w:rPr>
-          <w:rFonts w:ascii="Garamond" w:hAnsi="Garamond"/>
+          <w:sz w:val="18"/>
+          <w:szCs w:val="18"/>
+        </w:rPr>
+        <w:t>C. Calhoun, S. Di</w:t>
+      </w:r>
+      <w:r>
+        <w:rPr>
+          <w:rFonts w:ascii="Segoe UI Variable Text Light" w:hAnsi="Segoe UI Variable Text Light" w:cs="KodchiangUPC"/>
           <w:b w:val="0"/>
           <w:bCs w:val="0"/>
-          <w:sz w:val="22"/>
-          <w:szCs w:val="22"/>
-        </w:rPr>
-        <w:t xml:space="preserve">F. Cappello. The International Journal of </w:t>
-      </w:r>
-      <w:proofErr w:type="gramStart"/>
-      <w:r>
-        <w:rPr>
-          <w:rFonts w:ascii="Garamond" w:hAnsi="Garamond"/>
+          <w:sz w:val="18"/>
+          <w:szCs w:val="18"/>
+        </w:rPr>
+        <w:t xml:space="preserve">, </w:t>
+      </w:r>
+      <w:r>
+        <w:rPr>
+          <w:rFonts w:ascii="Segoe UI Variable Text Light" w:hAnsi="Segoe UI Variable Text Light" w:cs="KodchiangUPC"/>
           <w:b w:val="0"/>
           <w:bCs w:val="0"/>
-          <w:sz w:val="22"/>
-          <w:szCs w:val="22"/>
-        </w:rPr>
-        <w:t>High Performance</w:t>
-      </w:r>
-      <w:proofErr w:type="gramEnd"/>
-      <w:r>
-        <w:rPr>
-          <w:rFonts w:ascii="Garamond" w:hAnsi="Garamond"/>
+          <w:sz w:val="18"/>
+          <w:szCs w:val="18"/>
+        </w:rPr>
+        <w:t>and F. Cappello</w:t>
+      </w:r>
+      <w:r>
+        <w:rPr>
+          <w:rFonts w:ascii="Segoe UI Variable Text Light" w:hAnsi="Segoe UI Variable Text Light" w:cs="KodchiangUPC"/>
           <w:b w:val="0"/>
           <w:bCs w:val="0"/>
-          <w:sz w:val="22"/>
-          <w:szCs w:val="22"/>
-        </w:rPr>
-        <w:t xml:space="preserve"> Computing Applications</w:t>
-      </w:r>
-      <w:r>
-        <w:rPr>
-          <w:rFonts w:ascii="Garamond" w:hAnsi="Garamond"/>
+          <w:sz w:val="18"/>
+          <w:szCs w:val="18"/>
+        </w:rPr>
+        <w:t>.</w:t>
+      </w:r>
+      <w:r>
+        <w:rPr>
+          <w:rFonts w:ascii="Segoe UI Variable Text Light" w:hAnsi="Segoe UI Variable Text Light" w:cs="KodchiangUPC"/>
           <w:b w:val="0"/>
           <w:bCs w:val="0"/>
-          <w:sz w:val="22"/>
-          <w:szCs w:val="22"/>
-        </w:rPr>
-        <w:t xml:space="preserve"> (IJHPCA)</w:t>
-      </w:r>
-      <w:r>
-        <w:rPr>
-          <w:rFonts w:ascii="Garamond" w:hAnsi="Garamond"/>
+          <w:sz w:val="18"/>
+          <w:szCs w:val="18"/>
+        </w:rPr>
+        <w:t xml:space="preserve"> </w:t>
+      </w:r>
+      <w:r>
+        <w:rPr>
+          <w:rFonts w:ascii="Segoe UI Variable Text Light" w:hAnsi="Segoe UI Variable Text Light" w:cs="KodchiangUPC"/>
           <w:b w:val="0"/>
           <w:bCs w:val="0"/>
-          <w:sz w:val="22"/>
-          <w:szCs w:val="22"/>
-        </w:rPr>
-        <w:t xml:space="preserve">. </w:t>
-      </w:r>
-      <w:r>
-        <w:rPr>
-          <w:rFonts w:ascii="Garamond" w:hAnsi="Garamond"/>
-          <w:b w:val="0"/>
-          <w:bCs w:val="0"/>
-          <w:sz w:val="22"/>
-          <w:szCs w:val="22"/>
-        </w:rPr>
-        <w:t>doi:10.1177/10943420231179417</w:t>
-      </w:r>
-      <w:r>
-        <w:rPr>
-          <w:rFonts w:ascii="Garamond" w:hAnsi="Garamond"/>
-          <w:b w:val="0"/>
-          <w:bCs w:val="0"/>
-          <w:sz w:val="22"/>
-          <w:szCs w:val="22"/>
-        </w:rPr>
-        <w:tab/>
+          <w:sz w:val="18"/>
+          <w:szCs w:val="18"/>
+        </w:rPr>
+        <w:t>doi:10.1109/DRBSD754563.2021.00011</w:t>
       </w:r>
     </w:p>
     <w:p>
       <w:pPr>
         <w:pStyle w:val="Heading1"/>
-        <w:rPr>
-          <w:rFonts w:ascii="Garamond" w:hAnsi="Garamond"/>
-          <w:b w:val="0"/>
-          <w:bCs w:val="0"/>
-          <w:sz w:val="22"/>
-          <w:szCs w:val="22"/>
-        </w:rPr>
-      </w:pPr>
-      <w:r>
-        <w:rPr>
-          <w:rFonts w:ascii="Garamond" w:hAnsi="Garamond"/>
-          <w:i/>
-          <w:iCs/>
-          <w:sz w:val="22"/>
-          <w:szCs w:val="22"/>
-        </w:rPr>
-        <w:t>Exploring Lossy Compressibility through Statistical Correlations of Scientific Datasets</w:t>
-      </w:r>
+        <w:ind w:left="0"/>
+        <w:rPr>
+          <w:rFonts w:ascii="Sitka Banner" w:hAnsi="Sitka Banner" w:cs="KodchiangUPC"/>
+          <w:sz w:val="32"/>
+          <w:szCs w:val="32"/>
+        </w:rPr>
+      </w:pPr>
     </w:p>
     <w:p>
       <w:pPr>
         <w:pStyle w:val="Heading1"/>
-        <w:rPr>
-          <w:rFonts w:ascii="Garamond" w:hAnsi="Garamond"/>
-          <w:b w:val="0"/>
-          <w:bCs w:val="0"/>
-          <w:sz w:val="22"/>
-          <w:szCs w:val="22"/>
-        </w:rPr>
-      </w:pPr>
-      <w:r>
-        <w:rPr>
-          <w:rFonts w:ascii="Garamond" w:hAnsi="Garamond"/>
-          <w:sz w:val="22"/>
-          <w:szCs w:val="22"/>
-        </w:rPr>
-        <w:t>D. Krasowska</w:t>
-      </w:r>
-      <w:r>
-        <w:rPr>
-          <w:rFonts w:ascii="Garamond" w:hAnsi="Garamond"/>
-          <w:b w:val="0"/>
-          <w:bCs w:val="0"/>
-          <w:sz w:val="22"/>
-          <w:szCs w:val="22"/>
-        </w:rPr>
-        <w:t xml:space="preserve">, J. </w:t>
-      </w:r>
-      <w:proofErr w:type="spellStart"/>
-      <w:r>
-        <w:rPr>
-          <w:rFonts w:ascii="Garamond" w:hAnsi="Garamond"/>
-          <w:b w:val="0"/>
-          <w:bCs w:val="0"/>
-          <w:sz w:val="22"/>
-          <w:szCs w:val="22"/>
-        </w:rPr>
-        <w:t>Bessac</w:t>
-      </w:r>
-      <w:proofErr w:type="spellEnd"/>
-      <w:r>
-        <w:rPr>
-          <w:rFonts w:ascii="Garamond" w:hAnsi="Garamond"/>
-          <w:b w:val="0"/>
-          <w:bCs w:val="0"/>
-          <w:sz w:val="22"/>
-          <w:szCs w:val="22"/>
-        </w:rPr>
-        <w:t>, R. Underwood, J. C. Calhoun, S. Di</w:t>
-      </w:r>
-      <w:r>
-        <w:rPr>
-          <w:rFonts w:ascii="Garamond" w:hAnsi="Garamond"/>
-          <w:b w:val="0"/>
-          <w:bCs w:val="0"/>
-          <w:sz w:val="22"/>
-          <w:szCs w:val="22"/>
-        </w:rPr>
-        <w:t xml:space="preserve">, </w:t>
-      </w:r>
-      <w:r>
-        <w:rPr>
-          <w:rFonts w:ascii="Garamond" w:hAnsi="Garamond"/>
-          <w:b w:val="0"/>
-          <w:bCs w:val="0"/>
-          <w:sz w:val="22"/>
-          <w:szCs w:val="22"/>
-        </w:rPr>
-        <w:t>and F. Cappello</w:t>
-      </w:r>
-      <w:r>
-        <w:rPr>
-          <w:rFonts w:ascii="Garamond" w:hAnsi="Garamond"/>
-          <w:b w:val="0"/>
-          <w:bCs w:val="0"/>
-          <w:sz w:val="22"/>
-          <w:szCs w:val="22"/>
-        </w:rPr>
-        <w:t xml:space="preserve">. </w:t>
-      </w:r>
-      <w:r>
-        <w:rPr>
-          <w:rFonts w:ascii="Garamond" w:hAnsi="Garamond"/>
-          <w:b w:val="0"/>
-          <w:bCs w:val="0"/>
-          <w:sz w:val="22"/>
-          <w:szCs w:val="22"/>
-        </w:rPr>
-        <w:t>7th International Workshop on Data Analysis and Reduction for Big Scientific Data (DRBSD-7</w:t>
-      </w:r>
-      <w:r>
-        <w:rPr>
-          <w:rFonts w:ascii="Garamond" w:hAnsi="Garamond"/>
-          <w:b w:val="0"/>
-          <w:bCs w:val="0"/>
-          <w:sz w:val="22"/>
-          <w:szCs w:val="22"/>
-        </w:rPr>
-        <w:t xml:space="preserve">). </w:t>
-      </w:r>
-      <w:r>
-        <w:rPr>
-          <w:rFonts w:ascii="Garamond" w:hAnsi="Garamond"/>
-          <w:b w:val="0"/>
-          <w:bCs w:val="0"/>
-          <w:sz w:val="22"/>
-          <w:szCs w:val="22"/>
-        </w:rPr>
-        <w:t>doi:10.1109/DRBSD754563.2021.00011</w:t>
-      </w:r>
+        <w:ind w:left="0"/>
+        <w:rPr>
+          <w:rFonts w:ascii="Sitka Banner" w:hAnsi="Sitka Banner" w:cs="KodchiangUPC"/>
+          <w:sz w:val="32"/>
+          <w:szCs w:val="32"/>
+        </w:rPr>
+      </w:pPr>
     </w:p>
     <w:p>
       <w:pPr>
         <w:pStyle w:val="Heading1"/>
         <w:ind w:left="0"/>
         <w:rPr>
-          <w:rFonts w:ascii="Garamond" w:hAnsi="Garamond"/>
+          <w:rFonts w:ascii="Sitka Banner" w:hAnsi="Sitka Banner" w:cs="KodchiangUPC"/>
           <w:sz w:val="32"/>
           <w:szCs w:val="32"/>
         </w:rPr>
       </w:pPr>
+      <w:r>
+        <w:rPr>
+          <w:rFonts w:ascii="Sitka Banner" w:hAnsi="Sitka Banner" w:cs="KodchiangUPC"/>
+          <w:sz w:val="32"/>
+          <w:szCs w:val="32"/>
+        </w:rPr>
+        <w:lastRenderedPageBreak/>
+        <w:t>Teaching</w:t>
+      </w:r>
+      <w:r>
+        <w:rPr>
+          <w:rFonts w:ascii="Sitka Banner" w:hAnsi="Sitka Banner" w:cs="KodchiangUPC"/>
+          <w:sz w:val="32"/>
+          <w:szCs w:val="32"/>
+        </w:rPr>
+        <w:t xml:space="preserve"> / Mentoring</w:t>
+      </w:r>
     </w:p>
     <w:p>
       <w:pPr>
         <w:pStyle w:val="Heading1"/>
-        <w:ind w:left="0"/>
-        <w:rPr>
-          <w:rFonts w:ascii="Garamond" w:hAnsi="Garamond"/>
-          <w:sz w:val="32"/>
-          <w:szCs w:val="32"/>
-        </w:rPr>
-      </w:pPr>
-    </w:p>
-    <w:p>
-      <w:pPr>
-        <w:pStyle w:val="Heading1"/>
-        <w:ind w:left="0"/>
-        <w:rPr>
-          <w:rFonts w:ascii="Garamond" w:hAnsi="Garamond"/>
-          <w:sz w:val="32"/>
-          <w:szCs w:val="32"/>
-        </w:rPr>
-      </w:pPr>
-      <w:r>
-        <w:rPr>
-          <w:rFonts w:ascii="Garamond" w:hAnsi="Garamond"/>
-          <w:sz w:val="32"/>
-          <w:szCs w:val="32"/>
-        </w:rPr>
-        <w:t>Awards</w:t>
-      </w:r>
-    </w:p>
-    <w:p>
-      <w:pPr>
-        <w:pStyle w:val="Heading1"/>
-        <w:rPr>
-          <w:rFonts w:ascii="Garamond" w:hAnsi="Garamond"/>
-          <w:b w:val="0"/>
-          <w:bCs w:val="0"/>
-          <w:sz w:val="22"/>
-          <w:szCs w:val="22"/>
-        </w:rPr>
-      </w:pPr>
-      <w:r>
-        <w:rPr>
-          <w:rFonts w:ascii="Garamond" w:hAnsi="Garamond"/>
-          <w:i/>
-          <w:iCs/>
-          <w:sz w:val="22"/>
-          <w:szCs w:val="22"/>
-        </w:rPr>
-        <w:t>(</w:t>
-      </w:r>
-      <w:r>
-        <w:rPr>
-          <w:rFonts w:ascii="Garamond" w:hAnsi="Garamond"/>
-          <w:i/>
-          <w:iCs/>
-          <w:sz w:val="22"/>
-          <w:szCs w:val="22"/>
-        </w:rPr>
-        <w:t>2023</w:t>
-      </w:r>
-      <w:r>
-        <w:rPr>
-          <w:rFonts w:ascii="Garamond" w:hAnsi="Garamond"/>
-          <w:b w:val="0"/>
-          <w:bCs w:val="0"/>
-          <w:i/>
-          <w:iCs/>
-          <w:noProof/>
-          <w:sz w:val="22"/>
-          <w:szCs w:val="22"/>
-        </w:rPr>
-        <mc:AlternateContent>
-          <mc:Choice Requires="wps">
-            <w:drawing>
-              <wp:anchor distT="0" distB="0" distL="114300" distR="114300" simplePos="0" relativeHeight="251677696" behindDoc="0" locked="0" layoutInCell="1" allowOverlap="1" wp14:anchorId="5CD21AF8" wp14:editId="03618DB0">
-                <wp:simplePos x="0" y="0"/>
-                <wp:positionH relativeFrom="page">
-                  <wp:posOffset>635000</wp:posOffset>
-                </wp:positionH>
-                <wp:positionV relativeFrom="paragraph">
-                  <wp:posOffset>0</wp:posOffset>
-                </wp:positionV>
-                <wp:extent cx="6370320" cy="9525"/>
-                <wp:effectExtent l="0" t="0" r="0" b="0"/>
-                <wp:wrapNone/>
-                <wp:docPr id="11" name="AutoShape 2"/>
-                <wp:cNvGraphicFramePr>
-                  <a:graphicFrameLocks xmlns:a="http://schemas.openxmlformats.org/drawingml/2006/main"/>
-                </wp:cNvGraphicFramePr>
-                <a:graphic xmlns:a="http://schemas.openxmlformats.org/drawingml/2006/main">
-                  <a:graphicData uri="http://schemas.microsoft.com/office/word/2010/wordprocessingShape">
-                    <wps:wsp>
-                      <wps:cNvSpPr>
-                        <a:spLocks/>
-                      </wps:cNvSpPr>
-                      <wps:spPr bwMode="auto">
-                        <a:xfrm>
-                          <a:off x="0" y="0"/>
-                          <a:ext cx="6370320" cy="9525"/>
-                        </a:xfrm>
-                        <a:custGeom>
-                          <a:avLst/>
-                          <a:gdLst>
-                            <a:gd name="T0" fmla="+- 0 11136 1104"/>
-                            <a:gd name="T1" fmla="*/ T0 w 10032"/>
-                            <a:gd name="T2" fmla="+- 0 0 -10"/>
-                            <a:gd name="T3" fmla="*/ 0 h 15"/>
-                            <a:gd name="T4" fmla="+- 0 1104 1104"/>
-                            <a:gd name="T5" fmla="*/ T4 w 10032"/>
-                            <a:gd name="T6" fmla="+- 0 0 -10"/>
-                            <a:gd name="T7" fmla="*/ 0 h 15"/>
-                            <a:gd name="T8" fmla="+- 0 1104 1104"/>
-                            <a:gd name="T9" fmla="*/ T8 w 10032"/>
-                            <a:gd name="T10" fmla="+- 0 5 -10"/>
-                            <a:gd name="T11" fmla="*/ 5 h 15"/>
-                            <a:gd name="T12" fmla="+- 0 11136 1104"/>
-                            <a:gd name="T13" fmla="*/ T12 w 10032"/>
-                            <a:gd name="T14" fmla="+- 0 5 -10"/>
-                            <a:gd name="T15" fmla="*/ 5 h 15"/>
-                            <a:gd name="T16" fmla="+- 0 11136 1104"/>
-                            <a:gd name="T17" fmla="*/ T16 w 10032"/>
-                            <a:gd name="T18" fmla="+- 0 0 -10"/>
-                            <a:gd name="T19" fmla="*/ 0 h 15"/>
-                            <a:gd name="T20" fmla="+- 0 11136 1104"/>
-                            <a:gd name="T21" fmla="*/ T20 w 10032"/>
-                            <a:gd name="T22" fmla="+- 0 -10 -10"/>
-                            <a:gd name="T23" fmla="*/ -10 h 15"/>
-                            <a:gd name="T24" fmla="+- 0 1104 1104"/>
-                            <a:gd name="T25" fmla="*/ T24 w 10032"/>
-                            <a:gd name="T26" fmla="+- 0 -10 -10"/>
-                            <a:gd name="T27" fmla="*/ -10 h 15"/>
-                            <a:gd name="T28" fmla="+- 0 1104 1104"/>
-                            <a:gd name="T29" fmla="*/ T28 w 10032"/>
-                            <a:gd name="T30" fmla="+- 0 -5 -10"/>
-                            <a:gd name="T31" fmla="*/ -5 h 15"/>
-                            <a:gd name="T32" fmla="+- 0 11136 1104"/>
-                            <a:gd name="T33" fmla="*/ T32 w 10032"/>
-                            <a:gd name="T34" fmla="+- 0 -5 -10"/>
-                            <a:gd name="T35" fmla="*/ -5 h 15"/>
-                            <a:gd name="T36" fmla="+- 0 11136 1104"/>
-                            <a:gd name="T37" fmla="*/ T36 w 10032"/>
-                            <a:gd name="T38" fmla="+- 0 -10 -10"/>
-                            <a:gd name="T39" fmla="*/ -10 h 15"/>
-                          </a:gdLst>
-                          <a:ahLst/>
-                          <a:cxnLst>
-                            <a:cxn ang="0">
-                              <a:pos x="T1" y="T3"/>
-                            </a:cxn>
-                            <a:cxn ang="0">
-                              <a:pos x="T5" y="T7"/>
-                            </a:cxn>
-                            <a:cxn ang="0">
-                              <a:pos x="T9" y="T11"/>
-                            </a:cxn>
-                            <a:cxn ang="0">
-                              <a:pos x="T13" y="T15"/>
-                            </a:cxn>
-                            <a:cxn ang="0">
-                              <a:pos x="T17" y="T19"/>
-                            </a:cxn>
-                            <a:cxn ang="0">
-                              <a:pos x="T21" y="T23"/>
-                            </a:cxn>
-                            <a:cxn ang="0">
-                              <a:pos x="T25" y="T27"/>
-                            </a:cxn>
-                            <a:cxn ang="0">
-                              <a:pos x="T29" y="T31"/>
-                            </a:cxn>
-                            <a:cxn ang="0">
-                              <a:pos x="T33" y="T35"/>
-                            </a:cxn>
-                            <a:cxn ang="0">
-                              <a:pos x="T37" y="T39"/>
-                            </a:cxn>
-                          </a:cxnLst>
-                          <a:rect l="0" t="0" r="r" b="b"/>
-                          <a:pathLst>
-                            <a:path w="10032" h="15">
-                              <a:moveTo>
-                                <a:pt x="10032" y="10"/>
-                              </a:moveTo>
-                              <a:lnTo>
-                                <a:pt x="0" y="10"/>
-                              </a:lnTo>
-                              <a:lnTo>
-                                <a:pt x="0" y="15"/>
-                              </a:lnTo>
-                              <a:lnTo>
-                                <a:pt x="10032" y="15"/>
-                              </a:lnTo>
-                              <a:lnTo>
-                                <a:pt x="10032" y="10"/>
-                              </a:lnTo>
-                              <a:close/>
-                              <a:moveTo>
-                                <a:pt x="10032" y="0"/>
-                              </a:moveTo>
-                              <a:lnTo>
-                                <a:pt x="0" y="0"/>
-                              </a:lnTo>
-                              <a:lnTo>
-                                <a:pt x="0" y="5"/>
-                              </a:lnTo>
-                              <a:lnTo>
-                                <a:pt x="10032" y="5"/>
-                              </a:lnTo>
-                              <a:lnTo>
-                                <a:pt x="10032" y="0"/>
-                              </a:lnTo>
-                              <a:close/>
-                            </a:path>
-                          </a:pathLst>
-                        </a:custGeom>
-                        <a:solidFill>
-                          <a:srgbClr val="808080"/>
-                        </a:solidFill>
-                        <a:ln>
-                          <a:noFill/>
-                        </a:ln>
-                        <a:extLst>
-                          <a:ext uri="{91240B29-F687-4F45-9708-019B960494DF}">
-                            <a14:hiddenLine xmlns:a14="http://schemas.microsoft.com/office/drawing/2010/main" w="9525">
-                              <a:solidFill>
-                                <a:srgbClr val="000000"/>
-                              </a:solidFill>
-                              <a:round/>
-                              <a:headEnd/>
-                              <a:tailEnd/>
-                            </a14:hiddenLine>
-                          </a:ext>
-                        </a:extLst>
-                      </wps:spPr>
-                      <wps:bodyPr rot="0" vert="horz" wrap="square" lIns="91440" tIns="45720" rIns="91440" bIns="45720" anchor="t" anchorCtr="0" upright="1">
-                        <a:noAutofit/>
-                      </wps:bodyPr>
-                    </wps:wsp>
-                  </a:graphicData>
-                </a:graphic>
-                <wp14:sizeRelH relativeFrom="page">
-                  <wp14:pctWidth>0</wp14:pctWidth>
-                </wp14:sizeRelH>
-                <wp14:sizeRelV relativeFrom="page">
-                  <wp14:pctHeight>0</wp14:pctHeight>
-                </wp14:sizeRelV>
-              </wp:anchor>
-            </w:drawing>
-          </mc:Choice>
-          <mc:Fallback>
-            <w:pict>
-              <v:shape w14:anchorId="5C587146" id="AutoShape 2" o:spid="_x0000_s1026" style="position:absolute;margin-left:50pt;margin-top:0;width:501.6pt;height:.75pt;z-index:251677696;visibility:visible;mso-wrap-style:square;mso-width-percent:0;mso-height-percent:0;mso-wrap-distance-left:9pt;mso-wrap-distance-top:0;mso-wrap-distance-right:9pt;mso-wrap-distance-bottom:0;mso-position-horizontal:absolute;mso-position-horizontal-relative:page;mso-position-vertical:absolute;mso-position-vertical-relative:text;mso-width-percent:0;mso-height-percent:0;mso-width-relative:page;mso-height-relative:page;v-text-anchor:top" coordsize="10032,15" o:gfxdata="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" path="m10032,10l,10r,5l10032,15r,-5xm10032,l,,,5r10032,l10032,xe" fillcolor="gray" stroked="f">
-                <v:path arrowok="t" o:connecttype="custom" o:connectlocs="6370320,0;0,0;0,3175;6370320,3175;6370320,0;6370320,-6350;0,-6350;0,-3175;6370320,-3175;6370320,-6350" o:connectangles="0,0,0,0,0,0,0,0,0,0"/>
-                <w10:wrap anchorx="page"/>
-              </v:shape>
-            </w:pict>
-          </mc:Fallback>
-        </mc:AlternateContent>
-      </w:r>
-      <w:r>
-        <w:rPr>
-          <w:rFonts w:ascii="Garamond" w:hAnsi="Garamond"/>
-          <w:i/>
-          <w:iCs/>
-          <w:sz w:val="22"/>
-          <w:szCs w:val="22"/>
-        </w:rPr>
-        <w:t>)</w:t>
-      </w:r>
-      <w:r>
-        <w:rPr>
-          <w:rFonts w:ascii="Garamond" w:hAnsi="Garamond"/>
-          <w:sz w:val="22"/>
-          <w:szCs w:val="22"/>
-        </w:rPr>
-        <w:t xml:space="preserve"> </w:t>
-      </w:r>
-      <w:r>
-        <w:rPr>
-          <w:rFonts w:ascii="Garamond" w:hAnsi="Garamond"/>
-          <w:b w:val="0"/>
-          <w:bCs w:val="0"/>
-          <w:sz w:val="22"/>
-          <w:szCs w:val="22"/>
-        </w:rPr>
-        <w:t xml:space="preserve">DOE Computational Science Graduate Fellowship Recipient </w:t>
-      </w:r>
-    </w:p>
-    <w:p>
-      <w:pPr>
-        <w:pStyle w:val="Heading1"/>
-        <w:rPr>
-          <w:rFonts w:ascii="Garamond" w:hAnsi="Garamond"/>
-          <w:b w:val="0"/>
-          <w:bCs w:val="0"/>
-          <w:sz w:val="22"/>
-          <w:szCs w:val="22"/>
-        </w:rPr>
-      </w:pPr>
-      <w:r>
-        <w:rPr>
-          <w:rFonts w:ascii="Garamond" w:hAnsi="Garamond"/>
-          <w:i/>
-          <w:iCs/>
-          <w:sz w:val="22"/>
-          <w:szCs w:val="22"/>
-        </w:rPr>
-        <w:t>(</w:t>
-      </w:r>
-      <w:r>
-        <w:rPr>
-          <w:rFonts w:ascii="Garamond" w:hAnsi="Garamond"/>
-          <w:i/>
-          <w:iCs/>
-          <w:sz w:val="22"/>
-          <w:szCs w:val="22"/>
-        </w:rPr>
-        <w:t>2022</w:t>
-      </w:r>
-      <w:r>
-        <w:rPr>
-          <w:rFonts w:ascii="Garamond" w:hAnsi="Garamond"/>
-          <w:i/>
-          <w:iCs/>
-          <w:sz w:val="22"/>
-          <w:szCs w:val="22"/>
-        </w:rPr>
-        <w:t>)</w:t>
-      </w:r>
-      <w:r>
-        <w:rPr>
-          <w:rFonts w:ascii="Garamond" w:hAnsi="Garamond"/>
-          <w:sz w:val="22"/>
-          <w:szCs w:val="22"/>
-        </w:rPr>
-        <w:t xml:space="preserve"> </w:t>
-      </w:r>
-      <w:r>
-        <w:rPr>
-          <w:rFonts w:ascii="Garamond" w:hAnsi="Garamond"/>
-          <w:b w:val="0"/>
-          <w:bCs w:val="0"/>
-          <w:sz w:val="22"/>
-          <w:szCs w:val="22"/>
-        </w:rPr>
-        <w:t xml:space="preserve">First Place for ACM </w:t>
-      </w:r>
-      <w:r>
-        <w:rPr>
-          <w:rFonts w:ascii="Garamond" w:hAnsi="Garamond"/>
-          <w:b w:val="0"/>
-          <w:bCs w:val="0"/>
-          <w:sz w:val="22"/>
-          <w:szCs w:val="22"/>
-        </w:rPr>
-        <w:t xml:space="preserve">Undergraduate </w:t>
-      </w:r>
-      <w:r>
-        <w:rPr>
-          <w:rFonts w:ascii="Garamond" w:hAnsi="Garamond"/>
-          <w:b w:val="0"/>
-          <w:bCs w:val="0"/>
-          <w:sz w:val="22"/>
-          <w:szCs w:val="22"/>
-        </w:rPr>
-        <w:t>Student Research Competition</w:t>
-      </w:r>
-      <w:r>
-        <w:rPr>
-          <w:rFonts w:ascii="Garamond" w:hAnsi="Garamond"/>
-          <w:b w:val="0"/>
-          <w:bCs w:val="0"/>
-          <w:sz w:val="22"/>
-          <w:szCs w:val="22"/>
-        </w:rPr>
-        <w:t xml:space="preserve"> </w:t>
-      </w:r>
-      <w:r>
-        <w:rPr>
-          <w:rFonts w:ascii="Garamond" w:hAnsi="Garamond"/>
-          <w:b w:val="0"/>
-          <w:bCs w:val="0"/>
-          <w:sz w:val="22"/>
-          <w:szCs w:val="22"/>
-        </w:rPr>
-        <w:t xml:space="preserve">at Supercomputing </w:t>
-      </w:r>
-    </w:p>
-    <w:p>
-      <w:pPr>
-        <w:pStyle w:val="Heading1"/>
-        <w:rPr>
-          <w:rFonts w:ascii="Garamond" w:hAnsi="Garamond"/>
-          <w:b w:val="0"/>
-          <w:bCs w:val="0"/>
-          <w:sz w:val="22"/>
-          <w:szCs w:val="22"/>
-        </w:rPr>
-      </w:pPr>
-      <w:r>
-        <w:rPr>
-          <w:rFonts w:ascii="Garamond" w:hAnsi="Garamond"/>
-          <w:i/>
-          <w:iCs/>
-          <w:sz w:val="22"/>
-          <w:szCs w:val="22"/>
-        </w:rPr>
-        <w:t>(</w:t>
-      </w:r>
-      <w:r>
-        <w:rPr>
-          <w:rFonts w:ascii="Garamond" w:hAnsi="Garamond"/>
-          <w:i/>
-          <w:iCs/>
-          <w:sz w:val="22"/>
-          <w:szCs w:val="22"/>
-        </w:rPr>
-        <w:t>2022</w:t>
-      </w:r>
-      <w:r>
-        <w:rPr>
-          <w:rFonts w:ascii="Garamond" w:hAnsi="Garamond"/>
-          <w:i/>
-          <w:iCs/>
-          <w:sz w:val="22"/>
-          <w:szCs w:val="22"/>
-        </w:rPr>
-        <w:t>)</w:t>
-      </w:r>
-      <w:r>
-        <w:rPr>
-          <w:rFonts w:ascii="Garamond" w:hAnsi="Garamond"/>
-          <w:sz w:val="22"/>
-          <w:szCs w:val="22"/>
-        </w:rPr>
-        <w:t xml:space="preserve"> </w:t>
-      </w:r>
-      <w:r>
-        <w:rPr>
-          <w:rFonts w:ascii="Garamond" w:hAnsi="Garamond"/>
-          <w:b w:val="0"/>
-          <w:bCs w:val="0"/>
-          <w:sz w:val="22"/>
-          <w:szCs w:val="22"/>
-        </w:rPr>
-        <w:t xml:space="preserve">Best Poster IndySCC22 at Supercomputing </w:t>
-      </w:r>
-    </w:p>
-    <w:p>
-      <w:pPr>
-        <w:pStyle w:val="Heading1"/>
-        <w:ind w:left="0"/>
-        <w:rPr>
-          <w:rFonts w:ascii="Garamond" w:hAnsi="Garamond"/>
-          <w:sz w:val="32"/>
-          <w:szCs w:val="32"/>
-        </w:rPr>
-      </w:pPr>
-      <w:r>
-        <w:rPr>
-          <w:rFonts w:ascii="Garamond" w:hAnsi="Garamond"/>
-          <w:sz w:val="32"/>
-          <w:szCs w:val="32"/>
-        </w:rPr>
-        <w:t>Teaching</w:t>
-      </w:r>
-      <w:r>
-        <w:rPr>
-          <w:rFonts w:ascii="Garamond" w:hAnsi="Garamond"/>
-          <w:sz w:val="32"/>
-          <w:szCs w:val="32"/>
-        </w:rPr>
-        <w:t xml:space="preserve"> / Mentoring</w:t>
-      </w:r>
-    </w:p>
-    <w:p>
-      <w:pPr>
-        <w:pStyle w:val="Heading1"/>
-        <w:rPr>
-          <w:rFonts w:ascii="Garamond" w:hAnsi="Garamond"/>
+        <w:rPr>
+          <w:rFonts w:ascii="Sitka Banner" w:hAnsi="Sitka Banner" w:cs="KodchiangUPC"/>
           <w:b w:val="0"/>
           <w:bCs w:val="0"/>
           <w:noProof/>
@@ -2865,9 +2584,7 @@
       </w:pPr>
       <w:r>
         <w:rPr>
-          <w:rFonts w:ascii="Garamond" w:hAnsi="Garamond"/>
-          <w:b w:val="0"/>
-          <w:bCs w:val="0"/>
+          <w:rFonts w:ascii="Sitka Banner" w:hAnsi="Sitka Banner" w:cs="KodchiangUPC"/>
           <w:i/>
           <w:iCs/>
           <w:noProof/>
@@ -3064,166 +2781,456 @@
       </w:r>
       <w:r>
         <w:rPr>
-          <w:rFonts w:ascii="Garamond" w:hAnsi="Garamond"/>
+          <w:rFonts w:ascii="Sitka Banner" w:hAnsi="Sitka Banner" w:cs="KodchiangUPC"/>
+          <w:noProof/>
+          <w:sz w:val="22"/>
+          <w:szCs w:val="22"/>
+        </w:rPr>
+        <w:t>CS 343</w:t>
+      </w:r>
+      <w:r>
+        <w:rPr>
+          <w:rFonts w:ascii="Sitka Banner" w:hAnsi="Sitka Banner" w:cs="KodchiangUPC"/>
+          <w:b w:val="0"/>
+          <w:bCs w:val="0"/>
+          <w:noProof/>
+          <w:sz w:val="22"/>
+          <w:szCs w:val="22"/>
+        </w:rPr>
+        <w:t>: Operating Systems (TA)</w:t>
+      </w:r>
+      <w:r>
+        <w:rPr>
+          <w:rFonts w:ascii="Sitka Banner" w:hAnsi="Sitka Banner" w:cs="KodchiangUPC"/>
           <w:i/>
           <w:iCs/>
           <w:noProof/>
           <w:sz w:val="22"/>
           <w:szCs w:val="22"/>
         </w:rPr>
-        <w:t>(</w:t>
-      </w:r>
-      <w:r>
-        <w:rPr>
-          <w:rFonts w:ascii="Garamond" w:hAnsi="Garamond"/>
+        <w:t xml:space="preserve"> </w:t>
+      </w:r>
+      <w:r>
+        <w:rPr>
+          <w:rFonts w:ascii="Sitka Banner" w:hAnsi="Sitka Banner" w:cs="KodchiangUPC"/>
+          <w:b w:val="0"/>
+          <w:bCs w:val="0"/>
+          <w:noProof/>
+          <w:sz w:val="22"/>
+          <w:szCs w:val="22"/>
+        </w:rPr>
+        <w:t xml:space="preserve">(2025 Winter) </w:t>
+      </w:r>
+      <w:r>
+        <w:rPr>
+          <w:rFonts w:ascii="Sitka Banner" w:hAnsi="Sitka Banner" w:cs="KodchiangUPC"/>
+          <w:b w:val="0"/>
+          <w:bCs w:val="0"/>
+          <w:noProof/>
+          <w:sz w:val="22"/>
+          <w:szCs w:val="22"/>
+        </w:rPr>
+        <w:tab/>
+      </w:r>
+    </w:p>
+    <w:p>
+      <w:pPr>
+        <w:pStyle w:val="Heading1"/>
+        <w:rPr>
+          <w:rFonts w:ascii="Sitka Banner" w:hAnsi="Sitka Banner" w:cs="KodchiangUPC"/>
+          <w:b w:val="0"/>
+          <w:bCs w:val="0"/>
+          <w:noProof/>
+          <w:sz w:val="22"/>
+          <w:szCs w:val="22"/>
+        </w:rPr>
+      </w:pPr>
+      <w:proofErr w:type="spellStart"/>
+      <w:r>
+        <w:rPr>
+          <w:rFonts w:ascii="Sitka Banner" w:hAnsi="Sitka Banner" w:cs="KodchiangUPC"/>
+          <w:sz w:val="22"/>
+          <w:szCs w:val="22"/>
+        </w:rPr>
+        <w:t>Zhehao</w:t>
+      </w:r>
+      <w:proofErr w:type="spellEnd"/>
+      <w:r>
+        <w:rPr>
+          <w:rFonts w:ascii="Sitka Banner" w:hAnsi="Sitka Banner" w:cs="KodchiangUPC"/>
+          <w:sz w:val="22"/>
+          <w:szCs w:val="22"/>
+        </w:rPr>
+        <w:t xml:space="preserve"> Zhu</w:t>
+      </w:r>
+      <w:r>
+        <w:rPr>
+          <w:rFonts w:ascii="Sitka Banner" w:hAnsi="Sitka Banner" w:cs="KodchiangUPC"/>
+          <w:b w:val="0"/>
+          <w:bCs w:val="0"/>
+          <w:sz w:val="22"/>
+          <w:szCs w:val="22"/>
+        </w:rPr>
+        <w:t>, master’s research</w:t>
+      </w:r>
+      <w:r>
+        <w:rPr>
+          <w:rFonts w:ascii="Sitka Banner" w:hAnsi="Sitka Banner" w:cs="KodchiangUPC"/>
+          <w:b w:val="0"/>
+          <w:bCs w:val="0"/>
+          <w:sz w:val="22"/>
+          <w:szCs w:val="22"/>
+        </w:rPr>
+        <w:t xml:space="preserve"> </w:t>
+      </w:r>
+      <w:r>
+        <w:rPr>
+          <w:rFonts w:ascii="Sitka Banner" w:hAnsi="Sitka Banner" w:cs="KodchiangUPC"/>
+          <w:b w:val="0"/>
+          <w:bCs w:val="0"/>
+          <w:sz w:val="22"/>
+          <w:szCs w:val="22"/>
+        </w:rPr>
+        <w:t>(2024</w:t>
+      </w:r>
+      <w:r>
+        <w:rPr>
+          <w:rFonts w:ascii="Sitka Banner" w:hAnsi="Sitka Banner" w:cs="KodchiangUPC"/>
+          <w:b w:val="0"/>
+          <w:bCs w:val="0"/>
+          <w:sz w:val="22"/>
+          <w:szCs w:val="22"/>
+        </w:rPr>
+        <w:t xml:space="preserve"> </w:t>
+      </w:r>
+      <w:r>
+        <w:rPr>
+          <w:rFonts w:ascii="Sitka Banner" w:hAnsi="Sitka Banner" w:cs="KodchiangUPC"/>
+          <w:b w:val="0"/>
+          <w:bCs w:val="0"/>
+          <w:sz w:val="22"/>
+          <w:szCs w:val="22"/>
+        </w:rPr>
+        <w:t>-</w:t>
+      </w:r>
+      <w:r>
+        <w:rPr>
+          <w:rFonts w:ascii="Sitka Banner" w:hAnsi="Sitka Banner" w:cs="KodchiangUPC"/>
+          <w:b w:val="0"/>
+          <w:bCs w:val="0"/>
+          <w:sz w:val="22"/>
+          <w:szCs w:val="22"/>
+        </w:rPr>
+        <w:t xml:space="preserve"> 20</w:t>
+      </w:r>
+      <w:r>
+        <w:rPr>
+          <w:rFonts w:ascii="Sitka Banner" w:hAnsi="Sitka Banner" w:cs="KodchiangUPC"/>
+          <w:b w:val="0"/>
+          <w:bCs w:val="0"/>
+          <w:sz w:val="22"/>
+          <w:szCs w:val="22"/>
+        </w:rPr>
+        <w:t>25)</w:t>
+      </w:r>
+    </w:p>
+    <w:p>
+      <w:pPr>
+        <w:pStyle w:val="Heading1"/>
+        <w:ind w:left="0"/>
+        <w:rPr>
+          <w:rFonts w:ascii="Sitka Banner" w:hAnsi="Sitka Banner" w:cs="KodchiangUPC"/>
+          <w:sz w:val="32"/>
+          <w:szCs w:val="32"/>
+        </w:rPr>
+      </w:pPr>
+      <w:r>
+        <w:rPr>
+          <w:rFonts w:ascii="Sitka Banner" w:hAnsi="Sitka Banner" w:cs="KodchiangUPC"/>
+          <w:sz w:val="32"/>
+          <w:szCs w:val="32"/>
+        </w:rPr>
+        <w:t>Awards</w:t>
+      </w:r>
+    </w:p>
+    <w:p>
+      <w:pPr>
+        <w:pStyle w:val="Heading1"/>
+        <w:rPr>
+          <w:rFonts w:ascii="Sitka Banner" w:hAnsi="Sitka Banner" w:cs="KodchiangUPC"/>
+          <w:b w:val="0"/>
+          <w:bCs w:val="0"/>
+          <w:sz w:val="22"/>
+          <w:szCs w:val="22"/>
+        </w:rPr>
+      </w:pPr>
+      <w:r>
+        <w:rPr>
+          <w:rFonts w:ascii="Sitka Banner" w:hAnsi="Sitka Banner" w:cs="KodchiangUPC"/>
+          <w:b w:val="0"/>
+          <w:bCs w:val="0"/>
           <w:i/>
           <w:iCs/>
           <w:noProof/>
           <w:sz w:val="22"/>
           <w:szCs w:val="22"/>
         </w:rPr>
-        <w:t>2025</w:t>
-      </w:r>
-      <w:r>
-        <w:rPr>
-          <w:rFonts w:ascii="Garamond" w:hAnsi="Garamond"/>
-          <w:i/>
-          <w:iCs/>
-          <w:noProof/>
-          <w:sz w:val="22"/>
-          <w:szCs w:val="22"/>
-        </w:rPr>
-        <w:t xml:space="preserve"> Winter</w:t>
-      </w:r>
-      <w:r>
-        <w:rPr>
-          <w:rFonts w:ascii="Garamond" w:hAnsi="Garamond"/>
-          <w:i/>
-          <w:iCs/>
-          <w:noProof/>
-          <w:sz w:val="22"/>
-          <w:szCs w:val="22"/>
-        </w:rPr>
-        <w:t>)</w:t>
-      </w:r>
-      <w:r>
-        <w:rPr>
-          <w:rFonts w:ascii="Garamond" w:hAnsi="Garamond"/>
-          <w:noProof/>
-          <w:sz w:val="22"/>
-          <w:szCs w:val="22"/>
-        </w:rPr>
-        <w:t xml:space="preserve"> </w:t>
-      </w:r>
-      <w:r>
-        <w:rPr>
-          <w:rFonts w:ascii="Garamond" w:hAnsi="Garamond"/>
-          <w:noProof/>
-          <w:sz w:val="22"/>
-          <w:szCs w:val="22"/>
-        </w:rPr>
-        <w:tab/>
-      </w:r>
-      <w:r>
-        <w:rPr>
-          <w:rFonts w:ascii="Garamond" w:hAnsi="Garamond"/>
-          <w:b w:val="0"/>
-          <w:bCs w:val="0"/>
-          <w:noProof/>
-          <w:sz w:val="22"/>
-          <w:szCs w:val="22"/>
-        </w:rPr>
-        <w:t>CS 343: Operating Systems (TA)</w:t>
-      </w:r>
-    </w:p>
-    <w:p>
-      <w:pPr>
-        <w:pStyle w:val="Heading1"/>
-        <w:rPr>
-          <w:rFonts w:ascii="Garamond" w:hAnsi="Garamond"/>
-          <w:b w:val="0"/>
-          <w:bCs w:val="0"/>
-          <w:noProof/>
-          <w:sz w:val="22"/>
-          <w:szCs w:val="22"/>
-        </w:rPr>
-      </w:pPr>
-      <w:r>
-        <w:rPr>
-          <w:rFonts w:ascii="Garamond" w:hAnsi="Garamond"/>
-          <w:i/>
-          <w:iCs/>
-          <w:sz w:val="22"/>
-          <w:szCs w:val="22"/>
-        </w:rPr>
-        <w:t>(</w:t>
-      </w:r>
-      <w:r>
-        <w:rPr>
-          <w:rFonts w:ascii="Garamond" w:hAnsi="Garamond"/>
-          <w:i/>
-          <w:iCs/>
-          <w:sz w:val="22"/>
-          <w:szCs w:val="22"/>
-        </w:rPr>
-        <w:t>2024-25</w:t>
-      </w:r>
-      <w:r>
-        <w:rPr>
-          <w:rFonts w:ascii="Garamond" w:hAnsi="Garamond"/>
-          <w:i/>
-          <w:iCs/>
-          <w:sz w:val="22"/>
-          <w:szCs w:val="22"/>
-        </w:rPr>
-        <w:t>)</w:t>
-      </w:r>
-      <w:r>
-        <w:rPr>
-          <w:rFonts w:ascii="Garamond" w:hAnsi="Garamond"/>
+        <mc:AlternateContent>
+          <mc:Choice Requires="wps">
+            <w:drawing>
+              <wp:anchor distT="0" distB="0" distL="114300" distR="114300" simplePos="0" relativeHeight="251683840" behindDoc="0" locked="0" layoutInCell="1" allowOverlap="1" wp14:anchorId="60345DAE" wp14:editId="53FAD778">
+                <wp:simplePos x="0" y="0"/>
+                <wp:positionH relativeFrom="page">
+                  <wp:posOffset>635000</wp:posOffset>
+                </wp:positionH>
+                <wp:positionV relativeFrom="paragraph">
+                  <wp:posOffset>0</wp:posOffset>
+                </wp:positionV>
+                <wp:extent cx="6370320" cy="9525"/>
+                <wp:effectExtent l="0" t="0" r="0" b="0"/>
+                <wp:wrapNone/>
+                <wp:docPr id="11" name="AutoShape 2"/>
+                <wp:cNvGraphicFramePr>
+                  <a:graphicFrameLocks xmlns:a="http://schemas.openxmlformats.org/drawingml/2006/main"/>
+                </wp:cNvGraphicFramePr>
+                <a:graphic xmlns:a="http://schemas.openxmlformats.org/drawingml/2006/main">
+                  <a:graphicData uri="http://schemas.microsoft.com/office/word/2010/wordprocessingShape">
+                    <wps:wsp>
+                      <wps:cNvSpPr>
+                        <a:spLocks/>
+                      </wps:cNvSpPr>
+                      <wps:spPr bwMode="auto">
+                        <a:xfrm>
+                          <a:off x="0" y="0"/>
+                          <a:ext cx="6370320" cy="9525"/>
+                        </a:xfrm>
+                        <a:custGeom>
+                          <a:avLst/>
+                          <a:gdLst>
+                            <a:gd name="T0" fmla="+- 0 11136 1104"/>
+                            <a:gd name="T1" fmla="*/ T0 w 10032"/>
+                            <a:gd name="T2" fmla="+- 0 0 -10"/>
+                            <a:gd name="T3" fmla="*/ 0 h 15"/>
+                            <a:gd name="T4" fmla="+- 0 1104 1104"/>
+                            <a:gd name="T5" fmla="*/ T4 w 10032"/>
+                            <a:gd name="T6" fmla="+- 0 0 -10"/>
+                            <a:gd name="T7" fmla="*/ 0 h 15"/>
+                            <a:gd name="T8" fmla="+- 0 1104 1104"/>
+                            <a:gd name="T9" fmla="*/ T8 w 10032"/>
+                            <a:gd name="T10" fmla="+- 0 5 -10"/>
+                            <a:gd name="T11" fmla="*/ 5 h 15"/>
+                            <a:gd name="T12" fmla="+- 0 11136 1104"/>
+                            <a:gd name="T13" fmla="*/ T12 w 10032"/>
+                            <a:gd name="T14" fmla="+- 0 5 -10"/>
+                            <a:gd name="T15" fmla="*/ 5 h 15"/>
+                            <a:gd name="T16" fmla="+- 0 11136 1104"/>
+                            <a:gd name="T17" fmla="*/ T16 w 10032"/>
+                            <a:gd name="T18" fmla="+- 0 0 -10"/>
+                            <a:gd name="T19" fmla="*/ 0 h 15"/>
+                            <a:gd name="T20" fmla="+- 0 11136 1104"/>
+                            <a:gd name="T21" fmla="*/ T20 w 10032"/>
+                            <a:gd name="T22" fmla="+- 0 -10 -10"/>
+                            <a:gd name="T23" fmla="*/ -10 h 15"/>
+                            <a:gd name="T24" fmla="+- 0 1104 1104"/>
+                            <a:gd name="T25" fmla="*/ T24 w 10032"/>
+                            <a:gd name="T26" fmla="+- 0 -10 -10"/>
+                            <a:gd name="T27" fmla="*/ -10 h 15"/>
+                            <a:gd name="T28" fmla="+- 0 1104 1104"/>
+                            <a:gd name="T29" fmla="*/ T28 w 10032"/>
+                            <a:gd name="T30" fmla="+- 0 -5 -10"/>
+                            <a:gd name="T31" fmla="*/ -5 h 15"/>
+                            <a:gd name="T32" fmla="+- 0 11136 1104"/>
+                            <a:gd name="T33" fmla="*/ T32 w 10032"/>
+                            <a:gd name="T34" fmla="+- 0 -5 -10"/>
+                            <a:gd name="T35" fmla="*/ -5 h 15"/>
+                            <a:gd name="T36" fmla="+- 0 11136 1104"/>
+                            <a:gd name="T37" fmla="*/ T36 w 10032"/>
+                            <a:gd name="T38" fmla="+- 0 -10 -10"/>
+                            <a:gd name="T39" fmla="*/ -10 h 15"/>
+                          </a:gdLst>
+                          <a:ahLst/>
+                          <a:cxnLst>
+                            <a:cxn ang="0">
+                              <a:pos x="T1" y="T3"/>
+                            </a:cxn>
+                            <a:cxn ang="0">
+                              <a:pos x="T5" y="T7"/>
+                            </a:cxn>
+                            <a:cxn ang="0">
+                              <a:pos x="T9" y="T11"/>
+                            </a:cxn>
+                            <a:cxn ang="0">
+                              <a:pos x="T13" y="T15"/>
+                            </a:cxn>
+                            <a:cxn ang="0">
+                              <a:pos x="T17" y="T19"/>
+                            </a:cxn>
+                            <a:cxn ang="0">
+                              <a:pos x="T21" y="T23"/>
+                            </a:cxn>
+                            <a:cxn ang="0">
+                              <a:pos x="T25" y="T27"/>
+                            </a:cxn>
+                            <a:cxn ang="0">
+                              <a:pos x="T29" y="T31"/>
+                            </a:cxn>
+                            <a:cxn ang="0">
+                              <a:pos x="T33" y="T35"/>
+                            </a:cxn>
+                            <a:cxn ang="0">
+                              <a:pos x="T37" y="T39"/>
+                            </a:cxn>
+                          </a:cxnLst>
+                          <a:rect l="0" t="0" r="r" b="b"/>
+                          <a:pathLst>
+                            <a:path w="10032" h="15">
+                              <a:moveTo>
+                                <a:pt x="10032" y="10"/>
+                              </a:moveTo>
+                              <a:lnTo>
+                                <a:pt x="0" y="10"/>
+                              </a:lnTo>
+                              <a:lnTo>
+                                <a:pt x="0" y="15"/>
+                              </a:lnTo>
+                              <a:lnTo>
+                                <a:pt x="10032" y="15"/>
+                              </a:lnTo>
+                              <a:lnTo>
+                                <a:pt x="10032" y="10"/>
+                              </a:lnTo>
+                              <a:close/>
+                              <a:moveTo>
+                                <a:pt x="10032" y="0"/>
+                              </a:moveTo>
+                              <a:lnTo>
+                                <a:pt x="0" y="0"/>
+                              </a:lnTo>
+                              <a:lnTo>
+                                <a:pt x="0" y="5"/>
+                              </a:lnTo>
+                              <a:lnTo>
+                                <a:pt x="10032" y="5"/>
+                              </a:lnTo>
+                              <a:lnTo>
+                                <a:pt x="10032" y="0"/>
+                              </a:lnTo>
+                              <a:close/>
+                            </a:path>
+                          </a:pathLst>
+                        </a:custGeom>
+                        <a:solidFill>
+                          <a:srgbClr val="808080"/>
+                        </a:solidFill>
+                        <a:ln>
+                          <a:noFill/>
+                        </a:ln>
+                        <a:extLst>
+                          <a:ext uri="{91240B29-F687-4F45-9708-019B960494DF}">
+                            <a14:hiddenLine xmlns:a14="http://schemas.microsoft.com/office/drawing/2010/main" w="9525">
+                              <a:solidFill>
+                                <a:srgbClr val="000000"/>
+                              </a:solidFill>
+                              <a:round/>
+                              <a:headEnd/>
+                              <a:tailEnd/>
+                            </a14:hiddenLine>
+                          </a:ext>
+                        </a:extLst>
+                      </wps:spPr>
+                      <wps:bodyPr rot="0" vert="horz" wrap="square" lIns="91440" tIns="45720" rIns="91440" bIns="45720" anchor="t" anchorCtr="0" upright="1">
+                        <a:noAutofit/>
+                      </wps:bodyPr>
+                    </wps:wsp>
+                  </a:graphicData>
+                </a:graphic>
+                <wp14:sizeRelH relativeFrom="page">
+                  <wp14:pctWidth>0</wp14:pctWidth>
+                </wp14:sizeRelH>
+                <wp14:sizeRelV relativeFrom="page">
+                  <wp14:pctHeight>0</wp14:pctHeight>
+                </wp14:sizeRelV>
+              </wp:anchor>
+            </w:drawing>
+          </mc:Choice>
+          <mc:Fallback>
+            <w:pict>
+              <v:shape w14:anchorId="20A49E79" id="AutoShape 2" o:spid="_x0000_s1026" style="position:absolute;margin-left:50pt;margin-top:0;width:501.6pt;height:.75pt;z-index:251683840;visibility:visible;mso-wrap-style:square;mso-width-percent:0;mso-height-percent:0;mso-wrap-distance-left:9pt;mso-wrap-distance-top:0;mso-wrap-distance-right:9pt;mso-wrap-distance-bottom:0;mso-position-horizontal:absolute;mso-position-horizontal-relative:page;mso-position-vertical:absolute;mso-position-vertical-relative:text;mso-width-percent:0;mso-height-percent:0;mso-width-relative:page;mso-height-relative:page;v-text-anchor:top" coordsize="10032,15" o:gfxdata="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" path="m10032,10l,10r,5l10032,15r,-5xm10032,l,,,5r10032,l10032,xe" fillcolor="gray" stroked="f">
+                <v:path arrowok="t" o:connecttype="custom" o:connectlocs="6370320,0;0,0;0,3175;6370320,3175;6370320,0;6370320,-6350;0,-6350;0,-3175;6370320,-3175;6370320,-6350" o:connectangles="0,0,0,0,0,0,0,0,0,0"/>
+                <w10:wrap anchorx="page"/>
+              </v:shape>
+            </w:pict>
+          </mc:Fallback>
+        </mc:AlternateContent>
+      </w:r>
+      <w:r>
+        <w:rPr>
+          <w:rFonts w:ascii="Sitka Banner" w:hAnsi="Sitka Banner" w:cs="KodchiangUPC"/>
           <w:b w:val="0"/>
           <w:bCs w:val="0"/>
           <w:sz w:val="22"/>
           <w:szCs w:val="22"/>
         </w:rPr>
-        <w:t xml:space="preserve"> </w:t>
-      </w:r>
-      <w:proofErr w:type="spellStart"/>
-      <w:r>
-        <w:rPr>
-          <w:rFonts w:ascii="Garamond" w:hAnsi="Garamond"/>
+        <w:t>DOE Computational Science Graduate Fellowship Recipient (2023)</w:t>
+      </w:r>
+    </w:p>
+    <w:p>
+      <w:pPr>
+        <w:pStyle w:val="Heading1"/>
+        <w:rPr>
+          <w:rFonts w:ascii="Sitka Banner" w:hAnsi="Sitka Banner" w:cs="KodchiangUPC"/>
           <w:b w:val="0"/>
           <w:bCs w:val="0"/>
           <w:sz w:val="22"/>
           <w:szCs w:val="22"/>
         </w:rPr>
-        <w:t>Zhehao</w:t>
-      </w:r>
-      <w:proofErr w:type="spellEnd"/>
-      <w:r>
-        <w:rPr>
-          <w:rFonts w:ascii="Garamond" w:hAnsi="Garamond"/>
+      </w:pPr>
+      <w:r>
+        <w:rPr>
+          <w:rFonts w:ascii="Sitka Banner" w:hAnsi="Sitka Banner" w:cs="KodchiangUPC"/>
           <w:b w:val="0"/>
           <w:bCs w:val="0"/>
           <w:sz w:val="22"/>
           <w:szCs w:val="22"/>
         </w:rPr>
-        <w:t xml:space="preserve"> Zhu, master’s research</w:t>
+        <w:t>First Place for ACM Undergraduate Student Research Competition at Supercomputing (2022)</w:t>
       </w:r>
     </w:p>
     <w:p>
       <w:pPr>
         <w:pStyle w:val="Heading1"/>
+        <w:rPr>
+          <w:rFonts w:ascii="Sitka Banner" w:hAnsi="Sitka Banner" w:cs="KodchiangUPC"/>
+          <w:b w:val="0"/>
+          <w:bCs w:val="0"/>
+          <w:sz w:val="22"/>
+          <w:szCs w:val="22"/>
+        </w:rPr>
+      </w:pPr>
+      <w:r>
+        <w:rPr>
+          <w:rFonts w:ascii="Sitka Banner" w:hAnsi="Sitka Banner" w:cs="KodchiangUPC"/>
+          <w:b w:val="0"/>
+          <w:bCs w:val="0"/>
+          <w:sz w:val="22"/>
+          <w:szCs w:val="22"/>
+        </w:rPr>
+        <w:t>Best Poster IndySCC22 at Supercomputing (2022)</w:t>
+      </w:r>
+    </w:p>
+    <w:p>
+      <w:pPr>
+        <w:pStyle w:val="Heading1"/>
         <w:ind w:left="0"/>
         <w:rPr>
-          <w:rFonts w:ascii="Garamond" w:hAnsi="Garamond"/>
+          <w:rFonts w:ascii="Sitka Banner" w:hAnsi="Sitka Banner" w:cs="KodchiangUPC"/>
           <w:sz w:val="32"/>
           <w:szCs w:val="32"/>
         </w:rPr>
       </w:pPr>
       <w:r>
         <w:rPr>
-          <w:rFonts w:ascii="Garamond" w:hAnsi="Garamond"/>
+          <w:rFonts w:ascii="Sitka Banner" w:hAnsi="Sitka Banner" w:cs="KodchiangUPC"/>
           <w:sz w:val="32"/>
           <w:szCs w:val="32"/>
         </w:rPr>
@@ -3231,7 +3238,7 @@
       </w:r>
       <w:r>
         <w:rPr>
-          <w:rFonts w:ascii="Garamond" w:hAnsi="Garamond"/>
+          <w:rFonts w:ascii="Sitka Banner" w:hAnsi="Sitka Banner" w:cs="KodchiangUPC"/>
           <w:sz w:val="32"/>
           <w:szCs w:val="32"/>
         </w:rPr>
@@ -3243,12 +3250,12 @@
         <w:spacing w:before="186"/>
         <w:ind w:left="132"/>
         <w:rPr>
-          <w:rFonts w:ascii="Garamond" w:hAnsi="Garamond"/>
-        </w:rPr>
-      </w:pPr>
-      <w:r>
-        <w:rPr>
-          <w:rFonts w:ascii="Garamond" w:hAnsi="Garamond"/>
+          <w:rFonts w:ascii="Sitka Banner" w:hAnsi="Sitka Banner" w:cs="KodchiangUPC"/>
+        </w:rPr>
+      </w:pPr>
+      <w:r>
+        <w:rPr>
+          <w:rFonts w:ascii="Sitka Banner" w:hAnsi="Sitka Banner" w:cs="KodchiangUPC"/>
           <w:noProof/>
         </w:rPr>
         <mc:AlternateContent>
@@ -3441,20 +3448,20 @@
       </w:r>
       <w:r>
         <w:rPr>
-          <w:rFonts w:ascii="Garamond" w:hAnsi="Garamond"/>
+          <w:rFonts w:ascii="Sitka Banner" w:hAnsi="Sitka Banner" w:cs="KodchiangUPC"/>
           <w:b/>
         </w:rPr>
         <w:t>Northwestern University</w:t>
       </w:r>
       <w:r>
         <w:rPr>
-          <w:rFonts w:ascii="Garamond" w:hAnsi="Garamond"/>
+          <w:rFonts w:ascii="Sitka Banner" w:hAnsi="Sitka Banner" w:cs="KodchiangUPC"/>
         </w:rPr>
         <w:t>,</w:t>
       </w:r>
       <w:r>
         <w:rPr>
-          <w:rFonts w:ascii="Garamond" w:hAnsi="Garamond"/>
+          <w:rFonts w:ascii="Sitka Banner" w:hAnsi="Sitka Banner" w:cs="KodchiangUPC"/>
         </w:rPr>
         <w:t xml:space="preserve"> Evanston, IL</w:t>
       </w:r>
@@ -3464,30 +3471,30 @@
         <w:pStyle w:val="BodyText"/>
         <w:spacing w:before="37"/>
         <w:rPr>
-          <w:rFonts w:ascii="Garamond" w:hAnsi="Garamond"/>
-        </w:rPr>
-      </w:pPr>
-      <w:r>
-        <w:rPr>
-          <w:rFonts w:ascii="Garamond" w:hAnsi="Garamond"/>
+          <w:rFonts w:ascii="Sitka Banner" w:hAnsi="Sitka Banner" w:cs="KodchiangUPC"/>
+        </w:rPr>
+      </w:pPr>
+      <w:r>
+        <w:rPr>
+          <w:rFonts w:ascii="Sitka Banner" w:hAnsi="Sitka Banner" w:cs="KodchiangUPC"/>
         </w:rPr>
         <w:t xml:space="preserve">Ph.D. </w:t>
       </w:r>
       <w:r>
         <w:rPr>
-          <w:rFonts w:ascii="Garamond" w:hAnsi="Garamond"/>
+          <w:rFonts w:ascii="Sitka Banner" w:hAnsi="Sitka Banner" w:cs="KodchiangUPC"/>
         </w:rPr>
         <w:t>Candidate</w:t>
       </w:r>
       <w:r>
         <w:rPr>
-          <w:rFonts w:ascii="Garamond" w:hAnsi="Garamond"/>
+          <w:rFonts w:ascii="Sitka Banner" w:hAnsi="Sitka Banner" w:cs="KodchiangUPC"/>
         </w:rPr>
         <w:t xml:space="preserve"> in Computer Science</w:t>
       </w:r>
       <w:r>
         <w:rPr>
-          <w:rFonts w:ascii="Garamond" w:hAnsi="Garamond"/>
+          <w:rFonts w:ascii="Sitka Banner" w:hAnsi="Sitka Banner" w:cs="KodchiangUPC"/>
         </w:rPr>
         <w:t>, Current</w:t>
       </w:r>
@@ -3500,24 +3507,24 @@
         </w:tabs>
         <w:spacing w:before="37"/>
         <w:rPr>
-          <w:rFonts w:ascii="Garamond" w:hAnsi="Garamond"/>
-        </w:rPr>
-      </w:pPr>
-      <w:r>
-        <w:rPr>
-          <w:rFonts w:ascii="Garamond" w:hAnsi="Garamond"/>
+          <w:rFonts w:ascii="Sitka Banner" w:hAnsi="Sitka Banner" w:cs="KodchiangUPC"/>
+        </w:rPr>
+      </w:pPr>
+      <w:r>
+        <w:rPr>
+          <w:rFonts w:ascii="Sitka Banner" w:hAnsi="Sitka Banner" w:cs="KodchiangUPC"/>
         </w:rPr>
         <w:t xml:space="preserve">M.S. </w:t>
       </w:r>
       <w:r>
         <w:rPr>
-          <w:rFonts w:ascii="Garamond" w:hAnsi="Garamond"/>
+          <w:rFonts w:ascii="Sitka Banner" w:hAnsi="Sitka Banner" w:cs="KodchiangUPC"/>
         </w:rPr>
         <w:t xml:space="preserve">in Computer </w:t>
       </w:r>
       <w:r>
         <w:rPr>
-          <w:rFonts w:ascii="Garamond" w:hAnsi="Garamond"/>
+          <w:rFonts w:ascii="Sitka Banner" w:hAnsi="Sitka Banner" w:cs="KodchiangUPC"/>
         </w:rPr>
         <w:t>Science</w:t>
       </w:r>
@@ -3527,19 +3534,19 @@
         <w:spacing w:before="186"/>
         <w:ind w:left="132"/>
         <w:rPr>
-          <w:rFonts w:ascii="Garamond" w:hAnsi="Garamond"/>
-        </w:rPr>
-      </w:pPr>
-      <w:r>
-        <w:rPr>
-          <w:rFonts w:ascii="Garamond" w:hAnsi="Garamond"/>
+          <w:rFonts w:ascii="Sitka Banner" w:hAnsi="Sitka Banner" w:cs="KodchiangUPC"/>
+        </w:rPr>
+      </w:pPr>
+      <w:r>
+        <w:rPr>
+          <w:rFonts w:ascii="Sitka Banner" w:hAnsi="Sitka Banner" w:cs="KodchiangUPC"/>
           <w:b/>
         </w:rPr>
         <w:t>Clemson University</w:t>
       </w:r>
       <w:r>
         <w:rPr>
-          <w:rFonts w:ascii="Garamond" w:hAnsi="Garamond"/>
+          <w:rFonts w:ascii="Sitka Banner" w:hAnsi="Sitka Banner" w:cs="KodchiangUPC"/>
         </w:rPr>
         <w:t>, Clemson, SC</w:t>
       </w:r>
@@ -3549,34 +3556,26 @@
         <w:pStyle w:val="BodyText"/>
         <w:spacing w:before="37"/>
         <w:rPr>
-          <w:rFonts w:ascii="Garamond" w:hAnsi="Garamond"/>
-        </w:rPr>
-      </w:pPr>
-      <w:r>
-        <w:rPr>
-          <w:rFonts w:ascii="Garamond" w:hAnsi="Garamond"/>
+          <w:rFonts w:ascii="Sitka Banner" w:hAnsi="Sitka Banner" w:cs="KodchiangUPC"/>
+        </w:rPr>
+      </w:pPr>
+      <w:r>
+        <w:rPr>
+          <w:rFonts w:ascii="Sitka Banner" w:hAnsi="Sitka Banner" w:cs="KodchiangUPC"/>
         </w:rPr>
         <w:t>B.S. in Computer Engineering</w:t>
       </w:r>
       <w:r>
         <w:rPr>
-          <w:rFonts w:ascii="Garamond" w:hAnsi="Garamond"/>
+          <w:rFonts w:ascii="Sitka Banner" w:hAnsi="Sitka Banner" w:cs="KodchiangUPC"/>
         </w:rPr>
         <w:t xml:space="preserve">, </w:t>
       </w:r>
       <w:r>
         <w:rPr>
-          <w:rFonts w:ascii="Garamond" w:hAnsi="Garamond"/>
+          <w:rFonts w:ascii="Sitka Banner" w:hAnsi="Sitka Banner" w:cs="KodchiangUPC"/>
         </w:rPr>
         <w:t>2022</w:t>
-      </w:r>
-      <w:r>
-        <w:rPr>
-          <w:rFonts w:ascii="Garamond" w:hAnsi="Garamond"/>
-          <w:i/>
-          <w:iCs/>
-        </w:rPr>
-        <w:t>2022)</w:t>
       </w:r>
     </w:p>
     <w:sectPr>
@@ -5364,6 +5363,7 @@
   <w:style w:type="character" w:default="1" w:styleId="DefaultParagraphFont">
     <w:name w:val="Default Paragraph Font"/>
     <w:uiPriority w:val="1"/>
+    <w:semiHidden/>
     <w:unhideWhenUsed/>
   </w:style>
   <w:style w:type="table" w:default="1" w:styleId="TableNormal">

</xml_diff>

<commit_message>
small spacing error on date
</commit_message>
<xml_diff>
--- a/assets/documents/Krasowska_David_resume.docx
+++ b/assets/documents/Krasowska_David_resume.docx
@@ -1510,6 +1510,12 @@
         </w:rPr>
         <w:tab/>
         <w:t xml:space="preserve">      </w:t>
+      </w:r>
+      <w:r>
+        <w:rPr>
+          <w:rFonts w:ascii="Gill Sans Nova" w:hAnsi="Gill Sans Nova" w:cs="KodchiangUPC"/>
+        </w:rPr>
+        <w:t xml:space="preserve">     </w:t>
       </w:r>
       <w:r>
         <w:rPr>

</xml_diff>

<commit_message>
lower font size on publications to not have next line jump
</commit_message>
<xml_diff>
--- a/assets/documents/Krasowska_David_resume.docx
+++ b/assets/documents/Krasowska_David_resume.docx
@@ -1703,15 +1703,15 @@
           <w:rFonts w:ascii="Gill Sans Nova" w:hAnsi="Gill Sans Nova" w:cs="KodchiangUPC"/>
           <w:i/>
           <w:iCs/>
-          <w:sz w:val="22"/>
-          <w:szCs w:val="22"/>
-        </w:rPr>
-      </w:pPr>
-      <w:r>
-        <w:rPr>
-          <w:rFonts w:ascii="Gill Sans Nova" w:hAnsi="Gill Sans Nova" w:cs="KodchiangUPC"/>
-          <w:sz w:val="22"/>
-          <w:szCs w:val="22"/>
+          <w:sz w:val="20"/>
+          <w:szCs w:val="20"/>
+        </w:rPr>
+      </w:pPr>
+      <w:r>
+        <w:rPr>
+          <w:rFonts w:ascii="Gill Sans Nova" w:hAnsi="Gill Sans Nova" w:cs="KodchiangUPC"/>
+          <w:sz w:val="20"/>
+          <w:szCs w:val="20"/>
         </w:rPr>
         <w:t>[CLUSTER]</w:t>
       </w:r>
@@ -1719,8 +1719,8 @@
         <w:rPr>
           <w:rFonts w:ascii="Gill Sans Nova" w:hAnsi="Gill Sans Nova" w:cs="KodchiangUPC"/>
           <w:noProof/>
-          <w:sz w:val="22"/>
-          <w:szCs w:val="22"/>
+          <w:sz w:val="20"/>
+          <w:szCs w:val="20"/>
         </w:rPr>
         <w:t xml:space="preserve"> </w:t>
       </w:r>
@@ -1728,8 +1728,8 @@
         <w:rPr>
           <w:rFonts w:ascii="Gill Sans Nova" w:hAnsi="Gill Sans Nova" w:cs="KodchiangUPC"/>
           <w:noProof/>
-          <w:sz w:val="22"/>
-          <w:szCs w:val="22"/>
+          <w:sz w:val="20"/>
+          <w:szCs w:val="20"/>
         </w:rPr>
         <mc:AlternateContent>
           <mc:Choice Requires="wps">
@@ -1924,8 +1924,8 @@
           <w:rFonts w:ascii="Gill Sans Nova" w:hAnsi="Gill Sans Nova" w:cs="KodchiangUPC"/>
           <w:i/>
           <w:iCs/>
-          <w:sz w:val="22"/>
-          <w:szCs w:val="22"/>
+          <w:sz w:val="20"/>
+          <w:szCs w:val="20"/>
         </w:rPr>
         <w:t>A Lightweight, Effective Compressibility Estimation Method for Error-bounded Lossy Compression</w:t>
       </w:r>
@@ -2052,15 +2052,15 @@
           <w:rFonts w:ascii="Gill Sans Nova" w:hAnsi="Gill Sans Nova" w:cs="KodchiangUPC"/>
           <w:i/>
           <w:iCs/>
-          <w:sz w:val="22"/>
-          <w:szCs w:val="22"/>
-        </w:rPr>
-      </w:pPr>
-      <w:r>
-        <w:rPr>
-          <w:rFonts w:ascii="Gill Sans Nova" w:hAnsi="Gill Sans Nova" w:cs="KodchiangUPC"/>
-          <w:sz w:val="22"/>
-          <w:szCs w:val="22"/>
+          <w:sz w:val="20"/>
+          <w:szCs w:val="20"/>
+        </w:rPr>
+      </w:pPr>
+      <w:r>
+        <w:rPr>
+          <w:rFonts w:ascii="Gill Sans Nova" w:hAnsi="Gill Sans Nova" w:cs="KodchiangUPC"/>
+          <w:sz w:val="20"/>
+          <w:szCs w:val="20"/>
         </w:rPr>
         <w:t xml:space="preserve">[IJHPCA] </w:t>
       </w:r>
@@ -2069,8 +2069,8 @@
           <w:rFonts w:ascii="Gill Sans Nova" w:hAnsi="Gill Sans Nova" w:cs="KodchiangUPC"/>
           <w:i/>
           <w:iCs/>
-          <w:sz w:val="22"/>
-          <w:szCs w:val="22"/>
+          <w:sz w:val="20"/>
+          <w:szCs w:val="20"/>
         </w:rPr>
         <w:t>B</w:t>
       </w:r>
@@ -2079,8 +2079,8 @@
           <w:rFonts w:ascii="Gill Sans Nova" w:hAnsi="Gill Sans Nova" w:cs="KodchiangUPC"/>
           <w:i/>
           <w:iCs/>
-          <w:sz w:val="22"/>
-          <w:szCs w:val="22"/>
+          <w:sz w:val="20"/>
+          <w:szCs w:val="20"/>
         </w:rPr>
         <w:t>lack-Box Statistical Prediction of Lossy Compression Ratios for Scientific Data</w:t>
       </w:r>
@@ -2266,15 +2266,15 @@
           <w:rFonts w:ascii="Gill Sans Nova" w:hAnsi="Gill Sans Nova" w:cs="KodchiangUPC"/>
           <w:b w:val="0"/>
           <w:bCs w:val="0"/>
-          <w:sz w:val="22"/>
-          <w:szCs w:val="22"/>
-        </w:rPr>
-      </w:pPr>
-      <w:r>
-        <w:rPr>
-          <w:rFonts w:ascii="Gill Sans Nova" w:hAnsi="Gill Sans Nova" w:cs="KodchiangUPC"/>
-          <w:sz w:val="22"/>
-          <w:szCs w:val="22"/>
+          <w:sz w:val="20"/>
+          <w:szCs w:val="20"/>
+        </w:rPr>
+      </w:pPr>
+      <w:r>
+        <w:rPr>
+          <w:rFonts w:ascii="Gill Sans Nova" w:hAnsi="Gill Sans Nova" w:cs="KodchiangUPC"/>
+          <w:sz w:val="20"/>
+          <w:szCs w:val="20"/>
         </w:rPr>
         <w:t>[DRBSD]</w:t>
       </w:r>
@@ -2283,8 +2283,8 @@
           <w:rFonts w:ascii="Gill Sans Nova" w:hAnsi="Gill Sans Nova" w:cs="KodchiangUPC"/>
           <w:i/>
           <w:iCs/>
-          <w:sz w:val="22"/>
-          <w:szCs w:val="22"/>
+          <w:sz w:val="20"/>
+          <w:szCs w:val="20"/>
         </w:rPr>
         <w:t xml:space="preserve"> </w:t>
       </w:r>
@@ -2293,8 +2293,8 @@
           <w:rFonts w:ascii="Gill Sans Nova" w:hAnsi="Gill Sans Nova" w:cs="KodchiangUPC"/>
           <w:i/>
           <w:iCs/>
-          <w:sz w:val="22"/>
-          <w:szCs w:val="22"/>
+          <w:sz w:val="20"/>
+          <w:szCs w:val="20"/>
         </w:rPr>
         <w:t>Exploring Lossy Compressibility through Statistical Correlations of Scientific Datasets</w:t>
       </w:r>

</xml_diff>